<commit_message>
#@Todd: The dimensions for quantity 'fraction.el.misclassified.ll' include 'continuum' and 'stage'. However these dimensions are not present in the outcome dim.names inferred from the other outcomes
</commit_message>
<xml_diff>
--- a/applications/SHIELD/support/parametrization.docx
+++ b/applications/SHIELD/support/parametrization.docx
@@ -5800,7 +5800,13 @@
             <w:rPr>
               <w:rFonts w:ascii="Cambria Math" w:hAnsi="Cambria Math"/>
             </w:rPr>
-            <m:t xml:space="preserve"> ~ MVN</m:t>
+            <m:t xml:space="preserve"> ~ </m:t>
+          </m:r>
+          <m:r>
+            <w:rPr>
+              <w:rFonts w:ascii="Cambria Math" w:hAnsi="Cambria Math"/>
+            </w:rPr>
+            <m:t>MVN</m:t>
           </m:r>
           <m:d>
             <m:dPr>
@@ -6607,7 +6613,19 @@
             <w:rPr>
               <w:rFonts w:ascii="Cambria Math" w:hAnsi="Cambria Math"/>
             </w:rPr>
-            <m:t xml:space="preserve"> =M*</m:t>
+            <m:t xml:space="preserve"> =</m:t>
+          </m:r>
+          <m:r>
+            <w:rPr>
+              <w:rFonts w:ascii="Cambria Math" w:hAnsi="Cambria Math"/>
+            </w:rPr>
+            <m:t>M</m:t>
+          </m:r>
+          <m:r>
+            <w:rPr>
+              <w:rFonts w:ascii="Cambria Math" w:hAnsi="Cambria Math"/>
+            </w:rPr>
+            <m:t>*</m:t>
           </m:r>
           <m:sSup>
             <m:sSupPr>
@@ -8233,7 +8251,13 @@
             <w:rPr>
               <w:rFonts w:ascii="Cambria Math" w:hAnsi="Cambria Math"/>
             </w:rPr>
-            <m:t xml:space="preserve">  ~ MVN</m:t>
+            <m:t xml:space="preserve">  ~ </m:t>
+          </m:r>
+          <m:r>
+            <w:rPr>
+              <w:rFonts w:ascii="Cambria Math" w:hAnsi="Cambria Math"/>
+            </w:rPr>
+            <m:t>MVN</m:t>
           </m:r>
           <m:d>
             <m:dPr>
@@ -8249,7 +8273,13 @@
                 <w:rPr>
                   <w:rFonts w:ascii="Cambria Math" w:hAnsi="Cambria Math"/>
                 </w:rPr>
-                <m:t xml:space="preserve">Mμ, </m:t>
+                <m:t>Mμ</m:t>
+              </m:r>
+              <m:r>
+                <w:rPr>
+                  <w:rFonts w:ascii="Cambria Math" w:hAnsi="Cambria Math"/>
+                </w:rPr>
+                <m:t xml:space="preserve">, </m:t>
               </m:r>
               <m:r>
                 <m:rPr>
@@ -8556,7 +8586,19 @@
             <w:rPr>
               <w:rFonts w:ascii="Cambria Math" w:hAnsi="Cambria Math"/>
             </w:rPr>
-            <m:t>~ poisson(</m:t>
+            <m:t xml:space="preserve">~ </m:t>
+          </m:r>
+          <m:r>
+            <w:rPr>
+              <w:rFonts w:ascii="Cambria Math" w:hAnsi="Cambria Math"/>
+            </w:rPr>
+            <m:t>poisson</m:t>
+          </m:r>
+          <m:r>
+            <w:rPr>
+              <w:rFonts w:ascii="Cambria Math" w:hAnsi="Cambria Math"/>
+            </w:rPr>
+            <m:t>(</m:t>
           </m:r>
           <m:sSub>
             <m:sSubPr>
@@ -13754,6 +13796,1413 @@
     </w:p>
     <w:p>
       <w:pPr>
+        <w:pStyle w:val="Heading1"/>
+      </w:pPr>
+      <w:r>
+        <w:t xml:space="preserve">Rates and probability of event </w:t>
+      </w:r>
+    </w:p>
+    <w:p>
+      <w:pPr>
+        <w:numPr>
+          <w:ilvl w:val="0"/>
+          <w:numId w:val="2"/>
+        </w:numPr>
+        <w:spacing w:before="100" w:beforeAutospacing="1" w:after="100" w:afterAutospacing="1"/>
+        <w:ind w:left="0"/>
+        <w:outlineLvl w:val="2"/>
+        <w:rPr>
+          <w:rFonts w:cs="Calibri"/>
+          <w:b/>
+          <w:bCs/>
+          <w:color w:val="000000"/>
+          <w:sz w:val="20"/>
+          <w:szCs w:val="20"/>
+        </w:rPr>
+      </w:pPr>
+      <w:r>
+        <w:rPr>
+          <w:rFonts w:cs="Calibri"/>
+          <w:b/>
+          <w:bCs/>
+          <w:color w:val="000000"/>
+          <w:sz w:val="20"/>
+          <w:szCs w:val="20"/>
+        </w:rPr>
+        <w:t>Exponential Distribution and Hazard Rate</w:t>
+      </w:r>
+    </w:p>
+    <w:p>
+      <w:pPr>
+        <w:spacing w:before="100" w:beforeAutospacing="1" w:after="100" w:afterAutospacing="1"/>
+        <w:rPr>
+          <w:rFonts w:cs="Calibri"/>
+          <w:color w:val="000000"/>
+          <w:sz w:val="20"/>
+          <w:szCs w:val="20"/>
+        </w:rPr>
+      </w:pPr>
+      <w:r>
+        <w:rPr>
+          <w:rFonts w:cs="Calibri"/>
+          <w:color w:val="000000"/>
+          <w:sz w:val="20"/>
+          <w:szCs w:val="20"/>
+        </w:rPr>
+        <w:t>The </w:t>
+      </w:r>
+      <w:r>
+        <w:rPr>
+          <w:rFonts w:cs="Calibri"/>
+          <w:b/>
+          <w:bCs/>
+          <w:color w:val="000000"/>
+          <w:sz w:val="20"/>
+          <w:szCs w:val="20"/>
+        </w:rPr>
+        <w:t>exponential distribution</w:t>
+      </w:r>
+      <w:r>
+        <w:rPr>
+          <w:rFonts w:cs="Calibri"/>
+          <w:color w:val="000000"/>
+          <w:sz w:val="20"/>
+          <w:szCs w:val="20"/>
+        </w:rPr>
+        <w:t> describes the time between events in a </w:t>
+      </w:r>
+      <w:r>
+        <w:rPr>
+          <w:rFonts w:cs="Calibri"/>
+          <w:b/>
+          <w:bCs/>
+          <w:color w:val="000000"/>
+          <w:sz w:val="20"/>
+          <w:szCs w:val="20"/>
+        </w:rPr>
+        <w:t>Poisson process</w:t>
+      </w:r>
+      <w:r>
+        <w:rPr>
+          <w:rFonts w:cs="Calibri"/>
+          <w:color w:val="000000"/>
+          <w:sz w:val="20"/>
+          <w:szCs w:val="20"/>
+        </w:rPr>
+        <w:t>, where the event rate is constant over time. In the context of disease progression or failure times, this distribution is commonly used to model the time until an individual develops a disease (the "event").</w:t>
+      </w:r>
+    </w:p>
+    <w:p>
+      <w:pPr>
+        <w:numPr>
+          <w:ilvl w:val="0"/>
+          <w:numId w:val="59"/>
+        </w:numPr>
+        <w:spacing w:before="100" w:beforeAutospacing="1" w:after="100" w:afterAutospacing="1"/>
+        <w:rPr>
+          <w:rFonts w:cs="Calibri"/>
+          <w:color w:val="000000"/>
+          <w:sz w:val="20"/>
+          <w:szCs w:val="20"/>
+        </w:rPr>
+      </w:pPr>
+      <w:r>
+        <w:rPr>
+          <w:rFonts w:cs="Calibri"/>
+          <w:b/>
+          <w:bCs/>
+          <w:color w:val="000000"/>
+          <w:sz w:val="20"/>
+          <w:szCs w:val="20"/>
+        </w:rPr>
+        <w:t>Hazard rate (λ)</w:t>
+      </w:r>
+      <w:r>
+        <w:rPr>
+          <w:rFonts w:cs="Calibri"/>
+          <w:color w:val="000000"/>
+          <w:sz w:val="20"/>
+          <w:szCs w:val="20"/>
+        </w:rPr>
+        <w:t>: This is the rate at which the event (e.g., disease onset) occurs. It's the inverse of the average time between events. The rate is constant for the exponential distribution.</w:t>
+      </w:r>
+    </w:p>
+    <w:p>
+      <w:pPr>
+        <w:spacing w:beforeAutospacing="1" w:afterAutospacing="1"/>
+        <w:ind w:left="720"/>
+        <w:rPr>
+          <w:rFonts w:cs="Calibri"/>
+          <w:color w:val="000000"/>
+          <w:sz w:val="20"/>
+          <w:szCs w:val="20"/>
+        </w:rPr>
+      </w:pPr>
+      <w:r>
+        <w:rPr>
+          <w:rFonts w:cs="Calibri"/>
+          <w:color w:val="000000"/>
+          <w:sz w:val="20"/>
+          <w:szCs w:val="20"/>
+        </w:rPr>
+        <w:t>λ=</w:t>
+      </w:r>
+      <w:r>
+        <w:rPr>
+          <w:rFonts w:cs="Calibri"/>
+          <w:color w:val="000000"/>
+          <w:sz w:val="20"/>
+          <w:szCs w:val="20"/>
+        </w:rPr>
+        <w:t xml:space="preserve">1 / </w:t>
+      </w:r>
+      <w:r>
+        <w:rPr>
+          <w:rFonts w:cs="Calibri"/>
+          <w:color w:val="000000"/>
+          <w:sz w:val="20"/>
+          <w:szCs w:val="20"/>
+        </w:rPr>
+        <w:t>mean time to event</w:t>
+      </w:r>
+    </w:p>
+    <w:p>
+      <w:pPr>
+        <w:numPr>
+          <w:ilvl w:val="0"/>
+          <w:numId w:val="2"/>
+        </w:numPr>
+        <w:spacing w:before="100" w:beforeAutospacing="1" w:after="100" w:afterAutospacing="1"/>
+        <w:ind w:left="0"/>
+        <w:outlineLvl w:val="2"/>
+        <w:rPr>
+          <w:rFonts w:cs="Calibri"/>
+          <w:b/>
+          <w:bCs/>
+          <w:color w:val="000000"/>
+          <w:sz w:val="20"/>
+          <w:szCs w:val="20"/>
+        </w:rPr>
+      </w:pPr>
+      <w:r>
+        <w:rPr>
+          <w:rFonts w:cs="Calibri"/>
+          <w:b/>
+          <w:bCs/>
+          <w:color w:val="000000"/>
+          <w:sz w:val="20"/>
+          <w:szCs w:val="20"/>
+        </w:rPr>
+        <w:t>Cumulative Probability</w:t>
+      </w:r>
+    </w:p>
+    <w:p>
+      <w:pPr>
+        <w:spacing w:before="100" w:beforeAutospacing="1" w:after="100" w:afterAutospacing="1"/>
+        <w:rPr>
+          <w:rFonts w:cs="Calibri"/>
+          <w:color w:val="000000"/>
+          <w:sz w:val="20"/>
+          <w:szCs w:val="20"/>
+        </w:rPr>
+      </w:pPr>
+      <w:r>
+        <w:rPr>
+          <w:rFonts w:cs="Calibri"/>
+          <w:color w:val="000000"/>
+          <w:sz w:val="20"/>
+          <w:szCs w:val="20"/>
+        </w:rPr>
+        <w:t>The </w:t>
+      </w:r>
+      <w:r>
+        <w:rPr>
+          <w:rFonts w:cs="Calibri"/>
+          <w:b/>
+          <w:bCs/>
+          <w:color w:val="000000"/>
+          <w:sz w:val="20"/>
+          <w:szCs w:val="20"/>
+        </w:rPr>
+        <w:t>cumulative probability</w:t>
+      </w:r>
+      <w:r>
+        <w:rPr>
+          <w:rFonts w:cs="Calibri"/>
+          <w:color w:val="000000"/>
+          <w:sz w:val="20"/>
+          <w:szCs w:val="20"/>
+        </w:rPr>
+        <w:t> of an event occurring by time t is the probability that an individual will develop the disease by time t. In survival analysis, this cumulative probability is often calculated from the </w:t>
+      </w:r>
+      <w:r>
+        <w:rPr>
+          <w:rFonts w:cs="Calibri"/>
+          <w:b/>
+          <w:bCs/>
+          <w:color w:val="000000"/>
+          <w:sz w:val="20"/>
+          <w:szCs w:val="20"/>
+        </w:rPr>
+        <w:t>survival function</w:t>
+      </w:r>
+      <w:r>
+        <w:rPr>
+          <w:rFonts w:cs="Calibri"/>
+          <w:color w:val="000000"/>
+          <w:sz w:val="20"/>
+          <w:szCs w:val="20"/>
+        </w:rPr>
+        <w:t> S(t), which represents the probability of surviving (not developing the disease) up to time t</w:t>
+      </w:r>
+      <w:r>
+        <w:rPr>
+          <w:rFonts w:cs="Calibri"/>
+          <w:color w:val="000000"/>
+          <w:sz w:val="20"/>
+          <w:szCs w:val="20"/>
+        </w:rPr>
+        <w:t>.</w:t>
+      </w:r>
+    </w:p>
+    <w:p>
+      <w:pPr>
+        <w:numPr>
+          <w:ilvl w:val="0"/>
+          <w:numId w:val="60"/>
+        </w:numPr>
+        <w:spacing w:before="100" w:beforeAutospacing="1" w:after="100" w:afterAutospacing="1"/>
+        <w:rPr>
+          <w:rFonts w:cs="Calibri"/>
+          <w:color w:val="000000"/>
+          <w:sz w:val="20"/>
+          <w:szCs w:val="20"/>
+        </w:rPr>
+      </w:pPr>
+      <w:r>
+        <w:rPr>
+          <w:rFonts w:cs="Calibri"/>
+          <w:color w:val="000000"/>
+          <w:sz w:val="20"/>
+          <w:szCs w:val="20"/>
+        </w:rPr>
+        <w:t>The survival function for an exponential distribution is given by:</w:t>
+      </w:r>
+    </w:p>
+    <w:p>
+      <w:pPr>
+        <w:spacing w:beforeAutospacing="1" w:afterAutospacing="1"/>
+        <w:ind w:left="720"/>
+        <w:rPr>
+          <w:rFonts w:cs="Calibri"/>
+          <w:color w:val="000000"/>
+          <w:sz w:val="20"/>
+          <w:szCs w:val="20"/>
+        </w:rPr>
+      </w:pPr>
+      <w:r>
+        <w:rPr>
+          <w:rFonts w:cs="Calibri"/>
+          <w:color w:val="000000"/>
+          <w:sz w:val="20"/>
+          <w:szCs w:val="20"/>
+        </w:rPr>
+        <w:t>S(t)=e</w:t>
+      </w:r>
+      <w:r>
+        <w:rPr>
+          <w:rFonts w:cs="Calibri"/>
+          <w:color w:val="000000"/>
+          <w:sz w:val="20"/>
+          <w:szCs w:val="20"/>
+          <w:vertAlign w:val="superscript"/>
+        </w:rPr>
+        <w:t>−λt</w:t>
+      </w:r>
+    </w:p>
+    <w:p>
+      <w:pPr>
+        <w:spacing w:before="100" w:beforeAutospacing="1" w:after="100" w:afterAutospacing="1"/>
+        <w:ind w:left="720"/>
+        <w:rPr>
+          <w:rFonts w:cs="Calibri"/>
+          <w:color w:val="000000"/>
+          <w:sz w:val="20"/>
+          <w:szCs w:val="20"/>
+        </w:rPr>
+      </w:pPr>
+      <w:r>
+        <w:rPr>
+          <w:rFonts w:cs="Calibri"/>
+          <w:color w:val="000000"/>
+          <w:sz w:val="20"/>
+          <w:szCs w:val="20"/>
+        </w:rPr>
+        <w:t>where λ is the hazard rate, and t is time.</w:t>
+      </w:r>
+    </w:p>
+    <w:p>
+      <w:pPr>
+        <w:numPr>
+          <w:ilvl w:val="0"/>
+          <w:numId w:val="60"/>
+        </w:numPr>
+        <w:spacing w:before="100" w:beforeAutospacing="1" w:after="100" w:afterAutospacing="1"/>
+        <w:rPr>
+          <w:rFonts w:cs="Calibri"/>
+          <w:color w:val="000000"/>
+          <w:sz w:val="20"/>
+          <w:szCs w:val="20"/>
+        </w:rPr>
+      </w:pPr>
+      <w:r>
+        <w:rPr>
+          <w:rFonts w:cs="Calibri"/>
+          <w:color w:val="000000"/>
+          <w:sz w:val="20"/>
+          <w:szCs w:val="20"/>
+        </w:rPr>
+        <w:t>The </w:t>
+      </w:r>
+      <w:r>
+        <w:rPr>
+          <w:rFonts w:cs="Calibri"/>
+          <w:b/>
+          <w:bCs/>
+          <w:color w:val="000000"/>
+          <w:sz w:val="20"/>
+          <w:szCs w:val="20"/>
+        </w:rPr>
+        <w:t>cumulative probability</w:t>
+      </w:r>
+      <w:r>
+        <w:rPr>
+          <w:rFonts w:cs="Calibri"/>
+          <w:color w:val="000000"/>
+          <w:sz w:val="20"/>
+          <w:szCs w:val="20"/>
+        </w:rPr>
+        <w:t> of the event occurring by time t (i.e., the probability of developing the disease) is the complement of the survival function:</w:t>
+      </w:r>
+    </w:p>
+    <w:p>
+      <w:pPr>
+        <w:spacing w:beforeAutospacing="1" w:afterAutospacing="1"/>
+        <w:ind w:left="720"/>
+        <w:rPr>
+          <w:rFonts w:cs="Calibri"/>
+          <w:color w:val="000000"/>
+          <w:sz w:val="20"/>
+          <w:szCs w:val="20"/>
+          <w:vertAlign w:val="superscript"/>
+        </w:rPr>
+      </w:pPr>
+      <w:r>
+        <w:rPr>
+          <w:rFonts w:cs="Calibri"/>
+          <w:color w:val="000000"/>
+          <w:sz w:val="20"/>
+          <w:szCs w:val="20"/>
+        </w:rPr>
+        <w:t>P(t)=1−S(t)=1−e</w:t>
+      </w:r>
+      <w:r>
+        <w:rPr>
+          <w:rFonts w:cs="Calibri"/>
+          <w:color w:val="000000"/>
+          <w:sz w:val="20"/>
+          <w:szCs w:val="20"/>
+          <w:vertAlign w:val="superscript"/>
+        </w:rPr>
+        <w:t>−λt</w:t>
+      </w:r>
+    </w:p>
+    <w:p>
+      <w:pPr>
+        <w:spacing w:before="100" w:beforeAutospacing="1" w:after="100" w:afterAutospacing="1"/>
+        <w:ind w:left="720"/>
+        <w:rPr>
+          <w:rFonts w:cs="Calibri"/>
+          <w:color w:val="000000"/>
+          <w:sz w:val="20"/>
+          <w:szCs w:val="20"/>
+        </w:rPr>
+      </w:pPr>
+      <w:r>
+        <w:rPr>
+          <w:rFonts w:cs="Calibri"/>
+          <w:color w:val="000000"/>
+          <w:sz w:val="20"/>
+          <w:szCs w:val="20"/>
+        </w:rPr>
+        <w:t>This represents the probability of experiencing the event by time t.</w:t>
+      </w:r>
+    </w:p>
+    <w:p>
+      <w:pPr>
+        <w:spacing w:before="100" w:beforeAutospacing="1" w:after="100" w:afterAutospacing="1"/>
+        <w:rPr>
+          <w:rFonts w:cs="Calibri"/>
+          <w:color w:val="000000"/>
+          <w:sz w:val="20"/>
+          <w:szCs w:val="20"/>
+        </w:rPr>
+      </w:pPr>
+    </w:p>
+    <w:p>
+      <w:pPr>
+        <w:spacing w:before="100" w:beforeAutospacing="1" w:after="100" w:afterAutospacing="1"/>
+        <w:rPr>
+          <w:rFonts w:cs="Calibri"/>
+          <w:color w:val="000000"/>
+          <w:sz w:val="20"/>
+          <w:szCs w:val="20"/>
+        </w:rPr>
+      </w:pPr>
+      <w:r>
+        <w:rPr>
+          <w:rFonts w:cs="Calibri"/>
+          <w:color w:val="000000"/>
+          <w:sz w:val="20"/>
+          <w:szCs w:val="20"/>
+        </w:rPr>
+        <w:t>In many epidemiological studies, we encounter the </w:t>
+      </w:r>
+      <w:r>
+        <w:rPr>
+          <w:rFonts w:cs="Calibri"/>
+          <w:b/>
+          <w:bCs/>
+          <w:color w:val="000000"/>
+          <w:sz w:val="20"/>
+          <w:szCs w:val="20"/>
+        </w:rPr>
+        <w:t>proportion of patients experiencing an event</w:t>
+      </w:r>
+      <w:r>
+        <w:rPr>
+          <w:rFonts w:cs="Calibri"/>
+          <w:color w:val="000000"/>
+          <w:sz w:val="20"/>
+          <w:szCs w:val="20"/>
+        </w:rPr>
+        <w:t> by a given time. To use this information in a compartmental model, we often need to </w:t>
+      </w:r>
+      <w:r>
+        <w:rPr>
+          <w:rFonts w:cs="Calibri"/>
+          <w:b/>
+          <w:bCs/>
+          <w:color w:val="000000"/>
+          <w:sz w:val="20"/>
+          <w:szCs w:val="20"/>
+        </w:rPr>
+        <w:t>convert this cumulative proportion to an event rate</w:t>
+      </w:r>
+      <w:r>
+        <w:rPr>
+          <w:rFonts w:cs="Calibri"/>
+          <w:color w:val="000000"/>
+          <w:sz w:val="20"/>
+          <w:szCs w:val="20"/>
+        </w:rPr>
+        <w:t>. Here are two common approaches for doing this:</w:t>
+      </w:r>
+    </w:p>
+    <w:p>
+      <w:pPr>
+        <w:numPr>
+          <w:ilvl w:val="0"/>
+          <w:numId w:val="2"/>
+        </w:numPr>
+        <w:spacing w:before="100" w:beforeAutospacing="1" w:after="100" w:afterAutospacing="1"/>
+        <w:ind w:left="0"/>
+        <w:rPr>
+          <w:rFonts w:cs="Calibri"/>
+          <w:b/>
+          <w:bCs/>
+          <w:color w:val="000000"/>
+          <w:sz w:val="20"/>
+          <w:szCs w:val="20"/>
+        </w:rPr>
+      </w:pPr>
+      <w:r>
+        <w:rPr>
+          <w:rFonts w:cs="Calibri"/>
+          <w:b/>
+          <w:bCs/>
+          <w:color w:val="000000"/>
+          <w:sz w:val="20"/>
+          <w:szCs w:val="20"/>
+        </w:rPr>
+        <w:t>Approach 1: Assuming Exponential Risk (Constant Hazard Rate)</w:t>
+      </w:r>
+    </w:p>
+    <w:p>
+      <w:pPr>
+        <w:rPr>
+          <w:rFonts w:ascii="Arial" w:hAnsi="Arial" w:cs="Arial"/>
+          <w:sz w:val="21"/>
+          <w:szCs w:val="21"/>
+        </w:rPr>
+      </w:pPr>
+      <w:r>
+        <w:t xml:space="preserve">We can compute </w:t>
+      </w:r>
+      <w:r>
+        <w:rPr>
+          <w:rFonts w:ascii="Arial" w:hAnsi="Arial" w:cs="Arial"/>
+          <w:sz w:val="21"/>
+          <w:szCs w:val="21"/>
+        </w:rPr>
+        <w:t>the </w:t>
+      </w:r>
+      <w:r>
+        <w:rPr>
+          <w:rFonts w:ascii="Arial" w:hAnsi="Arial" w:cs="Arial"/>
+          <w:b/>
+          <w:bCs/>
+          <w:sz w:val="21"/>
+          <w:szCs w:val="21"/>
+        </w:rPr>
+        <w:t>hazard rate</w:t>
+      </w:r>
+      <w:r>
+        <w:rPr>
+          <w:rFonts w:ascii="Arial" w:hAnsi="Arial" w:cs="Arial"/>
+          <w:sz w:val="21"/>
+          <w:szCs w:val="21"/>
+        </w:rPr>
+        <w:t> using the following formula, which is derived from the </w:t>
+      </w:r>
+      <w:r>
+        <w:rPr>
+          <w:rFonts w:ascii="Arial" w:hAnsi="Arial" w:cs="Arial"/>
+          <w:b/>
+          <w:bCs/>
+          <w:sz w:val="21"/>
+          <w:szCs w:val="21"/>
+        </w:rPr>
+        <w:t>exponential distribution</w:t>
+      </w:r>
+      <w:r>
+        <w:rPr>
+          <w:rFonts w:ascii="Arial" w:hAnsi="Arial" w:cs="Arial"/>
+          <w:sz w:val="21"/>
+          <w:szCs w:val="21"/>
+        </w:rPr>
+        <w:t>:</w:t>
+      </w:r>
+    </w:p>
+    <w:p>
+      <w:pPr>
+        <w:ind w:firstLine="720"/>
+        <w:rPr>
+          <w:rFonts w:ascii="Arial" w:hAnsi="Arial" w:cs="Arial"/>
+          <w:sz w:val="21"/>
+          <w:szCs w:val="21"/>
+        </w:rPr>
+      </w:pPr>
+      <w:r>
+        <w:rPr>
+          <w:rFonts w:ascii="Arial" w:hAnsi="Arial" w:cs="Arial"/>
+          <w:sz w:val="21"/>
+          <w:szCs w:val="21"/>
+        </w:rPr>
+        <w:t>λ=−ln(1−P)​/t</w:t>
+      </w:r>
+    </w:p>
+    <w:p>
+      <w:pPr>
+        <w:rPr>
+          <w:rFonts w:ascii="Arial" w:hAnsi="Arial" w:cs="Arial"/>
+          <w:sz w:val="21"/>
+          <w:szCs w:val="21"/>
+        </w:rPr>
+      </w:pPr>
+      <w:r>
+        <w:rPr>
+          <w:rFonts w:ascii="Arial" w:hAnsi="Arial" w:cs="Arial"/>
+          <w:sz w:val="21"/>
+          <w:szCs w:val="21"/>
+        </w:rPr>
+        <w:lastRenderedPageBreak/>
+        <w:t>Where:</w:t>
+      </w:r>
+    </w:p>
+    <w:p>
+      <w:pPr>
+        <w:rPr>
+          <w:rFonts w:ascii="Arial" w:hAnsi="Arial" w:cs="Arial"/>
+          <w:sz w:val="21"/>
+          <w:szCs w:val="21"/>
+        </w:rPr>
+      </w:pPr>
+      <w:r>
+        <w:rPr>
+          <w:rFonts w:ascii="Arial" w:hAnsi="Arial" w:cs="Arial"/>
+          <w:sz w:val="21"/>
+          <w:szCs w:val="21"/>
+        </w:rPr>
+        <w:t>P is the </w:t>
+      </w:r>
+      <w:r>
+        <w:rPr>
+          <w:rFonts w:ascii="Arial" w:hAnsi="Arial" w:cs="Arial"/>
+          <w:b/>
+          <w:bCs/>
+          <w:sz w:val="21"/>
+          <w:szCs w:val="21"/>
+        </w:rPr>
+        <w:t>cumulative probability</w:t>
+      </w:r>
+      <w:r>
+        <w:rPr>
+          <w:rFonts w:ascii="Arial" w:hAnsi="Arial" w:cs="Arial"/>
+          <w:sz w:val="21"/>
+          <w:szCs w:val="21"/>
+        </w:rPr>
+        <w:t> of the event occurring by time t.</w:t>
+      </w:r>
+    </w:p>
+    <w:p>
+      <w:pPr>
+        <w:rPr>
+          <w:rFonts w:ascii="Arial" w:hAnsi="Arial" w:cs="Arial"/>
+          <w:sz w:val="21"/>
+          <w:szCs w:val="21"/>
+        </w:rPr>
+      </w:pPr>
+      <w:r>
+        <w:rPr>
+          <w:rFonts w:ascii="Arial" w:hAnsi="Arial" w:cs="Arial"/>
+          <w:sz w:val="21"/>
+          <w:szCs w:val="21"/>
+        </w:rPr>
+        <w:t>λ is the </w:t>
+      </w:r>
+      <w:r>
+        <w:rPr>
+          <w:rFonts w:ascii="Arial" w:hAnsi="Arial" w:cs="Arial"/>
+          <w:b/>
+          <w:bCs/>
+          <w:sz w:val="21"/>
+          <w:szCs w:val="21"/>
+        </w:rPr>
+        <w:t>hazard rate</w:t>
+      </w:r>
+      <w:r>
+        <w:rPr>
+          <w:rFonts w:ascii="Arial" w:hAnsi="Arial" w:cs="Arial"/>
+          <w:sz w:val="21"/>
+          <w:szCs w:val="21"/>
+        </w:rPr>
+        <w:t>.</w:t>
+      </w:r>
+    </w:p>
+    <w:p>
+      <w:pPr>
+        <w:rPr>
+          <w:rFonts w:ascii="Arial" w:hAnsi="Arial" w:cs="Arial"/>
+          <w:sz w:val="21"/>
+          <w:szCs w:val="21"/>
+        </w:rPr>
+      </w:pPr>
+      <w:r>
+        <w:rPr>
+          <w:rFonts w:ascii="Arial" w:hAnsi="Arial" w:cs="Arial"/>
+          <w:sz w:val="21"/>
+          <w:szCs w:val="21"/>
+        </w:rPr>
+        <w:t>t is the </w:t>
+      </w:r>
+      <w:r>
+        <w:rPr>
+          <w:rFonts w:ascii="Arial" w:hAnsi="Arial" w:cs="Arial"/>
+          <w:b/>
+          <w:bCs/>
+          <w:sz w:val="21"/>
+          <w:szCs w:val="21"/>
+        </w:rPr>
+        <w:t>time</w:t>
+      </w:r>
+      <w:r>
+        <w:rPr>
+          <w:rFonts w:ascii="Arial" w:hAnsi="Arial" w:cs="Arial"/>
+          <w:sz w:val="21"/>
+          <w:szCs w:val="21"/>
+        </w:rPr>
+        <w:t> (in years).</w:t>
+      </w:r>
+    </w:p>
+    <w:p>
+      <w:pPr>
+        <w:rPr>
+          <w:rFonts w:ascii="Arial" w:hAnsi="Arial" w:cs="Arial"/>
+          <w:sz w:val="21"/>
+          <w:szCs w:val="21"/>
+        </w:rPr>
+      </w:pPr>
+    </w:p>
+    <w:p>
+      <w:pPr>
+        <w:rPr>
+          <w:rFonts w:ascii="Arial" w:hAnsi="Arial" w:cs="Arial"/>
+          <w:sz w:val="21"/>
+          <w:szCs w:val="21"/>
+        </w:rPr>
+      </w:pPr>
+      <w:r>
+        <w:rPr>
+          <w:rFonts w:ascii="Arial" w:hAnsi="Arial" w:cs="Arial"/>
+          <w:sz w:val="21"/>
+          <w:szCs w:val="21"/>
+        </w:rPr>
+        <w:t>This approach assumes that the </w:t>
+      </w:r>
+      <w:r>
+        <w:rPr>
+          <w:rFonts w:ascii="Arial" w:hAnsi="Arial" w:cs="Arial"/>
+          <w:b/>
+          <w:bCs/>
+          <w:sz w:val="21"/>
+          <w:szCs w:val="21"/>
+        </w:rPr>
+        <w:t>rate of event occurrence is constant over time</w:t>
+      </w:r>
+      <w:r>
+        <w:rPr>
+          <w:rFonts w:ascii="Arial" w:hAnsi="Arial" w:cs="Arial"/>
+          <w:sz w:val="21"/>
+          <w:szCs w:val="21"/>
+        </w:rPr>
+        <w:t>, and the </w:t>
+      </w:r>
+      <w:r>
+        <w:rPr>
+          <w:rFonts w:ascii="Arial" w:hAnsi="Arial" w:cs="Arial"/>
+          <w:b/>
+          <w:bCs/>
+          <w:sz w:val="21"/>
+          <w:szCs w:val="21"/>
+        </w:rPr>
+        <w:t>probability of the event happening increases non-linearly</w:t>
+      </w:r>
+      <w:r>
+        <w:rPr>
+          <w:rFonts w:ascii="Arial" w:hAnsi="Arial" w:cs="Arial"/>
+          <w:sz w:val="21"/>
+          <w:szCs w:val="21"/>
+        </w:rPr>
+        <w:t> as time progresses. This can be approximated using an exponential distribution, where the risk of the event increases as time passes.</w:t>
+      </w:r>
+    </w:p>
+    <w:p>
+      <w:pPr>
+        <w:rPr>
+          <w:rFonts w:cs="Calibri"/>
+          <w:color w:val="000000"/>
+          <w:sz w:val="20"/>
+          <w:szCs w:val="20"/>
+        </w:rPr>
+      </w:pPr>
+      <w:r>
+        <w:rPr>
+          <w:rFonts w:ascii="Arial" w:hAnsi="Arial" w:cs="Arial"/>
+          <w:sz w:val="21"/>
+          <w:szCs w:val="21"/>
+        </w:rPr>
+        <w:t xml:space="preserve"> </w:t>
+      </w:r>
+    </w:p>
+    <w:p>
+      <w:pPr>
+        <w:rPr>
+          <w:rFonts w:cs="Calibri"/>
+          <w:color w:val="000000"/>
+          <w:sz w:val="20"/>
+          <w:szCs w:val="20"/>
+        </w:rPr>
+      </w:pPr>
+    </w:p>
+    <w:p>
+      <w:pPr>
+        <w:numPr>
+          <w:ilvl w:val="0"/>
+          <w:numId w:val="2"/>
+        </w:numPr>
+        <w:tabs>
+          <w:tab w:val="num" w:pos="360"/>
+        </w:tabs>
+        <w:spacing w:before="0" w:after="0"/>
+        <w:ind w:left="0"/>
+        <w:rPr>
+          <w:rFonts w:cs="Calibri"/>
+          <w:b/>
+          <w:bCs/>
+          <w:color w:val="000000"/>
+          <w:szCs w:val="20"/>
+        </w:rPr>
+      </w:pPr>
+      <w:r>
+        <w:rPr>
+          <w:rFonts w:cs="Calibri"/>
+          <w:b/>
+          <w:bCs/>
+          <w:color w:val="000000"/>
+          <w:szCs w:val="20"/>
+        </w:rPr>
+        <w:t>Approach 2: Assuming Uniform Risk Over Time (Simplified Model)</w:t>
+      </w:r>
+    </w:p>
+    <w:p>
+      <w:pPr>
+        <w:spacing w:before="0" w:after="0"/>
+        <w:rPr>
+          <w:rFonts w:cs="Calibri"/>
+          <w:color w:val="000000"/>
+          <w:szCs w:val="20"/>
+        </w:rPr>
+      </w:pPr>
+      <w:r>
+        <w:rPr>
+          <w:rFonts w:cs="Calibri"/>
+          <w:color w:val="000000"/>
+          <w:szCs w:val="20"/>
+        </w:rPr>
+        <w:t>A simpler model assumes that the </w:t>
+      </w:r>
+      <w:r>
+        <w:rPr>
+          <w:rFonts w:cs="Calibri"/>
+          <w:b/>
+          <w:bCs/>
+          <w:color w:val="000000"/>
+          <w:szCs w:val="20"/>
+        </w:rPr>
+        <w:t>event happens uniformly over time</w:t>
+      </w:r>
+      <w:r>
+        <w:rPr>
+          <w:rFonts w:cs="Calibri"/>
+          <w:color w:val="000000"/>
+          <w:szCs w:val="20"/>
+        </w:rPr>
+        <w:t>. In this case, we calculate the rate as:</w:t>
+      </w:r>
+    </w:p>
+    <w:p>
+      <w:pPr>
+        <w:rPr>
+          <w:rFonts w:cs="Calibri"/>
+          <w:color w:val="000000"/>
+          <w:szCs w:val="20"/>
+        </w:rPr>
+      </w:pPr>
+      <w:r>
+        <w:rPr>
+          <w:rFonts w:cs="Calibri"/>
+          <w:color w:val="000000"/>
+          <w:szCs w:val="20"/>
+        </w:rPr>
+        <w:t>Λ=Pt</w:t>
+      </w:r>
+    </w:p>
+    <w:p>
+      <w:pPr>
+        <w:spacing w:before="0" w:after="0"/>
+        <w:rPr>
+          <w:rFonts w:cs="Calibri"/>
+          <w:color w:val="000000"/>
+          <w:szCs w:val="20"/>
+        </w:rPr>
+      </w:pPr>
+      <w:r>
+        <w:rPr>
+          <w:rFonts w:cs="Calibri"/>
+          <w:color w:val="000000"/>
+          <w:szCs w:val="20"/>
+        </w:rPr>
+        <w:t>Where:</w:t>
+      </w:r>
+    </w:p>
+    <w:p>
+      <w:pPr>
+        <w:numPr>
+          <w:ilvl w:val="0"/>
+          <w:numId w:val="61"/>
+        </w:numPr>
+        <w:spacing w:before="0" w:after="0"/>
+        <w:rPr>
+          <w:rFonts w:cs="Calibri"/>
+          <w:color w:val="000000"/>
+          <w:szCs w:val="20"/>
+        </w:rPr>
+      </w:pPr>
+      <w:r>
+        <w:rPr>
+          <w:rFonts w:cs="Calibri"/>
+          <w:color w:val="000000"/>
+          <w:szCs w:val="20"/>
+        </w:rPr>
+        <w:t>P is the </w:t>
+      </w:r>
+      <w:r>
+        <w:rPr>
+          <w:rFonts w:cs="Calibri"/>
+          <w:b/>
+          <w:bCs/>
+          <w:color w:val="000000"/>
+          <w:szCs w:val="20"/>
+        </w:rPr>
+        <w:t>cumulative probability</w:t>
+      </w:r>
+      <w:r>
+        <w:rPr>
+          <w:rFonts w:cs="Calibri"/>
+          <w:color w:val="000000"/>
+          <w:szCs w:val="20"/>
+        </w:rPr>
+        <w:t> of the event.</w:t>
+      </w:r>
+    </w:p>
+    <w:p>
+      <w:pPr>
+        <w:numPr>
+          <w:ilvl w:val="0"/>
+          <w:numId w:val="61"/>
+        </w:numPr>
+        <w:spacing w:before="0" w:after="0"/>
+        <w:rPr>
+          <w:rFonts w:cs="Calibri"/>
+          <w:color w:val="000000"/>
+          <w:szCs w:val="20"/>
+        </w:rPr>
+      </w:pPr>
+      <w:r>
+        <w:rPr>
+          <w:rFonts w:cs="Calibri"/>
+          <w:color w:val="000000"/>
+          <w:szCs w:val="20"/>
+        </w:rPr>
+        <w:t>t is the </w:t>
+      </w:r>
+      <w:r>
+        <w:rPr>
+          <w:rFonts w:cs="Calibri"/>
+          <w:b/>
+          <w:bCs/>
+          <w:color w:val="000000"/>
+          <w:szCs w:val="20"/>
+        </w:rPr>
+        <w:t>mean time</w:t>
+      </w:r>
+      <w:r>
+        <w:rPr>
+          <w:rFonts w:cs="Calibri"/>
+          <w:color w:val="000000"/>
+          <w:szCs w:val="20"/>
+        </w:rPr>
+        <w:t> to the event.</w:t>
+      </w:r>
+    </w:p>
+    <w:p>
+      <w:pPr>
+        <w:spacing w:before="0" w:after="0"/>
+        <w:rPr>
+          <w:rFonts w:cs="Calibri"/>
+          <w:color w:val="000000"/>
+          <w:szCs w:val="20"/>
+        </w:rPr>
+      </w:pPr>
+      <w:r>
+        <w:rPr>
+          <w:rFonts w:cs="Calibri"/>
+          <w:color w:val="000000"/>
+          <w:szCs w:val="20"/>
+        </w:rPr>
+        <w:t>This approach assumes that the event risk is evenly distributed over time, without accounting for the increasing likelihood of the event over time.</w:t>
+      </w:r>
+    </w:p>
+    <w:p>
+      <w:pPr>
+        <w:rPr>
+          <w:rFonts w:cs="Calibri"/>
+          <w:szCs w:val="20"/>
+        </w:rPr>
+      </w:pPr>
+    </w:p>
+    <w:p>
+      <w:pPr>
+        <w:rPr>
+          <w:rFonts w:cs="Calibri"/>
+          <w:b/>
+          <w:bCs/>
+          <w:szCs w:val="20"/>
+        </w:rPr>
+      </w:pPr>
+      <w:r>
+        <w:rPr>
+          <w:rFonts w:cs="Calibri"/>
+          <w:b/>
+          <w:bCs/>
+          <w:szCs w:val="20"/>
+        </w:rPr>
+        <w:t>Comparison:</w:t>
+      </w:r>
+    </w:p>
+    <w:p>
+      <w:pPr>
+        <w:rPr>
+          <w:rFonts w:cs="Calibri"/>
+          <w:sz w:val="20"/>
+          <w:szCs w:val="20"/>
+        </w:rPr>
+      </w:pPr>
+      <w:r>
+        <w:rPr>
+          <w:rFonts w:cs="Calibri"/>
+          <w:szCs w:val="20"/>
+        </w:rPr>
+        <w:t xml:space="preserve">These two approaches can often lead to similar results, but they are based on different assumptions about the distribution of risk over time. Here’s an </w:t>
+      </w:r>
+      <w:r>
+        <w:rPr>
+          <w:rFonts w:cs="Calibri"/>
+          <w:szCs w:val="20"/>
+        </w:rPr>
+        <w:t>e</w:t>
+      </w:r>
+      <w:r>
+        <w:rPr>
+          <w:rFonts w:cs="Calibri"/>
+          <w:sz w:val="20"/>
+          <w:szCs w:val="20"/>
+        </w:rPr>
+        <w:t>xample:  30% of population experienced an event by 30 years of follow up</w:t>
+      </w:r>
+    </w:p>
+    <w:p>
+      <w:pPr>
+        <w:rPr>
+          <w:rFonts w:cs="Calibri"/>
+          <w:sz w:val="20"/>
+          <w:szCs w:val="20"/>
+        </w:rPr>
+      </w:pPr>
+    </w:p>
+    <w:p>
+      <w:pPr>
+        <w:pStyle w:val="NoSpacing"/>
+      </w:pPr>
+      <w:r>
+        <w:t>cumProb=.3</w:t>
+      </w:r>
+    </w:p>
+    <w:p>
+      <w:pPr>
+        <w:pStyle w:val="NoSpacing"/>
+      </w:pPr>
+      <w:r>
+        <w:t>meanTime=50</w:t>
+      </w:r>
+    </w:p>
+    <w:p>
+      <w:pPr>
+        <w:pStyle w:val="NoSpacing"/>
+      </w:pPr>
+      <w:r>
+        <w:t xml:space="preserve"># </w:t>
+      </w:r>
+      <w:r>
+        <w:rPr>
+          <w:rStyle w:val="Strong"/>
+          <w:rFonts w:ascii="Calibri" w:eastAsiaTheme="majorEastAsia" w:hAnsi="Calibri" w:cs="Calibri"/>
+          <w:color w:val="000000"/>
+          <w:sz w:val="20"/>
+          <w:szCs w:val="20"/>
+        </w:rPr>
+        <w:t>Exponential distribution</w:t>
+      </w:r>
+      <w:r>
+        <w:rPr>
+          <w:rStyle w:val="apple-converted-space"/>
+          <w:rFonts w:ascii="Calibri" w:eastAsiaTheme="majorEastAsia" w:hAnsi="Calibri" w:cs="Calibri"/>
+          <w:color w:val="000000"/>
+          <w:sz w:val="20"/>
+          <w:szCs w:val="20"/>
+        </w:rPr>
+        <w:t> </w:t>
+      </w:r>
+      <w:r>
+        <w:rPr>
+          <w:color w:val="000000"/>
+        </w:rPr>
+        <w:t>considers the increasing likelihood of the event as time progresses and gives a more accurate hazard rate, especially in cases like disease progression or failure rates.</w:t>
+      </w:r>
+    </w:p>
+    <w:p>
+      <w:pPr>
+        <w:pStyle w:val="NoSpacing"/>
+      </w:pPr>
+      <w:r>
+        <w:t>r1= -log(1- cumProb)/meanTime; print(r1)</w:t>
+      </w:r>
+    </w:p>
+    <w:p>
+      <w:pPr>
+        <w:pStyle w:val="NoSpacing"/>
+      </w:pPr>
+      <w:r>
+        <w:t>P1=lapply(c(1:50),function(t) 1-exp(-r1*t))</w:t>
+      </w:r>
+    </w:p>
+    <w:p>
+      <w:pPr>
+        <w:pStyle w:val="NoSpacing"/>
+      </w:pPr>
+      <w:r>
+        <w:t xml:space="preserve">## </w:t>
+      </w:r>
+      <w:r>
+        <w:rPr>
+          <w:rStyle w:val="Strong"/>
+          <w:rFonts w:ascii="Calibri" w:eastAsiaTheme="majorEastAsia" w:hAnsi="Calibri" w:cs="Calibri"/>
+          <w:color w:val="000000"/>
+          <w:sz w:val="20"/>
+          <w:szCs w:val="20"/>
+        </w:rPr>
+        <w:t>Simple division</w:t>
+      </w:r>
+      <w:r>
+        <w:rPr>
+          <w:color w:val="000000"/>
+        </w:rPr>
+        <w:t xml:space="preserve"> assumes uniform distribution of risk and doesn't account for the compounding risk over time.</w:t>
+      </w:r>
+    </w:p>
+    <w:p>
+      <w:pPr>
+        <w:pStyle w:val="NoSpacing"/>
+      </w:pPr>
+      <w:r>
+        <w:t>r2= cumProb/meanTime; print(r2)</w:t>
+      </w:r>
+    </w:p>
+    <w:p>
+      <w:pPr>
+        <w:pStyle w:val="NoSpacing"/>
+      </w:pPr>
+      <w:r>
+        <w:t>P2=lapply(c(1:50),function(t) 1-exp(-r2*t))</w:t>
+      </w:r>
+    </w:p>
+    <w:p>
+      <w:pPr>
+        <w:pStyle w:val="NoSpacing"/>
+      </w:pPr>
+      <w:r>
+        <w:t>plot(unlist(P1),type ="l",ylab="Proportion experiencing the event",xlab="Years")</w:t>
+      </w:r>
+    </w:p>
+    <w:p>
+      <w:pPr>
+        <w:pStyle w:val="NoSpacing"/>
+      </w:pPr>
+      <w:r>
+        <w:t>lines(unlist(P2),col="red")</w:t>
+      </w:r>
+    </w:p>
+    <w:p>
+      <w:pPr>
+        <w:pStyle w:val="NoSpacing"/>
+      </w:pPr>
+      <w:r>
+        <w:t>legend("bottomright",legend=c("Assuming Exponential Dist of Risk","Assuming Uniform Dis of Risk"),col=c("black","red"),lty=1)</w:t>
+      </w:r>
+    </w:p>
+    <w:p>
+      <w:pPr>
+        <w:jc w:val="right"/>
+        <w:rPr>
+          <w:rFonts w:cs="Calibri"/>
+          <w:szCs w:val="20"/>
+        </w:rPr>
+      </w:pPr>
+      <w:r>
+        <w:rPr>
+          <w:rFonts w:cs="Calibri"/>
+          <w:sz w:val="20"/>
+          <w:szCs w:val="20"/>
+        </w:rPr>
+        <w:lastRenderedPageBreak/>
+        <w:t xml:space="preserve">  </w:t>
+      </w:r>
+      <w:r>
+        <w:fldChar w:fldCharType="begin"/>
+      </w:r>
+      <w:r>
+        <w:instrText xml:space="preserve"> INCLUDEPICTURE "http://127.0.0.1:16381/graphics/88c5efe8-aa8b-477d-8195-3b02a7ace94a.png" \* MERGEFORMATINET </w:instrText>
+      </w:r>
+      <w:r>
+        <w:fldChar w:fldCharType="separate"/>
+      </w:r>
+      <w:r>
+        <w:rPr>
+          <w:noProof/>
+        </w:rPr>
+        <mc:AlternateContent>
+          <mc:Choice Requires="wps">
+            <w:drawing>
+              <wp:inline distT="0" distB="0" distL="0" distR="0" wp14:anchorId="30368E0A" wp14:editId="37F3DB8B">
+                <wp:extent cx="307340" cy="307340"/>
+                <wp:effectExtent l="0" t="0" r="0" b="0"/>
+                <wp:docPr id="1618886040" name="Rectangle 1"/>
+                <wp:cNvGraphicFramePr>
+                  <a:graphicFrameLocks xmlns:a="http://schemas.openxmlformats.org/drawingml/2006/main" noChangeAspect="1"/>
+                </wp:cNvGraphicFramePr>
+                <a:graphic xmlns:a="http://schemas.openxmlformats.org/drawingml/2006/main">
+                  <a:graphicData uri="http://schemas.microsoft.com/office/word/2010/wordprocessingShape">
+                    <wps:wsp>
+                      <wps:cNvSpPr>
+                        <a:spLocks noChangeAspect="1" noChangeArrowheads="1"/>
+                      </wps:cNvSpPr>
+                      <wps:spPr bwMode="auto">
+                        <a:xfrm>
+                          <a:off x="0" y="0"/>
+                          <a:ext cx="307340" cy="307340"/>
+                        </a:xfrm>
+                        <a:prstGeom prst="rect">
+                          <a:avLst/>
+                        </a:prstGeom>
+                        <a:noFill/>
+                        <a:ln>
+                          <a:noFill/>
+                        </a:ln>
+                        <a:extLst>
+                          <a:ext uri="{909E8E84-426E-40DD-AFC4-6F175D3DCCD1}">
+                            <a14:hiddenFill xmlns:a14="http://schemas.microsoft.com/office/drawing/2010/main">
+                              <a:solidFill>
+                                <a:srgbClr val="FFFFFF"/>
+                              </a:solidFill>
+                            </a14:hiddenFill>
+                          </a:ext>
+                          <a:ext uri="{91240B29-F687-4F45-9708-019B960494DF}">
+                            <a14:hiddenLine xmlns:a14="http://schemas.microsoft.com/office/drawing/2010/main" w="9525">
+                              <a:solidFill>
+                                <a:srgbClr val="000000"/>
+                              </a:solidFill>
+                              <a:miter lim="800000"/>
+                              <a:headEnd/>
+                              <a:tailEnd/>
+                            </a14:hiddenLine>
+                          </a:ext>
+                        </a:extLst>
+                      </wps:spPr>
+                      <wps:bodyPr rot="0" vert="horz" wrap="square" lIns="91440" tIns="45720" rIns="91440" bIns="45720" anchor="t" anchorCtr="0" upright="1">
+                        <a:noAutofit/>
+                      </wps:bodyPr>
+                    </wps:wsp>
+                  </a:graphicData>
+                </a:graphic>
+              </wp:inline>
+            </w:drawing>
+          </mc:Choice>
+          <mc:Fallback>
+            <w:pict>
+              <v:rect w14:anchorId="14428061" id="Rectangle 1" o:spid="_x0000_s1026" style="width:24.2pt;height:24.2pt;visibility:visible;mso-wrap-style:square;mso-left-percent:-10001;mso-top-percent:-10001;mso-position-horizontal:absolute;mso-position-horizontal-relative:char;mso-position-vertical:absolute;mso-position-vertical-relative:line;mso-left-percent:-10001;mso-top-percent:-10001;v-text-anchor:top" o:gfxdata="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" filled="f" stroked="f">
+                <o:lock v:ext="edit" aspectratio="t"/>
+                <w10:anchorlock/>
+              </v:rect>
+            </w:pict>
+          </mc:Fallback>
+        </mc:AlternateContent>
+      </w:r>
+      <w:r>
+        <w:fldChar w:fldCharType="end"/>
+      </w:r>
+      <w:r>
+        <w:drawing>
+          <wp:inline distT="0" distB="0" distL="0" distR="0" wp14:anchorId="213A2908" wp14:editId="4F44E0F6">
+            <wp:extent cx="2224585" cy="2023754"/>
+            <wp:effectExtent l="0" t="0" r="0" b="0"/>
+            <wp:docPr id="1617587247" name="Picture 1" descr="A graph of a number of years&#10;&#10;AI-generated content may be incorrect."/>
+            <wp:cNvGraphicFramePr>
+              <a:graphicFrameLocks xmlns:a="http://schemas.openxmlformats.org/drawingml/2006/main" noChangeAspect="1"/>
+            </wp:cNvGraphicFramePr>
+            <a:graphic xmlns:a="http://schemas.openxmlformats.org/drawingml/2006/main">
+              <a:graphicData uri="http://schemas.openxmlformats.org/drawingml/2006/picture">
+                <pic:pic xmlns:pic="http://schemas.openxmlformats.org/drawingml/2006/picture">
+                  <pic:nvPicPr>
+                    <pic:cNvPr id="1617587247" name="Picture 1" descr="A graph of a number of years&#10;&#10;AI-generated content may be incorrect."/>
+                    <pic:cNvPicPr/>
+                  </pic:nvPicPr>
+                  <pic:blipFill>
+                    <a:blip r:embed="rId9"/>
+                    <a:stretch>
+                      <a:fillRect/>
+                    </a:stretch>
+                  </pic:blipFill>
+                  <pic:spPr>
+                    <a:xfrm>
+                      <a:off x="0" y="0"/>
+                      <a:ext cx="2243251" cy="2040734"/>
+                    </a:xfrm>
+                    <a:prstGeom prst="rect">
+                      <a:avLst/>
+                    </a:prstGeom>
+                  </pic:spPr>
+                </pic:pic>
+              </a:graphicData>
+            </a:graphic>
+          </wp:inline>
+        </w:drawing>
+      </w:r>
+    </w:p>
+    <w:p>
+      <w:pPr>
+        <w:pStyle w:val="ListParagraph"/>
+        <w:numPr>
+          <w:ilvl w:val="0"/>
+          <w:numId w:val="61"/>
+        </w:numPr>
+        <w:spacing w:before="0" w:after="0"/>
+        <w:rPr>
+          <w:rFonts w:cs="Calibri"/>
+          <w:szCs w:val="20"/>
+        </w:rPr>
+      </w:pPr>
+      <w:r>
+        <w:rPr>
+          <w:rFonts w:cs="Calibri"/>
+          <w:szCs w:val="20"/>
+        </w:rPr>
+        <w:t>The exponential distribution model assumes the risk increases over time and gives a more accurate hazard rate in cases like disease progression or failure rates.</w:t>
+      </w:r>
+    </w:p>
+    <w:p>
+      <w:pPr>
+        <w:pStyle w:val="ListParagraph"/>
+        <w:numPr>
+          <w:ilvl w:val="0"/>
+          <w:numId w:val="61"/>
+        </w:numPr>
+        <w:spacing w:before="0" w:after="0"/>
+        <w:rPr>
+          <w:rFonts w:cs="Calibri"/>
+          <w:szCs w:val="20"/>
+        </w:rPr>
+      </w:pPr>
+      <w:r>
+        <w:rPr>
+          <w:rFonts w:cs="Calibri"/>
+          <w:szCs w:val="20"/>
+        </w:rPr>
+        <w:t>The uniform distribution model is simpler but assumes risk is evenly distributed over time, which doesn't account for the compounding risk as time passes.</w:t>
+      </w:r>
+    </w:p>
+    <w:p>
+      <w:pPr>
         <w:pStyle w:val="NoSpacing"/>
       </w:pPr>
     </w:p>
@@ -16146,6 +17595,155 @@
     </w:lvl>
   </w:abstractNum>
   <w:abstractNum w:abstractNumId="20" w15:restartNumberingAfterBreak="0">
+    <w:nsid w:val="2FB145D1"/>
+    <w:multiLevelType w:val="multilevel"/>
+    <w:tmpl w:val="5070718A"/>
+    <w:lvl w:ilvl="0">
+      <w:start w:val="1"/>
+      <w:numFmt w:val="bullet"/>
+      <w:lvlText w:val=""/>
+      <w:lvlJc w:val="left"/>
+      <w:pPr>
+        <w:tabs>
+          <w:tab w:val="num" w:pos="720"/>
+        </w:tabs>
+        <w:ind w:left="720" w:hanging="360"/>
+      </w:pPr>
+      <w:rPr>
+        <w:rFonts w:ascii="Symbol" w:hAnsi="Symbol" w:hint="default"/>
+        <w:sz w:val="20"/>
+      </w:rPr>
+    </w:lvl>
+    <w:lvl w:ilvl="1" w:tentative="1">
+      <w:start w:val="1"/>
+      <w:numFmt w:val="bullet"/>
+      <w:lvlText w:val="o"/>
+      <w:lvlJc w:val="left"/>
+      <w:pPr>
+        <w:tabs>
+          <w:tab w:val="num" w:pos="1440"/>
+        </w:tabs>
+        <w:ind w:left="1440" w:hanging="360"/>
+      </w:pPr>
+      <w:rPr>
+        <w:rFonts w:ascii="Courier New" w:hAnsi="Courier New" w:hint="default"/>
+        <w:sz w:val="20"/>
+      </w:rPr>
+    </w:lvl>
+    <w:lvl w:ilvl="2" w:tentative="1">
+      <w:start w:val="1"/>
+      <w:numFmt w:val="bullet"/>
+      <w:lvlText w:val=""/>
+      <w:lvlJc w:val="left"/>
+      <w:pPr>
+        <w:tabs>
+          <w:tab w:val="num" w:pos="2160"/>
+        </w:tabs>
+        <w:ind w:left="2160" w:hanging="360"/>
+      </w:pPr>
+      <w:rPr>
+        <w:rFonts w:ascii="Wingdings" w:hAnsi="Wingdings" w:hint="default"/>
+        <w:sz w:val="20"/>
+      </w:rPr>
+    </w:lvl>
+    <w:lvl w:ilvl="3" w:tentative="1">
+      <w:start w:val="1"/>
+      <w:numFmt w:val="bullet"/>
+      <w:lvlText w:val=""/>
+      <w:lvlJc w:val="left"/>
+      <w:pPr>
+        <w:tabs>
+          <w:tab w:val="num" w:pos="2880"/>
+        </w:tabs>
+        <w:ind w:left="2880" w:hanging="360"/>
+      </w:pPr>
+      <w:rPr>
+        <w:rFonts w:ascii="Wingdings" w:hAnsi="Wingdings" w:hint="default"/>
+        <w:sz w:val="20"/>
+      </w:rPr>
+    </w:lvl>
+    <w:lvl w:ilvl="4" w:tentative="1">
+      <w:start w:val="1"/>
+      <w:numFmt w:val="bullet"/>
+      <w:lvlText w:val=""/>
+      <w:lvlJc w:val="left"/>
+      <w:pPr>
+        <w:tabs>
+          <w:tab w:val="num" w:pos="3600"/>
+        </w:tabs>
+        <w:ind w:left="3600" w:hanging="360"/>
+      </w:pPr>
+      <w:rPr>
+        <w:rFonts w:ascii="Wingdings" w:hAnsi="Wingdings" w:hint="default"/>
+        <w:sz w:val="20"/>
+      </w:rPr>
+    </w:lvl>
+    <w:lvl w:ilvl="5" w:tentative="1">
+      <w:start w:val="1"/>
+      <w:numFmt w:val="bullet"/>
+      <w:lvlText w:val=""/>
+      <w:lvlJc w:val="left"/>
+      <w:pPr>
+        <w:tabs>
+          <w:tab w:val="num" w:pos="4320"/>
+        </w:tabs>
+        <w:ind w:left="4320" w:hanging="360"/>
+      </w:pPr>
+      <w:rPr>
+        <w:rFonts w:ascii="Wingdings" w:hAnsi="Wingdings" w:hint="default"/>
+        <w:sz w:val="20"/>
+      </w:rPr>
+    </w:lvl>
+    <w:lvl w:ilvl="6" w:tentative="1">
+      <w:start w:val="1"/>
+      <w:numFmt w:val="bullet"/>
+      <w:lvlText w:val=""/>
+      <w:lvlJc w:val="left"/>
+      <w:pPr>
+        <w:tabs>
+          <w:tab w:val="num" w:pos="5040"/>
+        </w:tabs>
+        <w:ind w:left="5040" w:hanging="360"/>
+      </w:pPr>
+      <w:rPr>
+        <w:rFonts w:ascii="Wingdings" w:hAnsi="Wingdings" w:hint="default"/>
+        <w:sz w:val="20"/>
+      </w:rPr>
+    </w:lvl>
+    <w:lvl w:ilvl="7" w:tentative="1">
+      <w:start w:val="1"/>
+      <w:numFmt w:val="bullet"/>
+      <w:lvlText w:val=""/>
+      <w:lvlJc w:val="left"/>
+      <w:pPr>
+        <w:tabs>
+          <w:tab w:val="num" w:pos="5760"/>
+        </w:tabs>
+        <w:ind w:left="5760" w:hanging="360"/>
+      </w:pPr>
+      <w:rPr>
+        <w:rFonts w:ascii="Wingdings" w:hAnsi="Wingdings" w:hint="default"/>
+        <w:sz w:val="20"/>
+      </w:rPr>
+    </w:lvl>
+    <w:lvl w:ilvl="8" w:tentative="1">
+      <w:start w:val="1"/>
+      <w:numFmt w:val="bullet"/>
+      <w:lvlText w:val=""/>
+      <w:lvlJc w:val="left"/>
+      <w:pPr>
+        <w:tabs>
+          <w:tab w:val="num" w:pos="6480"/>
+        </w:tabs>
+        <w:ind w:left="6480" w:hanging="360"/>
+      </w:pPr>
+      <w:rPr>
+        <w:rFonts w:ascii="Wingdings" w:hAnsi="Wingdings" w:hint="default"/>
+        <w:sz w:val="20"/>
+      </w:rPr>
+    </w:lvl>
+  </w:abstractNum>
+  <w:abstractNum w:abstractNumId="21" w15:restartNumberingAfterBreak="0">
     <w:nsid w:val="30FD03BD"/>
     <w:multiLevelType w:val="hybridMultilevel"/>
     <w:tmpl w:val="4ED8196E"/>
@@ -16258,7 +17856,7 @@
       </w:rPr>
     </w:lvl>
   </w:abstractNum>
-  <w:abstractNum w:abstractNumId="21" w15:restartNumberingAfterBreak="0">
+  <w:abstractNum w:abstractNumId="22" w15:restartNumberingAfterBreak="0">
     <w:nsid w:val="323D19B7"/>
     <w:multiLevelType w:val="hybridMultilevel"/>
     <w:tmpl w:val="8DE884F4"/>
@@ -16371,7 +17969,7 @@
       </w:rPr>
     </w:lvl>
   </w:abstractNum>
-  <w:abstractNum w:abstractNumId="22" w15:restartNumberingAfterBreak="0">
+  <w:abstractNum w:abstractNumId="23" w15:restartNumberingAfterBreak="0">
     <w:nsid w:val="357B6238"/>
     <w:multiLevelType w:val="multilevel"/>
     <w:tmpl w:val="86B67A16"/>
@@ -16520,7 +18118,7 @@
       </w:rPr>
     </w:lvl>
   </w:abstractNum>
-  <w:abstractNum w:abstractNumId="23" w15:restartNumberingAfterBreak="0">
+  <w:abstractNum w:abstractNumId="24" w15:restartNumberingAfterBreak="0">
     <w:nsid w:val="36AA436D"/>
     <w:multiLevelType w:val="hybridMultilevel"/>
     <w:tmpl w:val="ED044186"/>
@@ -16633,7 +18231,7 @@
       </w:rPr>
     </w:lvl>
   </w:abstractNum>
-  <w:abstractNum w:abstractNumId="24" w15:restartNumberingAfterBreak="0">
+  <w:abstractNum w:abstractNumId="25" w15:restartNumberingAfterBreak="0">
     <w:nsid w:val="3748104A"/>
     <w:multiLevelType w:val="multilevel"/>
     <w:tmpl w:val="144E317A"/>
@@ -16746,7 +18344,156 @@
       </w:pPr>
     </w:lvl>
   </w:abstractNum>
-  <w:abstractNum w:abstractNumId="25" w15:restartNumberingAfterBreak="0">
+  <w:abstractNum w:abstractNumId="26" w15:restartNumberingAfterBreak="0">
+    <w:nsid w:val="37BF4A95"/>
+    <w:multiLevelType w:val="multilevel"/>
+    <w:tmpl w:val="DD8CCDDC"/>
+    <w:lvl w:ilvl="0">
+      <w:start w:val="1"/>
+      <w:numFmt w:val="bullet"/>
+      <w:lvlText w:val=""/>
+      <w:lvlJc w:val="left"/>
+      <w:pPr>
+        <w:tabs>
+          <w:tab w:val="num" w:pos="720"/>
+        </w:tabs>
+        <w:ind w:left="720" w:hanging="360"/>
+      </w:pPr>
+      <w:rPr>
+        <w:rFonts w:ascii="Symbol" w:hAnsi="Symbol" w:hint="default"/>
+        <w:sz w:val="20"/>
+      </w:rPr>
+    </w:lvl>
+    <w:lvl w:ilvl="1" w:tentative="1">
+      <w:start w:val="1"/>
+      <w:numFmt w:val="bullet"/>
+      <w:lvlText w:val="o"/>
+      <w:lvlJc w:val="left"/>
+      <w:pPr>
+        <w:tabs>
+          <w:tab w:val="num" w:pos="1440"/>
+        </w:tabs>
+        <w:ind w:left="1440" w:hanging="360"/>
+      </w:pPr>
+      <w:rPr>
+        <w:rFonts w:ascii="Courier New" w:hAnsi="Courier New" w:hint="default"/>
+        <w:sz w:val="20"/>
+      </w:rPr>
+    </w:lvl>
+    <w:lvl w:ilvl="2" w:tentative="1">
+      <w:start w:val="1"/>
+      <w:numFmt w:val="bullet"/>
+      <w:lvlText w:val=""/>
+      <w:lvlJc w:val="left"/>
+      <w:pPr>
+        <w:tabs>
+          <w:tab w:val="num" w:pos="2160"/>
+        </w:tabs>
+        <w:ind w:left="2160" w:hanging="360"/>
+      </w:pPr>
+      <w:rPr>
+        <w:rFonts w:ascii="Wingdings" w:hAnsi="Wingdings" w:hint="default"/>
+        <w:sz w:val="20"/>
+      </w:rPr>
+    </w:lvl>
+    <w:lvl w:ilvl="3" w:tentative="1">
+      <w:start w:val="1"/>
+      <w:numFmt w:val="bullet"/>
+      <w:lvlText w:val=""/>
+      <w:lvlJc w:val="left"/>
+      <w:pPr>
+        <w:tabs>
+          <w:tab w:val="num" w:pos="2880"/>
+        </w:tabs>
+        <w:ind w:left="2880" w:hanging="360"/>
+      </w:pPr>
+      <w:rPr>
+        <w:rFonts w:ascii="Wingdings" w:hAnsi="Wingdings" w:hint="default"/>
+        <w:sz w:val="20"/>
+      </w:rPr>
+    </w:lvl>
+    <w:lvl w:ilvl="4" w:tentative="1">
+      <w:start w:val="1"/>
+      <w:numFmt w:val="bullet"/>
+      <w:lvlText w:val=""/>
+      <w:lvlJc w:val="left"/>
+      <w:pPr>
+        <w:tabs>
+          <w:tab w:val="num" w:pos="3600"/>
+        </w:tabs>
+        <w:ind w:left="3600" w:hanging="360"/>
+      </w:pPr>
+      <w:rPr>
+        <w:rFonts w:ascii="Wingdings" w:hAnsi="Wingdings" w:hint="default"/>
+        <w:sz w:val="20"/>
+      </w:rPr>
+    </w:lvl>
+    <w:lvl w:ilvl="5" w:tentative="1">
+      <w:start w:val="1"/>
+      <w:numFmt w:val="bullet"/>
+      <w:lvlText w:val=""/>
+      <w:lvlJc w:val="left"/>
+      <w:pPr>
+        <w:tabs>
+          <w:tab w:val="num" w:pos="4320"/>
+        </w:tabs>
+        <w:ind w:left="4320" w:hanging="360"/>
+      </w:pPr>
+      <w:rPr>
+        <w:rFonts w:ascii="Wingdings" w:hAnsi="Wingdings" w:hint="default"/>
+        <w:sz w:val="20"/>
+      </w:rPr>
+    </w:lvl>
+    <w:lvl w:ilvl="6" w:tentative="1">
+      <w:start w:val="1"/>
+      <w:numFmt w:val="bullet"/>
+      <w:lvlText w:val=""/>
+      <w:lvlJc w:val="left"/>
+      <w:pPr>
+        <w:tabs>
+          <w:tab w:val="num" w:pos="5040"/>
+        </w:tabs>
+        <w:ind w:left="5040" w:hanging="360"/>
+      </w:pPr>
+      <w:rPr>
+        <w:rFonts w:ascii="Wingdings" w:hAnsi="Wingdings" w:hint="default"/>
+        <w:sz w:val="20"/>
+      </w:rPr>
+    </w:lvl>
+    <w:lvl w:ilvl="7" w:tentative="1">
+      <w:start w:val="1"/>
+      <w:numFmt w:val="bullet"/>
+      <w:lvlText w:val=""/>
+      <w:lvlJc w:val="left"/>
+      <w:pPr>
+        <w:tabs>
+          <w:tab w:val="num" w:pos="5760"/>
+        </w:tabs>
+        <w:ind w:left="5760" w:hanging="360"/>
+      </w:pPr>
+      <w:rPr>
+        <w:rFonts w:ascii="Wingdings" w:hAnsi="Wingdings" w:hint="default"/>
+        <w:sz w:val="20"/>
+      </w:rPr>
+    </w:lvl>
+    <w:lvl w:ilvl="8" w:tentative="1">
+      <w:start w:val="1"/>
+      <w:numFmt w:val="bullet"/>
+      <w:lvlText w:val=""/>
+      <w:lvlJc w:val="left"/>
+      <w:pPr>
+        <w:tabs>
+          <w:tab w:val="num" w:pos="6480"/>
+        </w:tabs>
+        <w:ind w:left="6480" w:hanging="360"/>
+      </w:pPr>
+      <w:rPr>
+        <w:rFonts w:ascii="Wingdings" w:hAnsi="Wingdings" w:hint="default"/>
+        <w:sz w:val="20"/>
+      </w:rPr>
+    </w:lvl>
+  </w:abstractNum>
+  <w:abstractNum w:abstractNumId="27" w15:restartNumberingAfterBreak="0">
     <w:nsid w:val="3A7F5939"/>
     <w:multiLevelType w:val="hybridMultilevel"/>
     <w:tmpl w:val="DD0EF392"/>
@@ -16859,7 +18606,7 @@
       </w:rPr>
     </w:lvl>
   </w:abstractNum>
-  <w:abstractNum w:abstractNumId="26" w15:restartNumberingAfterBreak="0">
+  <w:abstractNum w:abstractNumId="28" w15:restartNumberingAfterBreak="0">
     <w:nsid w:val="3AAE6C3B"/>
     <w:multiLevelType w:val="hybridMultilevel"/>
     <w:tmpl w:val="E6DAC7B6"/>
@@ -16972,7 +18719,7 @@
       </w:rPr>
     </w:lvl>
   </w:abstractNum>
-  <w:abstractNum w:abstractNumId="27" w15:restartNumberingAfterBreak="0">
+  <w:abstractNum w:abstractNumId="29" w15:restartNumberingAfterBreak="0">
     <w:nsid w:val="3B584F89"/>
     <w:multiLevelType w:val="hybridMultilevel"/>
     <w:tmpl w:val="FCA25FEC"/>
@@ -17085,7 +18832,7 @@
       </w:rPr>
     </w:lvl>
   </w:abstractNum>
-  <w:abstractNum w:abstractNumId="28" w15:restartNumberingAfterBreak="0">
+  <w:abstractNum w:abstractNumId="30" w15:restartNumberingAfterBreak="0">
     <w:nsid w:val="3B8A6EFB"/>
     <w:multiLevelType w:val="multilevel"/>
     <w:tmpl w:val="B3A8E7E0"/>
@@ -17234,7 +18981,7 @@
       </w:rPr>
     </w:lvl>
   </w:abstractNum>
-  <w:abstractNum w:abstractNumId="29" w15:restartNumberingAfterBreak="0">
+  <w:abstractNum w:abstractNumId="31" w15:restartNumberingAfterBreak="0">
     <w:nsid w:val="3B951093"/>
     <w:multiLevelType w:val="hybridMultilevel"/>
     <w:tmpl w:val="572247F0"/>
@@ -17347,7 +19094,7 @@
       </w:rPr>
     </w:lvl>
   </w:abstractNum>
-  <w:abstractNum w:abstractNumId="30" w15:restartNumberingAfterBreak="0">
+  <w:abstractNum w:abstractNumId="32" w15:restartNumberingAfterBreak="0">
     <w:nsid w:val="460D3653"/>
     <w:multiLevelType w:val="hybridMultilevel"/>
     <w:tmpl w:val="50240DC0"/>
@@ -17436,7 +19183,7 @@
       </w:pPr>
     </w:lvl>
   </w:abstractNum>
-  <w:abstractNum w:abstractNumId="31" w15:restartNumberingAfterBreak="0">
+  <w:abstractNum w:abstractNumId="33" w15:restartNumberingAfterBreak="0">
     <w:nsid w:val="461A1B69"/>
     <w:multiLevelType w:val="hybridMultilevel"/>
     <w:tmpl w:val="FED25D8E"/>
@@ -17525,7 +19272,7 @@
       </w:pPr>
     </w:lvl>
   </w:abstractNum>
-  <w:abstractNum w:abstractNumId="32" w15:restartNumberingAfterBreak="0">
+  <w:abstractNum w:abstractNumId="34" w15:restartNumberingAfterBreak="0">
     <w:nsid w:val="48470E2B"/>
     <w:multiLevelType w:val="hybridMultilevel"/>
     <w:tmpl w:val="BC00D29A"/>
@@ -17638,7 +19385,7 @@
       </w:rPr>
     </w:lvl>
   </w:abstractNum>
-  <w:abstractNum w:abstractNumId="33" w15:restartNumberingAfterBreak="0">
+  <w:abstractNum w:abstractNumId="35" w15:restartNumberingAfterBreak="0">
     <w:nsid w:val="4BEA185C"/>
     <w:multiLevelType w:val="multilevel"/>
     <w:tmpl w:val="8B2A3B7A"/>
@@ -17755,7 +19502,156 @@
       </w:pPr>
     </w:lvl>
   </w:abstractNum>
-  <w:abstractNum w:abstractNumId="34" w15:restartNumberingAfterBreak="0">
+  <w:abstractNum w:abstractNumId="36" w15:restartNumberingAfterBreak="0">
+    <w:nsid w:val="4D1F5AEC"/>
+    <w:multiLevelType w:val="multilevel"/>
+    <w:tmpl w:val="B0845F74"/>
+    <w:lvl w:ilvl="0">
+      <w:start w:val="1"/>
+      <w:numFmt w:val="bullet"/>
+      <w:lvlText w:val=""/>
+      <w:lvlJc w:val="left"/>
+      <w:pPr>
+        <w:tabs>
+          <w:tab w:val="num" w:pos="720"/>
+        </w:tabs>
+        <w:ind w:left="720" w:hanging="360"/>
+      </w:pPr>
+      <w:rPr>
+        <w:rFonts w:ascii="Symbol" w:hAnsi="Symbol" w:hint="default"/>
+        <w:sz w:val="20"/>
+      </w:rPr>
+    </w:lvl>
+    <w:lvl w:ilvl="1" w:tentative="1">
+      <w:start w:val="1"/>
+      <w:numFmt w:val="bullet"/>
+      <w:lvlText w:val="o"/>
+      <w:lvlJc w:val="left"/>
+      <w:pPr>
+        <w:tabs>
+          <w:tab w:val="num" w:pos="1440"/>
+        </w:tabs>
+        <w:ind w:left="1440" w:hanging="360"/>
+      </w:pPr>
+      <w:rPr>
+        <w:rFonts w:ascii="Courier New" w:hAnsi="Courier New" w:hint="default"/>
+        <w:sz w:val="20"/>
+      </w:rPr>
+    </w:lvl>
+    <w:lvl w:ilvl="2" w:tentative="1">
+      <w:start w:val="1"/>
+      <w:numFmt w:val="bullet"/>
+      <w:lvlText w:val=""/>
+      <w:lvlJc w:val="left"/>
+      <w:pPr>
+        <w:tabs>
+          <w:tab w:val="num" w:pos="2160"/>
+        </w:tabs>
+        <w:ind w:left="2160" w:hanging="360"/>
+      </w:pPr>
+      <w:rPr>
+        <w:rFonts w:ascii="Wingdings" w:hAnsi="Wingdings" w:hint="default"/>
+        <w:sz w:val="20"/>
+      </w:rPr>
+    </w:lvl>
+    <w:lvl w:ilvl="3" w:tentative="1">
+      <w:start w:val="1"/>
+      <w:numFmt w:val="bullet"/>
+      <w:lvlText w:val=""/>
+      <w:lvlJc w:val="left"/>
+      <w:pPr>
+        <w:tabs>
+          <w:tab w:val="num" w:pos="2880"/>
+        </w:tabs>
+        <w:ind w:left="2880" w:hanging="360"/>
+      </w:pPr>
+      <w:rPr>
+        <w:rFonts w:ascii="Wingdings" w:hAnsi="Wingdings" w:hint="default"/>
+        <w:sz w:val="20"/>
+      </w:rPr>
+    </w:lvl>
+    <w:lvl w:ilvl="4" w:tentative="1">
+      <w:start w:val="1"/>
+      <w:numFmt w:val="bullet"/>
+      <w:lvlText w:val=""/>
+      <w:lvlJc w:val="left"/>
+      <w:pPr>
+        <w:tabs>
+          <w:tab w:val="num" w:pos="3600"/>
+        </w:tabs>
+        <w:ind w:left="3600" w:hanging="360"/>
+      </w:pPr>
+      <w:rPr>
+        <w:rFonts w:ascii="Wingdings" w:hAnsi="Wingdings" w:hint="default"/>
+        <w:sz w:val="20"/>
+      </w:rPr>
+    </w:lvl>
+    <w:lvl w:ilvl="5" w:tentative="1">
+      <w:start w:val="1"/>
+      <w:numFmt w:val="bullet"/>
+      <w:lvlText w:val=""/>
+      <w:lvlJc w:val="left"/>
+      <w:pPr>
+        <w:tabs>
+          <w:tab w:val="num" w:pos="4320"/>
+        </w:tabs>
+        <w:ind w:left="4320" w:hanging="360"/>
+      </w:pPr>
+      <w:rPr>
+        <w:rFonts w:ascii="Wingdings" w:hAnsi="Wingdings" w:hint="default"/>
+        <w:sz w:val="20"/>
+      </w:rPr>
+    </w:lvl>
+    <w:lvl w:ilvl="6" w:tentative="1">
+      <w:start w:val="1"/>
+      <w:numFmt w:val="bullet"/>
+      <w:lvlText w:val=""/>
+      <w:lvlJc w:val="left"/>
+      <w:pPr>
+        <w:tabs>
+          <w:tab w:val="num" w:pos="5040"/>
+        </w:tabs>
+        <w:ind w:left="5040" w:hanging="360"/>
+      </w:pPr>
+      <w:rPr>
+        <w:rFonts w:ascii="Wingdings" w:hAnsi="Wingdings" w:hint="default"/>
+        <w:sz w:val="20"/>
+      </w:rPr>
+    </w:lvl>
+    <w:lvl w:ilvl="7" w:tentative="1">
+      <w:start w:val="1"/>
+      <w:numFmt w:val="bullet"/>
+      <w:lvlText w:val=""/>
+      <w:lvlJc w:val="left"/>
+      <w:pPr>
+        <w:tabs>
+          <w:tab w:val="num" w:pos="5760"/>
+        </w:tabs>
+        <w:ind w:left="5760" w:hanging="360"/>
+      </w:pPr>
+      <w:rPr>
+        <w:rFonts w:ascii="Wingdings" w:hAnsi="Wingdings" w:hint="default"/>
+        <w:sz w:val="20"/>
+      </w:rPr>
+    </w:lvl>
+    <w:lvl w:ilvl="8" w:tentative="1">
+      <w:start w:val="1"/>
+      <w:numFmt w:val="bullet"/>
+      <w:lvlText w:val=""/>
+      <w:lvlJc w:val="left"/>
+      <w:pPr>
+        <w:tabs>
+          <w:tab w:val="num" w:pos="6480"/>
+        </w:tabs>
+        <w:ind w:left="6480" w:hanging="360"/>
+      </w:pPr>
+      <w:rPr>
+        <w:rFonts w:ascii="Wingdings" w:hAnsi="Wingdings" w:hint="default"/>
+        <w:sz w:val="20"/>
+      </w:rPr>
+    </w:lvl>
+  </w:abstractNum>
+  <w:abstractNum w:abstractNumId="37" w15:restartNumberingAfterBreak="0">
     <w:nsid w:val="4D5D3CE1"/>
     <w:multiLevelType w:val="multilevel"/>
     <w:tmpl w:val="913E68C8"/>
@@ -17904,7 +19800,7 @@
       </w:rPr>
     </w:lvl>
   </w:abstractNum>
-  <w:abstractNum w:abstractNumId="35" w15:restartNumberingAfterBreak="0">
+  <w:abstractNum w:abstractNumId="38" w15:restartNumberingAfterBreak="0">
     <w:nsid w:val="4E5D1215"/>
     <w:multiLevelType w:val="multilevel"/>
     <w:tmpl w:val="E64A2182"/>
@@ -18053,7 +19949,7 @@
       </w:rPr>
     </w:lvl>
   </w:abstractNum>
-  <w:abstractNum w:abstractNumId="36" w15:restartNumberingAfterBreak="0">
+  <w:abstractNum w:abstractNumId="39" w15:restartNumberingAfterBreak="0">
     <w:nsid w:val="519A58C2"/>
     <w:multiLevelType w:val="hybridMultilevel"/>
     <w:tmpl w:val="CA06D674"/>
@@ -18166,7 +20062,7 @@
       </w:rPr>
     </w:lvl>
   </w:abstractNum>
-  <w:abstractNum w:abstractNumId="37" w15:restartNumberingAfterBreak="0">
+  <w:abstractNum w:abstractNumId="40" w15:restartNumberingAfterBreak="0">
     <w:nsid w:val="52FE261A"/>
     <w:multiLevelType w:val="multilevel"/>
     <w:tmpl w:val="EB06D98E"/>
@@ -18315,7 +20211,7 @@
       </w:rPr>
     </w:lvl>
   </w:abstractNum>
-  <w:abstractNum w:abstractNumId="38" w15:restartNumberingAfterBreak="0">
+  <w:abstractNum w:abstractNumId="41" w15:restartNumberingAfterBreak="0">
     <w:nsid w:val="56293C03"/>
     <w:multiLevelType w:val="multilevel"/>
     <w:tmpl w:val="F69A1D86"/>
@@ -18464,7 +20360,7 @@
       </w:rPr>
     </w:lvl>
   </w:abstractNum>
-  <w:abstractNum w:abstractNumId="39" w15:restartNumberingAfterBreak="0">
+  <w:abstractNum w:abstractNumId="42" w15:restartNumberingAfterBreak="0">
     <w:nsid w:val="564F5CAE"/>
     <w:multiLevelType w:val="hybridMultilevel"/>
     <w:tmpl w:val="A27A9AE0"/>
@@ -18577,7 +20473,7 @@
       </w:rPr>
     </w:lvl>
   </w:abstractNum>
-  <w:abstractNum w:abstractNumId="40" w15:restartNumberingAfterBreak="0">
+  <w:abstractNum w:abstractNumId="43" w15:restartNumberingAfterBreak="0">
     <w:nsid w:val="57285F9A"/>
     <w:multiLevelType w:val="hybridMultilevel"/>
     <w:tmpl w:val="A0041F96"/>
@@ -18693,7 +20589,7 @@
       </w:rPr>
     </w:lvl>
   </w:abstractNum>
-  <w:abstractNum w:abstractNumId="41" w15:restartNumberingAfterBreak="0">
+  <w:abstractNum w:abstractNumId="44" w15:restartNumberingAfterBreak="0">
     <w:nsid w:val="582A0F9F"/>
     <w:multiLevelType w:val="multilevel"/>
     <w:tmpl w:val="CF209FA4"/>
@@ -18807,7 +20703,7 @@
       </w:rPr>
     </w:lvl>
   </w:abstractNum>
-  <w:abstractNum w:abstractNumId="42" w15:restartNumberingAfterBreak="0">
+  <w:abstractNum w:abstractNumId="45" w15:restartNumberingAfterBreak="0">
     <w:nsid w:val="5A4147C7"/>
     <w:multiLevelType w:val="hybridMultilevel"/>
     <w:tmpl w:val="C1E89ADE"/>
@@ -18920,7 +20816,7 @@
       </w:rPr>
     </w:lvl>
   </w:abstractNum>
-  <w:abstractNum w:abstractNumId="43" w15:restartNumberingAfterBreak="0">
+  <w:abstractNum w:abstractNumId="46" w15:restartNumberingAfterBreak="0">
     <w:nsid w:val="5FE63801"/>
     <w:multiLevelType w:val="multilevel"/>
     <w:tmpl w:val="592EA08C"/>
@@ -19033,7 +20929,7 @@
       </w:pPr>
     </w:lvl>
   </w:abstractNum>
-  <w:abstractNum w:abstractNumId="44" w15:restartNumberingAfterBreak="0">
+  <w:abstractNum w:abstractNumId="47" w15:restartNumberingAfterBreak="0">
     <w:nsid w:val="61344353"/>
     <w:multiLevelType w:val="hybridMultilevel"/>
     <w:tmpl w:val="F28A3D62"/>
@@ -19146,7 +21042,7 @@
       </w:rPr>
     </w:lvl>
   </w:abstractNum>
-  <w:abstractNum w:abstractNumId="45" w15:restartNumberingAfterBreak="0">
+  <w:abstractNum w:abstractNumId="48" w15:restartNumberingAfterBreak="0">
     <w:nsid w:val="63E47CAD"/>
     <w:multiLevelType w:val="multilevel"/>
     <w:tmpl w:val="85BE6364"/>
@@ -19295,7 +21191,7 @@
       </w:rPr>
     </w:lvl>
   </w:abstractNum>
-  <w:abstractNum w:abstractNumId="46" w15:restartNumberingAfterBreak="0">
+  <w:abstractNum w:abstractNumId="49" w15:restartNumberingAfterBreak="0">
     <w:nsid w:val="67BD0933"/>
     <w:multiLevelType w:val="hybridMultilevel"/>
     <w:tmpl w:val="5BB6A6F2"/>
@@ -19407,7 +21303,7 @@
       </w:rPr>
     </w:lvl>
   </w:abstractNum>
-  <w:abstractNum w:abstractNumId="47" w15:restartNumberingAfterBreak="0">
+  <w:abstractNum w:abstractNumId="50" w15:restartNumberingAfterBreak="0">
     <w:nsid w:val="68F9714E"/>
     <w:multiLevelType w:val="hybridMultilevel"/>
     <w:tmpl w:val="067E6786"/>
@@ -19520,7 +21416,7 @@
       </w:rPr>
     </w:lvl>
   </w:abstractNum>
-  <w:abstractNum w:abstractNumId="48" w15:restartNumberingAfterBreak="0">
+  <w:abstractNum w:abstractNumId="51" w15:restartNumberingAfterBreak="0">
     <w:nsid w:val="6B1563BC"/>
     <w:multiLevelType w:val="hybridMultilevel"/>
     <w:tmpl w:val="34528336"/>
@@ -19606,7 +21502,7 @@
       </w:pPr>
     </w:lvl>
   </w:abstractNum>
-  <w:abstractNum w:abstractNumId="49" w15:restartNumberingAfterBreak="0">
+  <w:abstractNum w:abstractNumId="52" w15:restartNumberingAfterBreak="0">
     <w:nsid w:val="6B544A9C"/>
     <w:multiLevelType w:val="multilevel"/>
     <w:tmpl w:val="7840B5DC"/>
@@ -19720,7 +21616,7 @@
       </w:rPr>
     </w:lvl>
   </w:abstractNum>
-  <w:abstractNum w:abstractNumId="50" w15:restartNumberingAfterBreak="0">
+  <w:abstractNum w:abstractNumId="53" w15:restartNumberingAfterBreak="0">
     <w:nsid w:val="6C44386A"/>
     <w:multiLevelType w:val="hybridMultilevel"/>
     <w:tmpl w:val="0C6CED76"/>
@@ -19836,7 +21732,7 @@
       </w:rPr>
     </w:lvl>
   </w:abstractNum>
-  <w:abstractNum w:abstractNumId="51" w15:restartNumberingAfterBreak="0">
+  <w:abstractNum w:abstractNumId="54" w15:restartNumberingAfterBreak="0">
     <w:nsid w:val="703271BE"/>
     <w:multiLevelType w:val="multilevel"/>
     <w:tmpl w:val="9628E446"/>
@@ -19985,7 +21881,7 @@
       </w:rPr>
     </w:lvl>
   </w:abstractNum>
-  <w:abstractNum w:abstractNumId="52" w15:restartNumberingAfterBreak="0">
+  <w:abstractNum w:abstractNumId="55" w15:restartNumberingAfterBreak="0">
     <w:nsid w:val="70FA0057"/>
     <w:multiLevelType w:val="multilevel"/>
     <w:tmpl w:val="5E80EBFA"/>
@@ -20098,7 +21994,7 @@
       </w:pPr>
     </w:lvl>
   </w:abstractNum>
-  <w:abstractNum w:abstractNumId="53" w15:restartNumberingAfterBreak="0">
+  <w:abstractNum w:abstractNumId="56" w15:restartNumberingAfterBreak="0">
     <w:nsid w:val="71DF3E95"/>
     <w:multiLevelType w:val="multilevel"/>
     <w:tmpl w:val="1CE49966"/>
@@ -20247,7 +22143,7 @@
       </w:rPr>
     </w:lvl>
   </w:abstractNum>
-  <w:abstractNum w:abstractNumId="54" w15:restartNumberingAfterBreak="0">
+  <w:abstractNum w:abstractNumId="57" w15:restartNumberingAfterBreak="0">
     <w:nsid w:val="72AE5E7B"/>
     <w:multiLevelType w:val="hybridMultilevel"/>
     <w:tmpl w:val="A238DD84"/>
@@ -20363,7 +22259,7 @@
       </w:rPr>
     </w:lvl>
   </w:abstractNum>
-  <w:abstractNum w:abstractNumId="55" w15:restartNumberingAfterBreak="0">
+  <w:abstractNum w:abstractNumId="58" w15:restartNumberingAfterBreak="0">
     <w:nsid w:val="78F639D6"/>
     <w:multiLevelType w:val="hybridMultilevel"/>
     <w:tmpl w:val="181898C0"/>
@@ -20476,7 +22372,7 @@
       </w:rPr>
     </w:lvl>
   </w:abstractNum>
-  <w:abstractNum w:abstractNumId="56" w15:restartNumberingAfterBreak="0">
+  <w:abstractNum w:abstractNumId="59" w15:restartNumberingAfterBreak="0">
     <w:nsid w:val="7E52744B"/>
     <w:multiLevelType w:val="multilevel"/>
     <w:tmpl w:val="78E69AE0"/>
@@ -20626,13 +22522,13 @@
     </w:lvl>
   </w:abstractNum>
   <w:num w:numId="1" w16cid:durableId="604456592">
-    <w:abstractNumId w:val="49"/>
+    <w:abstractNumId w:val="52"/>
   </w:num>
   <w:num w:numId="2" w16cid:durableId="1014537">
     <w:abstractNumId w:val="11"/>
   </w:num>
   <w:num w:numId="3" w16cid:durableId="445197601">
-    <w:abstractNumId w:val="41"/>
+    <w:abstractNumId w:val="44"/>
   </w:num>
   <w:num w:numId="4" w16cid:durableId="1676420802">
     <w:abstractNumId w:val="16"/>
@@ -20650,25 +22546,25 @@
     <w:abstractNumId w:val="3"/>
   </w:num>
   <w:num w:numId="9" w16cid:durableId="488903779">
-    <w:abstractNumId w:val="39"/>
+    <w:abstractNumId w:val="42"/>
   </w:num>
   <w:num w:numId="10" w16cid:durableId="1504659397">
     <w:abstractNumId w:val="15"/>
   </w:num>
   <w:num w:numId="11" w16cid:durableId="1163201654">
-    <w:abstractNumId w:val="41"/>
+    <w:abstractNumId w:val="44"/>
     <w:lvlOverride w:ilvl="0">
       <w:startOverride w:val="1"/>
     </w:lvlOverride>
   </w:num>
   <w:num w:numId="12" w16cid:durableId="1108043211">
-    <w:abstractNumId w:val="46"/>
+    <w:abstractNumId w:val="49"/>
   </w:num>
   <w:num w:numId="13" w16cid:durableId="1037510927">
-    <w:abstractNumId w:val="32"/>
+    <w:abstractNumId w:val="34"/>
   </w:num>
   <w:num w:numId="14" w16cid:durableId="1496916192">
-    <w:abstractNumId w:val="25"/>
+    <w:abstractNumId w:val="27"/>
   </w:num>
   <w:num w:numId="15" w16cid:durableId="1282304557">
     <w:abstractNumId w:val="5"/>
@@ -20683,64 +22579,64 @@
     <w:abstractNumId w:val="0"/>
   </w:num>
   <w:num w:numId="19" w16cid:durableId="773012528">
-    <w:abstractNumId w:val="45"/>
+    <w:abstractNumId w:val="48"/>
   </w:num>
   <w:num w:numId="20" w16cid:durableId="146240673">
-    <w:abstractNumId w:val="22"/>
+    <w:abstractNumId w:val="23"/>
   </w:num>
   <w:num w:numId="21" w16cid:durableId="1751656195">
-    <w:abstractNumId w:val="48"/>
+    <w:abstractNumId w:val="51"/>
   </w:num>
   <w:num w:numId="22" w16cid:durableId="1085883027">
-    <w:abstractNumId w:val="31"/>
+    <w:abstractNumId w:val="33"/>
   </w:num>
   <w:num w:numId="23" w16cid:durableId="2015185942">
-    <w:abstractNumId w:val="38"/>
+    <w:abstractNumId w:val="41"/>
   </w:num>
   <w:num w:numId="24" w16cid:durableId="768044241">
-    <w:abstractNumId w:val="24"/>
+    <w:abstractNumId w:val="25"/>
   </w:num>
   <w:num w:numId="25" w16cid:durableId="2132236762">
-    <w:abstractNumId w:val="42"/>
+    <w:abstractNumId w:val="45"/>
   </w:num>
   <w:num w:numId="26" w16cid:durableId="2079594721">
     <w:abstractNumId w:val="9"/>
   </w:num>
   <w:num w:numId="27" w16cid:durableId="794447858">
-    <w:abstractNumId w:val="23"/>
+    <w:abstractNumId w:val="24"/>
   </w:num>
   <w:num w:numId="28" w16cid:durableId="699472974">
     <w:abstractNumId w:val="2"/>
   </w:num>
   <w:num w:numId="29" w16cid:durableId="164591020">
-    <w:abstractNumId w:val="56"/>
+    <w:abstractNumId w:val="59"/>
   </w:num>
   <w:num w:numId="30" w16cid:durableId="574516800">
     <w:abstractNumId w:val="19"/>
   </w:num>
   <w:num w:numId="31" w16cid:durableId="1498575656">
-    <w:abstractNumId w:val="37"/>
+    <w:abstractNumId w:val="40"/>
   </w:num>
   <w:num w:numId="32" w16cid:durableId="170485796">
     <w:abstractNumId w:val="14"/>
   </w:num>
   <w:num w:numId="33" w16cid:durableId="1987390846">
-    <w:abstractNumId w:val="35"/>
+    <w:abstractNumId w:val="38"/>
   </w:num>
   <w:num w:numId="34" w16cid:durableId="192041602">
-    <w:abstractNumId w:val="51"/>
+    <w:abstractNumId w:val="54"/>
   </w:num>
   <w:num w:numId="35" w16cid:durableId="348071517">
-    <w:abstractNumId w:val="28"/>
+    <w:abstractNumId w:val="30"/>
   </w:num>
   <w:num w:numId="36" w16cid:durableId="919217763">
-    <w:abstractNumId w:val="52"/>
+    <w:abstractNumId w:val="55"/>
   </w:num>
   <w:num w:numId="37" w16cid:durableId="548735158">
-    <w:abstractNumId w:val="34"/>
+    <w:abstractNumId w:val="37"/>
   </w:num>
   <w:num w:numId="38" w16cid:durableId="873468255">
-    <w:abstractNumId w:val="53"/>
+    <w:abstractNumId w:val="56"/>
   </w:num>
   <w:num w:numId="39" w16cid:durableId="1343585081">
     <w:abstractNumId w:val="18"/>
@@ -20749,58 +22645,67 @@
     <w:abstractNumId w:val="6"/>
   </w:num>
   <w:num w:numId="41" w16cid:durableId="1470978993">
-    <w:abstractNumId w:val="43"/>
+    <w:abstractNumId w:val="46"/>
   </w:num>
   <w:num w:numId="42" w16cid:durableId="687215461">
-    <w:abstractNumId w:val="21"/>
+    <w:abstractNumId w:val="22"/>
   </w:num>
   <w:num w:numId="43" w16cid:durableId="252670392">
-    <w:abstractNumId w:val="47"/>
+    <w:abstractNumId w:val="50"/>
   </w:num>
   <w:num w:numId="44" w16cid:durableId="857885742">
     <w:abstractNumId w:val="1"/>
   </w:num>
   <w:num w:numId="45" w16cid:durableId="556939319">
-    <w:abstractNumId w:val="36"/>
+    <w:abstractNumId w:val="39"/>
   </w:num>
   <w:num w:numId="46" w16cid:durableId="1210996231">
     <w:abstractNumId w:val="12"/>
   </w:num>
   <w:num w:numId="47" w16cid:durableId="2101482579">
-    <w:abstractNumId w:val="50"/>
+    <w:abstractNumId w:val="53"/>
   </w:num>
   <w:num w:numId="48" w16cid:durableId="975717653">
-    <w:abstractNumId w:val="54"/>
+    <w:abstractNumId w:val="57"/>
   </w:num>
   <w:num w:numId="49" w16cid:durableId="305161981">
-    <w:abstractNumId w:val="40"/>
+    <w:abstractNumId w:val="43"/>
   </w:num>
   <w:num w:numId="50" w16cid:durableId="265769333">
-    <w:abstractNumId w:val="30"/>
+    <w:abstractNumId w:val="32"/>
   </w:num>
   <w:num w:numId="51" w16cid:durableId="1897623730">
-    <w:abstractNumId w:val="20"/>
+    <w:abstractNumId w:val="21"/>
   </w:num>
   <w:num w:numId="52" w16cid:durableId="2146703118">
-    <w:abstractNumId w:val="27"/>
+    <w:abstractNumId w:val="29"/>
   </w:num>
   <w:num w:numId="53" w16cid:durableId="1401826513">
-    <w:abstractNumId w:val="55"/>
+    <w:abstractNumId w:val="58"/>
   </w:num>
   <w:num w:numId="54" w16cid:durableId="459155191">
     <w:abstractNumId w:val="10"/>
   </w:num>
   <w:num w:numId="55" w16cid:durableId="2030255176">
-    <w:abstractNumId w:val="44"/>
+    <w:abstractNumId w:val="47"/>
   </w:num>
   <w:num w:numId="56" w16cid:durableId="1485048082">
+    <w:abstractNumId w:val="28"/>
+  </w:num>
+  <w:num w:numId="57" w16cid:durableId="106894830">
+    <w:abstractNumId w:val="35"/>
+  </w:num>
+  <w:num w:numId="58" w16cid:durableId="156727365">
+    <w:abstractNumId w:val="31"/>
+  </w:num>
+  <w:num w:numId="59" w16cid:durableId="1033188673">
+    <w:abstractNumId w:val="36"/>
+  </w:num>
+  <w:num w:numId="60" w16cid:durableId="112747607">
     <w:abstractNumId w:val="26"/>
   </w:num>
-  <w:num w:numId="57" w16cid:durableId="106894830">
-    <w:abstractNumId w:val="33"/>
-  </w:num>
-  <w:num w:numId="58" w16cid:durableId="156727365">
-    <w:abstractNumId w:val="29"/>
+  <w:num w:numId="61" w16cid:durableId="264264974">
+    <w:abstractNumId w:val="20"/>
   </w:num>
   <w:numIdMacAtCleanup w:val="58"/>
 </w:numbering>

</xml_diff>

<commit_message>
adding a script for shield to make all rockfish scripts
</commit_message>
<xml_diff>
--- a/applications/SHIELD/support/parametrization.docx
+++ b/applications/SHIELD/support/parametrization.docx
@@ -26558,7 +26558,7 @@
     <w:uiPriority w:val="9"/>
     <w:unhideWhenUsed/>
     <w:qFormat/>
-    <w:rsid w:val="00A916D8"/>
+    <w:rsid w:val="00F87862"/>
     <w:pPr>
       <w:keepNext/>
       <w:keepLines/>
@@ -26567,10 +26567,9 @@
     </w:pPr>
     <w:rPr>
       <w:rFonts w:asciiTheme="minorHAnsi" w:eastAsiaTheme="majorEastAsia" w:hAnsiTheme="minorHAnsi" w:cstheme="majorBidi"/>
-      <w:b/>
       <w:i/>
       <w:iCs/>
-      <w:color w:val="0F9ED5" w:themeColor="accent4"/>
+      <w:color w:val="0F4761" w:themeColor="accent1" w:themeShade="BF"/>
     </w:rPr>
   </w:style>
   <w:style w:type="paragraph" w:styleId="Heading5">
@@ -26774,15 +26773,14 @@
     <w:basedOn w:val="DefaultParagraphFont"/>
     <w:link w:val="Heading4"/>
     <w:uiPriority w:val="9"/>
-    <w:rsid w:val="00A916D8"/>
+    <w:rsid w:val="00F87862"/>
     <w:rPr>
       <w:rFonts w:eastAsiaTheme="majorEastAsia" w:cstheme="majorBidi"/>
-      <w:b/>
       <w:i/>
       <w:iCs/>
-      <w:color w:val="0F9ED5" w:themeColor="accent4"/>
+      <w:color w:val="0F4761" w:themeColor="accent1" w:themeShade="BF"/>
       <w:kern w:val="0"/>
-      <w:sz w:val="20"/>
+      <w:sz w:val="22"/>
       <w14:ligatures w14:val="none"/>
     </w:rPr>
   </w:style>

</xml_diff>

<commit_message>
x-mcmcTest.R runs correctly on Max
</commit_message>
<xml_diff>
--- a/applications/SHIELD/support/parametrization.docx
+++ b/applications/SHIELD/support/parametrization.docx
@@ -405,7 +405,11 @@
         <w:t>50% measurement error</w:t>
       </w:r>
       <w:r>
-        <w:t> in the observed 6 cases, the true number of cases could realistically fall between 3 and 9 (since 50% of 6 is 3). In this case, the model’s prediction of 4 cases is comfortably within the range of 3 to 9. Given the wide uncertainty range, the absolute error of 2 cases is much more acceptable. Therefore, with 50% measurement error, the model’s prediction would likely be considered acceptable.</w:t>
+        <w:t xml:space="preserve"> in the observed 6 cases, the true number of cases could realistically fall between 3 and 9 (since 50% of 6 is 3). In this case, the model’s prediction of 4 cases is comfortably within the range of 3 to 9. Given the wide uncertainty range, the absolute error of 2 cases </w:t>
+      </w:r>
+      <w:r>
+        <w:lastRenderedPageBreak/>
+        <w:t>is much more acceptable. Therefore, with 50% measurement error, the model’s prediction would likely be considered acceptable.</w:t>
       </w:r>
     </w:p>
     <w:p>
@@ -424,11 +428,7 @@
         <w:t>Uncertainty in model projections</w:t>
       </w:r>
       <w:r>
-        <w:t xml:space="preserve"> stems from the stochastic nature of simulation models, where random seeds are used to generate a different array of events in each run. This variability introduces random fluctuations in the model’s outcomes. To quantify and assess this stochastic variation, we can run multiple </w:t>
-      </w:r>
-      <w:r>
-        <w:lastRenderedPageBreak/>
-        <w:t>simulations (replicates) of the model and compute summary statistics such as the mean and standard deviation</w:t>
+        <w:t xml:space="preserve"> stems from the stochastic nature of simulation models, where random seeds are used to generate a different array of events in each run. This variability introduces random fluctuations in the model’s outcomes. To quantify and assess this stochastic variation, we can run multiple simulations (replicates) of the model and compute summary statistics such as the mean and standard deviation</w:t>
       </w:r>
       <w:r>
         <w:t>.</w:t>
@@ -1085,6 +1085,14 @@
     </w:p>
     <w:p>
       <w:pPr>
+        <w:pStyle w:val="ListParagraph"/>
+        <w:rPr>
+          <w:color w:val="000000"/>
+        </w:rPr>
+      </w:pPr>
+    </w:p>
+    <w:p>
+      <w:pPr>
         <w:ind w:left="1080"/>
         <w:jc w:val="center"/>
         <w:rPr>
@@ -1475,6 +1483,14 @@
     <w:p>
       <w:pPr>
         <w:pStyle w:val="ListParagraph"/>
+        <w:rPr>
+          <w:color w:val="000000"/>
+        </w:rPr>
+      </w:pPr>
+    </w:p>
+    <w:p>
+      <w:pPr>
+        <w:pStyle w:val="ListParagraph"/>
         <w:numPr>
           <w:ilvl w:val="0"/>
           <w:numId w:val="30"/>
@@ -1488,7 +1504,13 @@
         <w:rPr>
           <w:color w:val="000000"/>
         </w:rPr>
-        <w:t>Suggesting that the</w:t>
+        <w:t>s</w:t>
+      </w:r>
+      <w:r>
+        <w:rPr>
+          <w:color w:val="000000"/>
+        </w:rPr>
+        <w:t>uggesting that the</w:t>
       </w:r>
       <w:r>
         <w:rPr>
@@ -1704,6 +1726,7 @@
         </w:numPr>
       </w:pPr>
       <w:r>
+        <w:lastRenderedPageBreak/>
         <w:t>What tools or frameworks (e.g., Bayesian calibration, probabilistic sensitivity analysis) are appropriate for incorporating uncertainty in calibration?</w:t>
       </w:r>
     </w:p>
@@ -1753,7 +1776,6 @@
         <w:pStyle w:val="Heading3"/>
       </w:pPr>
       <w:r>
-        <w:lastRenderedPageBreak/>
         <w:t xml:space="preserve">Step 1) </w:t>
       </w:r>
       <w:r>
@@ -1764,6 +1786,11 @@
       </w:r>
     </w:p>
     <w:p>
+      <w:pPr>
+        <w:rPr>
+          <w:color w:val="000000"/>
+        </w:rPr>
+      </w:pPr>
       <w:r>
         <w:t>Likelihood functions provide a generalizable framework to incorporate uncertainties</w:t>
       </w:r>
@@ -1771,143 +1798,25 @@
         <w:t xml:space="preserve"> in data and model predictions</w:t>
       </w:r>
       <w:r>
-        <w:t xml:space="preserve"> by quantifying the probability of observing the given data under different model assumptions and parameter values. This approach ensures that models are evaluated not just on their fit to observed data but also on their ability to reflect the true underlying dynamics while accounting for the uncertainty that naturally arises from real-world data collectio</w:t>
-      </w:r>
-      <w:r>
-        <w:t xml:space="preserve">n. </w:t>
-      </w:r>
-    </w:p>
-    <w:p/>
-    <w:p>
-      <w:pPr>
-        <w:rPr>
-          <w:color w:val="000000"/>
-        </w:rPr>
-      </w:pPr>
-      <w:r>
-        <w:rPr>
-          <w:color w:val="000000"/>
-        </w:rPr>
-        <w:t>The likelihood function </w:t>
-      </w:r>
-      <m:oMath>
-        <m:r>
-          <m:rPr>
-            <m:sty m:val="p"/>
-          </m:rPr>
-          <w:rPr>
-            <w:rFonts w:ascii="Cambria Math" w:hAnsi="Cambria Math"/>
-            <w:color w:val="000000"/>
-          </w:rPr>
-          <m:t>L</m:t>
-        </m:r>
-        <m:d>
-          <m:dPr>
-            <m:sepChr m:val="∣"/>
-            <m:ctrlPr>
-              <w:rPr>
-                <w:rFonts w:ascii="Cambria Math" w:hAnsi="Cambria Math"/>
-                <w:color w:val="000000"/>
-              </w:rPr>
-            </m:ctrlPr>
-          </m:dPr>
-          <m:e>
-            <m:r>
-              <m:rPr>
-                <m:sty m:val="p"/>
-              </m:rPr>
-              <w:rPr>
-                <w:rFonts w:ascii="Cambria Math" w:hAnsi="Cambria Math"/>
-                <w:color w:val="000000"/>
-              </w:rPr>
-              <m:t>θ</m:t>
-            </m:r>
-            <m:ctrlPr>
-              <w:rPr>
-                <w:rFonts w:ascii="Cambria Math" w:hAnsi="Cambria Math" w:cs="Cambria Math"/>
-                <w:color w:val="000000"/>
-              </w:rPr>
-            </m:ctrlPr>
-          </m:e>
-          <m:e>
-            <m:r>
-              <m:rPr>
-                <m:sty m:val="p"/>
-              </m:rPr>
-              <w:rPr>
-                <w:rFonts w:ascii="Cambria Math" w:hAnsi="Cambria Math"/>
-                <w:color w:val="000000"/>
-              </w:rPr>
-              <m:t>y</m:t>
-            </m:r>
-          </m:e>
-        </m:d>
-        <m:r>
-          <m:rPr>
-            <m:sty m:val="p"/>
-          </m:rPr>
-          <w:rPr>
-            <w:rFonts w:ascii="Cambria Math" w:hAnsi="Cambria Math"/>
-            <w:color w:val="000000"/>
-          </w:rPr>
-          <m:t xml:space="preserve"> </m:t>
-        </m:r>
-      </m:oMath>
-      <w:r>
-        <w:rPr>
-          <w:color w:val="000000"/>
-        </w:rPr>
-        <w:t xml:space="preserve">quantifies </w:t>
-      </w:r>
-      <w:r>
-        <w:rPr>
-          <w:color w:val="000000"/>
-        </w:rPr>
-        <w:t>how probable the observed data</w:t>
-      </w:r>
-      <w:r>
-        <w:rPr>
-          <w:color w:val="000000"/>
-        </w:rPr>
-        <w:t> y</w:t>
-      </w:r>
-      <w:r>
-        <w:rPr>
-          <w:color w:val="000000"/>
-        </w:rPr>
-        <w:t xml:space="preserve"> </w:t>
-      </w:r>
-      <w:proofErr w:type="gramStart"/>
-      <w:r>
-        <w:rPr>
-          <w:color w:val="000000"/>
-        </w:rPr>
-        <w:t>are</w:t>
-      </w:r>
-      <w:proofErr w:type="gramEnd"/>
-      <w:r>
-        <w:rPr>
-          <w:color w:val="000000"/>
-        </w:rPr>
-        <w:t>, given a</w:t>
-      </w:r>
-      <w:r>
-        <w:rPr>
-          <w:color w:val="000000"/>
-        </w:rPr>
-        <w:t xml:space="preserve"> specific set of model parameters θ</w:t>
-      </w:r>
-      <w:r>
-        <w:rPr>
-          <w:color w:val="000000"/>
-        </w:rPr>
-        <w:t>.</w:t>
-      </w:r>
-      <w:r>
-        <w:rPr>
-          <w:color w:val="000000"/>
-        </w:rPr>
-        <w:t xml:space="preserve"> Mathematically, it is expressed as:</w:t>
+        <w:t xml:space="preserve"> by quantifying the probability of observing the given data under different model assumptions and parameter values. </w:t>
+      </w:r>
+      <w:r>
+        <w:t>In mathematical terms</w:t>
+      </w:r>
+      <w:r>
+        <w:t xml:space="preserve"> this is expressed as follow</w:t>
+      </w:r>
+      <w:r>
+        <w:rPr>
+          <w:color w:val="000000"/>
+        </w:rPr>
+        <w:t>s</w:t>
+      </w:r>
+      <w:r>
+        <w:rPr>
+          <w:color w:val="000000"/>
+        </w:rPr>
+        <w:t>:</w:t>
       </w:r>
     </w:p>
     <w:p>
@@ -1966,16 +1875,37 @@
               </m:ctrlPr>
             </m:e>
             <m:e>
-              <m:r>
-                <m:rPr>
-                  <m:sty m:val="p"/>
-                </m:rPr>
-                <w:rPr>
-                  <w:rFonts w:ascii="Cambria Math" w:hAnsi="Cambria Math"/>
-                  <w:color w:val="000000"/>
-                </w:rPr>
-                <m:t>y</m:t>
-              </m:r>
+              <m:sSub>
+                <m:sSubPr>
+                  <m:ctrlPr>
+                    <w:rPr>
+                      <w:rFonts w:ascii="Cambria Math" w:hAnsi="Cambria Math"/>
+                      <w:color w:val="000000"/>
+                    </w:rPr>
+                  </m:ctrlPr>
+                </m:sSubPr>
+                <m:e>
+                  <m:r>
+                    <w:rPr>
+                      <w:rFonts w:ascii="Cambria Math" w:hAnsi="Cambria Math"/>
+                      <w:color w:val="000000"/>
+                    </w:rPr>
+                    <m:t>y</m:t>
+                  </m:r>
+                </m:e>
+                <m:sub>
+                  <m:r>
+                    <m:rPr>
+                      <m:sty m:val="p"/>
+                    </m:rPr>
+                    <w:rPr>
+                      <w:rFonts w:ascii="Cambria Math" w:hAnsi="Cambria Math"/>
+                      <w:color w:val="000000"/>
+                    </w:rPr>
+                    <m:t>obs</m:t>
+                  </m:r>
+                </m:sub>
+              </m:sSub>
             </m:e>
           </m:d>
           <m:r>
@@ -1999,10 +1929,998 @@
               </m:ctrlPr>
             </m:dPr>
             <m:e>
+              <m:sSub>
+                <m:sSubPr>
+                  <m:ctrlPr>
+                    <w:rPr>
+                      <w:rFonts w:ascii="Cambria Math" w:hAnsi="Cambria Math"/>
+                      <w:color w:val="000000"/>
+                    </w:rPr>
+                  </m:ctrlPr>
+                </m:sSubPr>
+                <m:e>
+                  <m:r>
+                    <w:rPr>
+                      <w:rFonts w:ascii="Cambria Math" w:hAnsi="Cambria Math"/>
+                      <w:color w:val="000000"/>
+                    </w:rPr>
+                    <m:t>y</m:t>
+                  </m:r>
+                </m:e>
+                <m:sub>
+                  <m:r>
+                    <m:rPr>
+                      <m:sty m:val="p"/>
+                    </m:rPr>
+                    <w:rPr>
+                      <w:rFonts w:ascii="Cambria Math" w:hAnsi="Cambria Math"/>
+                      <w:color w:val="000000"/>
+                    </w:rPr>
+                    <m:t>obs</m:t>
+                  </m:r>
+                </m:sub>
+              </m:sSub>
+              <m:ctrlPr>
+                <w:rPr>
+                  <w:rFonts w:ascii="Cambria Math" w:hAnsi="Cambria Math" w:cs="Cambria Math"/>
+                  <w:color w:val="000000"/>
+                </w:rPr>
+              </m:ctrlPr>
+            </m:e>
+            <m:e>
               <m:r>
                 <m:rPr>
                   <m:sty m:val="p"/>
                 </m:rPr>
+                <w:rPr>
+                  <w:rFonts w:ascii="Cambria Math" w:hAnsi="Cambria Math"/>
+                  <w:color w:val="000000"/>
+                </w:rPr>
+                <m:t>θ</m:t>
+              </m:r>
+            </m:e>
+          </m:d>
+        </m:oMath>
+      </m:oMathPara>
+    </w:p>
+    <w:p>
+      <w:pPr>
+        <w:jc w:val="center"/>
+        <w:rPr>
+          <w:color w:val="000000"/>
+        </w:rPr>
+      </w:pPr>
+    </w:p>
+    <w:p>
+      <w:pPr>
+        <w:jc w:val="center"/>
+        <w:rPr>
+          <w:color w:val="000000"/>
+        </w:rPr>
+      </w:pPr>
+      <m:oMath>
+        <m:acc>
+          <m:accPr>
+            <m:ctrlPr>
+              <w:rPr>
+                <w:rFonts w:ascii="Cambria Math" w:hAnsi="Cambria Math"/>
+                <w:color w:val="000000"/>
+              </w:rPr>
+            </m:ctrlPr>
+          </m:accPr>
+          <m:e>
+            <m:r>
+              <m:rPr>
+                <m:sty m:val="p"/>
+              </m:rPr>
+              <w:rPr>
+                <w:rFonts w:ascii="Cambria Math" w:hAnsi="Cambria Math"/>
+                <w:color w:val="000000"/>
+              </w:rPr>
+              <m:t>θ</m:t>
+            </m:r>
+          </m:e>
+        </m:acc>
+        <m:r>
+          <w:rPr>
+            <w:rFonts w:ascii="Cambria Math" w:hAnsi="Cambria Math"/>
+            <w:color w:val="000000"/>
+          </w:rPr>
+          <m:t>=</m:t>
+        </m:r>
+        <m:func>
+          <m:funcPr>
+            <m:ctrlPr>
+              <w:rPr>
+                <w:rFonts w:ascii="Cambria Math" w:hAnsi="Cambria Math"/>
+                <w:i/>
+                <w:color w:val="000000"/>
+              </w:rPr>
+            </m:ctrlPr>
+          </m:funcPr>
+          <m:fName>
+            <m:r>
+              <m:rPr>
+                <m:sty m:val="p"/>
+              </m:rPr>
+              <w:rPr>
+                <w:rFonts w:ascii="Cambria Math" w:hAnsi="Cambria Math"/>
+                <w:color w:val="000000"/>
+              </w:rPr>
+              <m:t>arg</m:t>
+            </m:r>
+          </m:fName>
+          <m:e>
+            <m:func>
+              <m:funcPr>
+                <m:ctrlPr>
+                  <w:rPr>
+                    <w:rFonts w:ascii="Cambria Math" w:hAnsi="Cambria Math"/>
+                    <w:i/>
+                    <w:color w:val="000000"/>
+                  </w:rPr>
+                </m:ctrlPr>
+              </m:funcPr>
+              <m:fName>
+                <m:sSub>
+                  <m:sSubPr>
+                    <m:ctrlPr>
+                      <w:rPr>
+                        <w:rFonts w:ascii="Cambria Math" w:hAnsi="Cambria Math"/>
+                        <w:color w:val="000000"/>
+                      </w:rPr>
+                    </m:ctrlPr>
+                  </m:sSubPr>
+                  <m:e>
+                    <m:r>
+                      <m:rPr>
+                        <m:sty m:val="p"/>
+                      </m:rPr>
+                      <w:rPr>
+                        <w:rFonts w:ascii="Cambria Math" w:hAnsi="Cambria Math"/>
+                        <w:color w:val="000000"/>
+                      </w:rPr>
+                      <m:t>max</m:t>
+                    </m:r>
+                  </m:e>
+                  <m:sub>
+                    <m:r>
+                      <m:rPr>
+                        <m:sty m:val="p"/>
+                      </m:rPr>
+                      <w:rPr>
+                        <w:rFonts w:ascii="Cambria Math" w:hAnsi="Cambria Math"/>
+                        <w:color w:val="000000"/>
+                      </w:rPr>
+                      <m:t>θ</m:t>
+                    </m:r>
+                  </m:sub>
+                </m:sSub>
+              </m:fName>
+              <m:e>
+                <m:r>
+                  <w:rPr>
+                    <w:rFonts w:ascii="Cambria Math" w:hAnsi="Cambria Math"/>
+                    <w:color w:val="000000"/>
+                  </w:rPr>
+                  <m:t>L</m:t>
+                </m:r>
+              </m:e>
+            </m:func>
+          </m:e>
+        </m:func>
+        <m:d>
+          <m:dPr>
+            <m:sepChr m:val="∣"/>
+            <m:ctrlPr>
+              <w:rPr>
+                <w:rFonts w:ascii="Cambria Math" w:hAnsi="Cambria Math"/>
+                <w:color w:val="000000"/>
+              </w:rPr>
+            </m:ctrlPr>
+          </m:dPr>
+          <m:e>
+            <m:r>
+              <m:rPr>
+                <m:sty m:val="p"/>
+              </m:rPr>
+              <w:rPr>
+                <w:rFonts w:ascii="Cambria Math" w:hAnsi="Cambria Math"/>
+                <w:color w:val="000000"/>
+              </w:rPr>
+              <m:t>θ</m:t>
+            </m:r>
+            <m:ctrlPr>
+              <w:rPr>
+                <w:rFonts w:ascii="Cambria Math" w:hAnsi="Cambria Math" w:cs="Cambria Math"/>
+                <w:color w:val="000000"/>
+              </w:rPr>
+            </m:ctrlPr>
+          </m:e>
+          <m:e>
+            <m:sSub>
+              <m:sSubPr>
+                <m:ctrlPr>
+                  <w:rPr>
+                    <w:rFonts w:ascii="Cambria Math" w:hAnsi="Cambria Math"/>
+                    <w:color w:val="000000"/>
+                  </w:rPr>
+                </m:ctrlPr>
+              </m:sSubPr>
+              <m:e>
+                <m:r>
+                  <w:rPr>
+                    <w:rFonts w:ascii="Cambria Math" w:hAnsi="Cambria Math"/>
+                    <w:color w:val="000000"/>
+                  </w:rPr>
+                  <m:t>y</m:t>
+                </m:r>
+              </m:e>
+              <m:sub>
+                <m:r>
+                  <m:rPr>
+                    <m:sty m:val="p"/>
+                  </m:rPr>
+                  <w:rPr>
+                    <w:rFonts w:ascii="Cambria Math" w:hAnsi="Cambria Math"/>
+                    <w:color w:val="000000"/>
+                  </w:rPr>
+                  <m:t>obs</m:t>
+                </m:r>
+              </m:sub>
+            </m:sSub>
+          </m:e>
+        </m:d>
+        <m:r>
+          <w:rPr>
+            <w:rFonts w:ascii="Cambria Math" w:hAnsi="Cambria Math"/>
+            <w:color w:val="000000"/>
+          </w:rPr>
+          <m:t xml:space="preserve"> </m:t>
+        </m:r>
+      </m:oMath>
+      <w:r>
+        <w:rPr>
+          <w:color w:val="000000"/>
+        </w:rPr>
+        <w:t xml:space="preserve">=  </w:t>
+      </w:r>
+      <m:oMath>
+        <m:func>
+          <m:funcPr>
+            <m:ctrlPr>
+              <w:rPr>
+                <w:rFonts w:ascii="Cambria Math" w:hAnsi="Cambria Math"/>
+                <w:i/>
+                <w:color w:val="000000"/>
+              </w:rPr>
+            </m:ctrlPr>
+          </m:funcPr>
+          <m:fName>
+            <m:r>
+              <m:rPr>
+                <m:sty m:val="p"/>
+              </m:rPr>
+              <w:rPr>
+                <w:rFonts w:ascii="Cambria Math" w:hAnsi="Cambria Math"/>
+                <w:color w:val="000000"/>
+              </w:rPr>
+              <m:t>arg</m:t>
+            </m:r>
+          </m:fName>
+          <m:e>
+            <m:func>
+              <m:funcPr>
+                <m:ctrlPr>
+                  <w:rPr>
+                    <w:rFonts w:ascii="Cambria Math" w:hAnsi="Cambria Math"/>
+                    <w:i/>
+                    <w:color w:val="000000"/>
+                  </w:rPr>
+                </m:ctrlPr>
+              </m:funcPr>
+              <m:fName>
+                <m:sSub>
+                  <m:sSubPr>
+                    <m:ctrlPr>
+                      <w:rPr>
+                        <w:rFonts w:ascii="Cambria Math" w:hAnsi="Cambria Math"/>
+                        <w:color w:val="000000"/>
+                      </w:rPr>
+                    </m:ctrlPr>
+                  </m:sSubPr>
+                  <m:e>
+                    <m:r>
+                      <m:rPr>
+                        <m:sty m:val="p"/>
+                      </m:rPr>
+                      <w:rPr>
+                        <w:rFonts w:ascii="Cambria Math" w:hAnsi="Cambria Math"/>
+                        <w:color w:val="000000"/>
+                      </w:rPr>
+                      <m:t>max</m:t>
+                    </m:r>
+                  </m:e>
+                  <m:sub>
+                    <m:r>
+                      <m:rPr>
+                        <m:sty m:val="p"/>
+                      </m:rPr>
+                      <w:rPr>
+                        <w:rFonts w:ascii="Cambria Math" w:hAnsi="Cambria Math"/>
+                        <w:color w:val="000000"/>
+                      </w:rPr>
+                      <m:t>θ</m:t>
+                    </m:r>
+                  </m:sub>
+                </m:sSub>
+              </m:fName>
+              <m:e>
+                <m:r>
+                  <w:rPr>
+                    <w:rFonts w:ascii="Cambria Math" w:hAnsi="Cambria Math"/>
+                    <w:color w:val="000000"/>
+                  </w:rPr>
+                  <m:t>P</m:t>
+                </m:r>
+              </m:e>
+            </m:func>
+          </m:e>
+        </m:func>
+        <m:d>
+          <m:dPr>
+            <m:sepChr m:val="∣"/>
+            <m:ctrlPr>
+              <w:rPr>
+                <w:rFonts w:ascii="Cambria Math" w:hAnsi="Cambria Math"/>
+                <w:color w:val="000000"/>
+              </w:rPr>
+            </m:ctrlPr>
+          </m:dPr>
+          <m:e>
+            <m:sSub>
+              <m:sSubPr>
+                <m:ctrlPr>
+                  <w:rPr>
+                    <w:rFonts w:ascii="Cambria Math" w:hAnsi="Cambria Math"/>
+                    <w:color w:val="000000"/>
+                  </w:rPr>
+                </m:ctrlPr>
+              </m:sSubPr>
+              <m:e>
+                <m:r>
+                  <w:rPr>
+                    <w:rFonts w:ascii="Cambria Math" w:hAnsi="Cambria Math"/>
+                    <w:color w:val="000000"/>
+                  </w:rPr>
+                  <m:t>y</m:t>
+                </m:r>
+              </m:e>
+              <m:sub>
+                <m:r>
+                  <m:rPr>
+                    <m:sty m:val="p"/>
+                  </m:rPr>
+                  <w:rPr>
+                    <w:rFonts w:ascii="Cambria Math" w:hAnsi="Cambria Math"/>
+                    <w:color w:val="000000"/>
+                  </w:rPr>
+                  <m:t>obs</m:t>
+                </m:r>
+              </m:sub>
+            </m:sSub>
+            <m:ctrlPr>
+              <w:rPr>
+                <w:rFonts w:ascii="Cambria Math" w:hAnsi="Cambria Math" w:cs="Cambria Math"/>
+                <w:color w:val="000000"/>
+              </w:rPr>
+            </m:ctrlPr>
+          </m:e>
+          <m:e>
+            <m:r>
+              <m:rPr>
+                <m:sty m:val="p"/>
+              </m:rPr>
+              <w:rPr>
+                <w:rFonts w:ascii="Cambria Math" w:hAnsi="Cambria Math"/>
+                <w:color w:val="000000"/>
+              </w:rPr>
+              <m:t>θ</m:t>
+            </m:r>
+          </m:e>
+        </m:d>
+      </m:oMath>
+      <w:r>
+        <w:rPr>
+          <w:rFonts w:ascii="Cambria Math" w:hAnsi="Cambria Math"/>
+          <w:i/>
+          <w:color w:val="000000"/>
+        </w:rPr>
+        <w:br/>
+      </w:r>
+    </w:p>
+    <w:p>
+      <w:pPr>
+        <w:rPr>
+          <w:color w:val="000000"/>
+        </w:rPr>
+      </w:pPr>
+      <w:r>
+        <w:rPr>
+          <w:color w:val="000000"/>
+        </w:rPr>
+        <w:t>w</w:t>
+      </w:r>
+      <w:r>
+        <w:rPr>
+          <w:color w:val="000000"/>
+        </w:rPr>
+        <w:t>here</w:t>
+      </w:r>
+      <w:r>
+        <w:rPr>
+          <w:color w:val="000000"/>
+        </w:rPr>
+        <w:t xml:space="preserve"> </w:t>
+      </w:r>
+      <m:oMath>
+        <m:sSub>
+          <m:sSubPr>
+            <m:ctrlPr>
+              <w:rPr>
+                <w:rFonts w:ascii="Cambria Math" w:hAnsi="Cambria Math"/>
+                <w:color w:val="000000"/>
+              </w:rPr>
+            </m:ctrlPr>
+          </m:sSubPr>
+          <m:e>
+            <m:r>
+              <w:rPr>
+                <w:rFonts w:ascii="Cambria Math" w:hAnsi="Cambria Math"/>
+                <w:color w:val="000000"/>
+              </w:rPr>
+              <m:t>y</m:t>
+            </m:r>
+          </m:e>
+          <m:sub>
+            <m:r>
+              <m:rPr>
+                <m:sty m:val="p"/>
+              </m:rPr>
+              <w:rPr>
+                <w:rFonts w:ascii="Cambria Math" w:hAnsi="Cambria Math"/>
+                <w:color w:val="000000"/>
+              </w:rPr>
+              <m:t>obs</m:t>
+            </m:r>
+          </m:sub>
+        </m:sSub>
+        <m:r>
+          <w:rPr>
+            <w:rFonts w:ascii="Cambria Math" w:hAnsi="Cambria Math"/>
+            <w:color w:val="000000"/>
+          </w:rPr>
+          <m:t xml:space="preserve"> </m:t>
+        </m:r>
+      </m:oMath>
+      <w:r>
+        <w:rPr>
+          <w:color w:val="000000"/>
+        </w:rPr>
+        <w:t>represents the observed data (measure</w:t>
+      </w:r>
+      <w:r>
+        <w:rPr>
+          <w:color w:val="000000"/>
+        </w:rPr>
+        <w:t>d</w:t>
+      </w:r>
+      <w:r>
+        <w:rPr>
+          <w:color w:val="000000"/>
+        </w:rPr>
+        <w:t xml:space="preserve"> or collect</w:t>
+      </w:r>
+      <w:r>
+        <w:rPr>
+          <w:color w:val="000000"/>
+        </w:rPr>
+        <w:t>ed</w:t>
+      </w:r>
+      <w:r>
+        <w:rPr>
+          <w:color w:val="000000"/>
+        </w:rPr>
+        <w:t>)</w:t>
+      </w:r>
+      <w:r>
+        <w:rPr>
+          <w:color w:val="000000"/>
+        </w:rPr>
+        <w:t xml:space="preserve">, </w:t>
+      </w:r>
+      <w:r>
+        <w:rPr>
+          <w:color w:val="000000"/>
+        </w:rPr>
+        <w:t>θ </w:t>
+      </w:r>
+      <w:r>
+        <w:rPr>
+          <w:color w:val="000000"/>
+        </w:rPr>
+        <w:t xml:space="preserve">represents the </w:t>
+      </w:r>
+      <w:r>
+        <w:rPr>
+          <w:color w:val="000000"/>
+        </w:rPr>
+        <w:t xml:space="preserve">model </w:t>
+      </w:r>
+      <w:r>
+        <w:rPr>
+          <w:color w:val="000000"/>
+        </w:rPr>
+        <w:t xml:space="preserve">parameters </w:t>
+      </w:r>
+      <w:r>
+        <w:rPr>
+          <w:color w:val="000000"/>
+        </w:rPr>
+        <w:t>of interest</w:t>
+      </w:r>
+      <w:r>
+        <w:rPr>
+          <w:color w:val="000000"/>
+        </w:rPr>
+        <w:t xml:space="preserve">, </w:t>
+      </w:r>
+      <m:oMath>
+        <m:r>
+          <m:rPr>
+            <m:sty m:val="p"/>
+          </m:rPr>
+          <w:rPr>
+            <w:rFonts w:ascii="Cambria Math" w:hAnsi="Cambria Math"/>
+            <w:color w:val="000000"/>
+          </w:rPr>
+          <m:t>P</m:t>
+        </m:r>
+        <m:d>
+          <m:dPr>
+            <m:sepChr m:val="∣"/>
+            <m:ctrlPr>
+              <w:rPr>
+                <w:rFonts w:ascii="Cambria Math" w:hAnsi="Cambria Math"/>
+                <w:color w:val="000000"/>
+              </w:rPr>
+            </m:ctrlPr>
+          </m:dPr>
+          <m:e>
+            <m:sSub>
+              <m:sSubPr>
+                <m:ctrlPr>
+                  <w:rPr>
+                    <w:rFonts w:ascii="Cambria Math" w:hAnsi="Cambria Math"/>
+                    <w:color w:val="000000"/>
+                  </w:rPr>
+                </m:ctrlPr>
+              </m:sSubPr>
+              <m:e>
+                <m:r>
+                  <w:rPr>
+                    <w:rFonts w:ascii="Cambria Math" w:hAnsi="Cambria Math"/>
+                    <w:color w:val="000000"/>
+                  </w:rPr>
+                  <m:t>y</m:t>
+                </m:r>
+              </m:e>
+              <m:sub>
+                <m:r>
+                  <m:rPr>
+                    <m:sty m:val="p"/>
+                  </m:rPr>
+                  <w:rPr>
+                    <w:rFonts w:ascii="Cambria Math" w:hAnsi="Cambria Math"/>
+                    <w:color w:val="000000"/>
+                  </w:rPr>
+                  <m:t>obs</m:t>
+                </m:r>
+              </m:sub>
+            </m:sSub>
+            <m:ctrlPr>
+              <w:rPr>
+                <w:rFonts w:ascii="Cambria Math" w:hAnsi="Cambria Math" w:cs="Cambria Math"/>
+                <w:color w:val="000000"/>
+              </w:rPr>
+            </m:ctrlPr>
+          </m:e>
+          <m:e>
+            <m:r>
+              <m:rPr>
+                <m:sty m:val="p"/>
+              </m:rPr>
+              <w:rPr>
+                <w:rFonts w:ascii="Cambria Math" w:hAnsi="Cambria Math"/>
+                <w:color w:val="000000"/>
+              </w:rPr>
+              <m:t>θ</m:t>
+            </m:r>
+          </m:e>
+        </m:d>
+      </m:oMath>
+      <w:r>
+        <w:rPr>
+          <w:color w:val="000000"/>
+        </w:rPr>
+        <w:t xml:space="preserve"> is the probability </w:t>
+      </w:r>
+      <w:r>
+        <w:rPr>
+          <w:color w:val="000000"/>
+        </w:rPr>
+        <w:t xml:space="preserve">(for discrete data) or probability density (for continues data) of observing </w:t>
+      </w:r>
+      <w:r>
+        <w:rPr>
+          <w:color w:val="000000"/>
+        </w:rPr>
+        <w:t>of observing</w:t>
+      </w:r>
+      <w:r>
+        <w:rPr>
+          <w:color w:val="000000"/>
+        </w:rPr>
+        <w:t xml:space="preserve"> </w:t>
+      </w:r>
+      <m:oMath>
+        <m:sSub>
+          <m:sSubPr>
+            <m:ctrlPr>
+              <w:rPr>
+                <w:rFonts w:ascii="Cambria Math" w:hAnsi="Cambria Math"/>
+                <w:color w:val="000000"/>
+              </w:rPr>
+            </m:ctrlPr>
+          </m:sSubPr>
+          <m:e>
+            <m:r>
+              <w:rPr>
+                <w:rFonts w:ascii="Cambria Math" w:hAnsi="Cambria Math"/>
+                <w:color w:val="000000"/>
+              </w:rPr>
+              <m:t>y</m:t>
+            </m:r>
+          </m:e>
+          <m:sub>
+            <m:r>
+              <m:rPr>
+                <m:sty m:val="p"/>
+              </m:rPr>
+              <w:rPr>
+                <w:rFonts w:ascii="Cambria Math" w:hAnsi="Cambria Math"/>
+                <w:color w:val="000000"/>
+              </w:rPr>
+              <m:t>obs</m:t>
+            </m:r>
+          </m:sub>
+        </m:sSub>
+      </m:oMath>
+      <w:r>
+        <w:rPr>
+          <w:color w:val="000000"/>
+        </w:rPr>
+        <w:t xml:space="preserve"> given </w:t>
+      </w:r>
+      <w:r>
+        <w:rPr>
+          <w:color w:val="000000"/>
+        </w:rPr>
+        <w:t xml:space="preserve"> </w:t>
+      </w:r>
+      <m:oMath>
+        <m:r>
+          <m:rPr>
+            <m:sty m:val="p"/>
+          </m:rPr>
+          <w:rPr>
+            <w:rFonts w:ascii="Cambria Math" w:hAnsi="Cambria Math"/>
+            <w:color w:val="000000"/>
+          </w:rPr>
+          <m:t>θ</m:t>
+        </m:r>
+      </m:oMath>
+      <w:r>
+        <w:rPr>
+          <w:color w:val="000000"/>
+        </w:rPr>
+        <w:t xml:space="preserve">, </w:t>
+      </w:r>
+      <m:oMath>
+        <m:r>
+          <m:rPr>
+            <m:sty m:val="p"/>
+          </m:rPr>
+          <w:rPr>
+            <w:rFonts w:ascii="Cambria Math" w:hAnsi="Cambria Math"/>
+            <w:color w:val="000000"/>
+          </w:rPr>
+          <m:t>L</m:t>
+        </m:r>
+        <m:d>
+          <m:dPr>
+            <m:sepChr m:val="∣"/>
+            <m:ctrlPr>
+              <w:rPr>
+                <w:rFonts w:ascii="Cambria Math" w:hAnsi="Cambria Math"/>
+                <w:color w:val="000000"/>
+              </w:rPr>
+            </m:ctrlPr>
+          </m:dPr>
+          <m:e>
+            <m:r>
+              <m:rPr>
+                <m:sty m:val="p"/>
+              </m:rPr>
+              <w:rPr>
+                <w:rFonts w:ascii="Cambria Math" w:hAnsi="Cambria Math"/>
+                <w:color w:val="000000"/>
+              </w:rPr>
+              <m:t>θ</m:t>
+            </m:r>
+            <m:ctrlPr>
+              <w:rPr>
+                <w:rFonts w:ascii="Cambria Math" w:hAnsi="Cambria Math" w:cs="Cambria Math"/>
+                <w:color w:val="000000"/>
+              </w:rPr>
+            </m:ctrlPr>
+          </m:e>
+          <m:e>
+            <m:sSub>
+              <m:sSubPr>
+                <m:ctrlPr>
+                  <w:rPr>
+                    <w:rFonts w:ascii="Cambria Math" w:hAnsi="Cambria Math"/>
+                    <w:color w:val="000000"/>
+                  </w:rPr>
+                </m:ctrlPr>
+              </m:sSubPr>
+              <m:e>
+                <m:r>
+                  <w:rPr>
+                    <w:rFonts w:ascii="Cambria Math" w:hAnsi="Cambria Math"/>
+                    <w:color w:val="000000"/>
+                  </w:rPr>
+                  <m:t>y</m:t>
+                </m:r>
+              </m:e>
+              <m:sub>
+                <m:r>
+                  <m:rPr>
+                    <m:sty m:val="p"/>
+                  </m:rPr>
+                  <w:rPr>
+                    <w:rFonts w:ascii="Cambria Math" w:hAnsi="Cambria Math"/>
+                    <w:color w:val="000000"/>
+                  </w:rPr>
+                  <m:t>obs</m:t>
+                </m:r>
+              </m:sub>
+            </m:sSub>
+          </m:e>
+        </m:d>
+      </m:oMath>
+      <w:r>
+        <w:rPr>
+          <w:color w:val="000000"/>
+        </w:rPr>
+        <w:t xml:space="preserve"> is the </w:t>
+      </w:r>
+      <w:r>
+        <w:rPr>
+          <w:color w:val="000000"/>
+        </w:rPr>
+        <w:t>likelihood function</w:t>
+      </w:r>
+      <w:r>
+        <w:rPr>
+          <w:color w:val="000000"/>
+        </w:rPr>
+        <w:t xml:space="preserve"> and </w:t>
+      </w:r>
+      <m:oMath>
+        <m:acc>
+          <m:accPr>
+            <m:ctrlPr>
+              <w:rPr>
+                <w:rFonts w:ascii="Cambria Math" w:hAnsi="Cambria Math"/>
+                <w:color w:val="000000"/>
+              </w:rPr>
+            </m:ctrlPr>
+          </m:accPr>
+          <m:e>
+            <m:r>
+              <m:rPr>
+                <m:sty m:val="p"/>
+              </m:rPr>
+              <w:rPr>
+                <w:rFonts w:ascii="Cambria Math" w:hAnsi="Cambria Math"/>
+                <w:color w:val="000000"/>
+              </w:rPr>
+              <m:t>θ</m:t>
+            </m:r>
+          </m:e>
+        </m:acc>
+      </m:oMath>
+      <w:r>
+        <w:rPr>
+          <w:color w:val="000000"/>
+        </w:rPr>
+        <w:t xml:space="preserve"> is the maximum likelihood estimate of the parameters. </w:t>
+      </w:r>
+    </w:p>
+    <w:p>
+      <w:pPr>
+        <w:rPr>
+          <w:color w:val="000000"/>
+        </w:rPr>
+      </w:pPr>
+      <w:r>
+        <w:rPr>
+          <w:color w:val="000000"/>
+        </w:rPr>
+        <w:t>In </w:t>
+      </w:r>
+      <w:r>
+        <w:rPr>
+          <w:b/>
+          <w:bCs/>
+          <w:color w:val="000000"/>
+        </w:rPr>
+        <w:t>stochastic models</w:t>
+      </w:r>
+      <w:r>
+        <w:rPr>
+          <w:color w:val="000000"/>
+        </w:rPr>
+        <w:t>, where outputs are random variables, the likelihood function is constructed using the </w:t>
+      </w:r>
+      <w:r>
+        <w:rPr>
+          <w:b/>
+          <w:bCs/>
+          <w:color w:val="000000"/>
+        </w:rPr>
+        <w:t>probability distribution of the model’s outputs conditional on </w:t>
+      </w:r>
+      <w:r>
+        <w:rPr>
+          <w:b/>
+          <w:bCs/>
+          <w:color w:val="000000"/>
+        </w:rPr>
+        <w:t>model parameters</w:t>
+      </w:r>
+      <w:r>
+        <w:rPr>
+          <w:color w:val="000000"/>
+        </w:rPr>
+        <w:t xml:space="preserve">. </w:t>
+      </w:r>
+      <w:r>
+        <w:rPr>
+          <w:color w:val="000000"/>
+        </w:rPr>
+        <w:t>As such, t</w:t>
+      </w:r>
+      <w:r>
+        <w:rPr>
+          <w:color w:val="000000"/>
+        </w:rPr>
+        <w:t xml:space="preserve">he goal </w:t>
+      </w:r>
+      <w:r>
+        <w:rPr>
+          <w:color w:val="000000"/>
+        </w:rPr>
+        <w:t>of likelihood-based inference is to find the parameter values θ that maximize this likelihood function—</w:t>
+      </w:r>
+      <w:r>
+        <w:rPr>
+          <w:color w:val="000000"/>
+        </w:rPr>
+        <w:t xml:space="preserve">i.e., the parameter set that makes the observed data most probable under the </w:t>
+      </w:r>
+      <w:proofErr w:type="spellStart"/>
+      <w:r>
+        <w:rPr>
+          <w:color w:val="000000"/>
+        </w:rPr>
+        <w:t>mode</w:t>
+      </w:r>
+      <w:r>
+        <w:rPr>
+          <w:color w:val="000000"/>
+        </w:rPr>
+        <w:t>I</w:t>
+      </w:r>
+      <w:proofErr w:type="spellEnd"/>
+      <w:r>
+        <w:rPr>
+          <w:color w:val="000000"/>
+        </w:rPr>
+        <w:t>.</w:t>
+      </w:r>
+    </w:p>
+    <w:p>
+      <w:pPr>
+        <w:rPr>
+          <w:color w:val="000000"/>
+        </w:rPr>
+      </w:pPr>
+      <w:r>
+        <w:rPr>
+          <w:color w:val="000000"/>
+        </w:rPr>
+        <w:t>Let:</w:t>
+      </w:r>
+    </w:p>
+    <w:p>
+      <w:pPr>
+        <w:rPr>
+          <w:color w:val="000000"/>
+        </w:rPr>
+      </w:pPr>
+      <m:oMathPara>
+        <m:oMath>
+          <m:r>
+            <w:rPr>
+              <w:rFonts w:ascii="Cambria Math" w:hAnsi="Cambria Math"/>
+              <w:color w:val="000000"/>
+            </w:rPr>
+            <m:t>Y=</m:t>
+          </m:r>
+          <m:sSub>
+            <m:sSubPr>
+              <m:ctrlPr>
+                <w:rPr>
+                  <w:rFonts w:ascii="Cambria Math" w:hAnsi="Cambria Math"/>
+                  <w:i/>
+                  <w:color w:val="000000"/>
+                </w:rPr>
+              </m:ctrlPr>
+            </m:sSubPr>
+            <m:e>
+              <m:r>
+                <w:rPr>
+                  <w:rFonts w:ascii="Cambria Math" w:hAnsi="Cambria Math"/>
+                  <w:color w:val="000000"/>
+                </w:rPr>
+                <m:t>f</m:t>
+              </m:r>
+            </m:e>
+            <m:sub>
+              <m:r>
+                <w:rPr>
+                  <w:rFonts w:ascii="Cambria Math" w:hAnsi="Cambria Math"/>
+                  <w:color w:val="000000"/>
+                </w:rPr>
+                <m:t>Y</m:t>
+              </m:r>
+            </m:sub>
+          </m:sSub>
+          <m:d>
+            <m:dPr>
+              <m:sepChr m:val="∣"/>
+              <m:ctrlPr>
+                <w:rPr>
+                  <w:rFonts w:ascii="Cambria Math" w:hAnsi="Cambria Math"/>
+                  <w:color w:val="000000"/>
+                </w:rPr>
+              </m:ctrlPr>
+            </m:dPr>
+            <m:e>
+              <m:r>
                 <w:rPr>
                   <w:rFonts w:ascii="Cambria Math" w:hAnsi="Cambria Math"/>
                   <w:color w:val="000000"/>
@@ -2034,11 +2952,386 @@
     </w:p>
     <w:p>
       <w:pPr>
+        <w:rPr>
+          <w:color w:val="000000"/>
+        </w:rPr>
+      </w:pPr>
+      <w:r>
+        <w:rPr>
+          <w:color w:val="000000"/>
+        </w:rPr>
+        <w:t>Then:</w:t>
+      </w:r>
+    </w:p>
+    <w:p>
+      <w:pPr>
         <w:jc w:val="center"/>
         <w:rPr>
           <w:color w:val="000000"/>
         </w:rPr>
       </w:pPr>
+      <m:oMath>
+        <m:r>
+          <m:rPr>
+            <m:sty m:val="p"/>
+          </m:rPr>
+          <w:rPr>
+            <w:rFonts w:ascii="Cambria Math" w:hAnsi="Cambria Math"/>
+            <w:color w:val="000000"/>
+          </w:rPr>
+          <m:t>L</m:t>
+        </m:r>
+        <m:d>
+          <m:dPr>
+            <m:sepChr m:val="∣"/>
+            <m:ctrlPr>
+              <w:rPr>
+                <w:rFonts w:ascii="Cambria Math" w:hAnsi="Cambria Math"/>
+                <w:color w:val="000000"/>
+              </w:rPr>
+            </m:ctrlPr>
+          </m:dPr>
+          <m:e>
+            <m:r>
+              <m:rPr>
+                <m:sty m:val="p"/>
+              </m:rPr>
+              <w:rPr>
+                <w:rFonts w:ascii="Cambria Math" w:hAnsi="Cambria Math"/>
+                <w:color w:val="000000"/>
+              </w:rPr>
+              <m:t>θ</m:t>
+            </m:r>
+            <m:ctrlPr>
+              <w:rPr>
+                <w:rFonts w:ascii="Cambria Math" w:hAnsi="Cambria Math" w:cs="Cambria Math"/>
+                <w:color w:val="000000"/>
+              </w:rPr>
+            </m:ctrlPr>
+          </m:e>
+          <m:e>
+            <m:sSub>
+              <m:sSubPr>
+                <m:ctrlPr>
+                  <w:rPr>
+                    <w:rFonts w:ascii="Cambria Math" w:hAnsi="Cambria Math"/>
+                    <w:color w:val="000000"/>
+                  </w:rPr>
+                </m:ctrlPr>
+              </m:sSubPr>
+              <m:e>
+                <m:r>
+                  <w:rPr>
+                    <w:rFonts w:ascii="Cambria Math" w:hAnsi="Cambria Math"/>
+                    <w:color w:val="000000"/>
+                  </w:rPr>
+                  <m:t>y</m:t>
+                </m:r>
+              </m:e>
+              <m:sub>
+                <m:r>
+                  <m:rPr>
+                    <m:sty m:val="p"/>
+                  </m:rPr>
+                  <w:rPr>
+                    <w:rFonts w:ascii="Cambria Math" w:hAnsi="Cambria Math"/>
+                    <w:color w:val="000000"/>
+                  </w:rPr>
+                  <m:t>obs</m:t>
+                </m:r>
+              </m:sub>
+            </m:sSub>
+          </m:e>
+        </m:d>
+        <m:r>
+          <w:rPr>
+            <w:rFonts w:ascii="Cambria Math" w:hAnsi="Cambria Math"/>
+            <w:color w:val="000000"/>
+          </w:rPr>
+          <m:t xml:space="preserve"> </m:t>
+        </m:r>
+      </m:oMath>
+      <w:r>
+        <w:rPr>
+          <w:color w:val="000000"/>
+        </w:rPr>
+        <w:t xml:space="preserve">= </w:t>
+      </w:r>
+      <m:oMath>
+        <m:sSub>
+          <m:sSubPr>
+            <m:ctrlPr>
+              <w:rPr>
+                <w:rFonts w:ascii="Cambria Math" w:hAnsi="Cambria Math"/>
+                <w:i/>
+                <w:color w:val="000000"/>
+              </w:rPr>
+            </m:ctrlPr>
+          </m:sSubPr>
+          <m:e>
+            <m:r>
+              <w:rPr>
+                <w:rFonts w:ascii="Cambria Math" w:hAnsi="Cambria Math"/>
+                <w:color w:val="000000"/>
+              </w:rPr>
+              <m:t>f</m:t>
+            </m:r>
+          </m:e>
+          <m:sub>
+            <m:r>
+              <w:rPr>
+                <w:rFonts w:ascii="Cambria Math" w:hAnsi="Cambria Math"/>
+                <w:color w:val="000000"/>
+              </w:rPr>
+              <m:t>Y</m:t>
+            </m:r>
+          </m:sub>
+        </m:sSub>
+        <m:d>
+          <m:dPr>
+            <m:sepChr m:val="∣"/>
+            <m:ctrlPr>
+              <w:rPr>
+                <w:rFonts w:ascii="Cambria Math" w:hAnsi="Cambria Math"/>
+                <w:color w:val="000000"/>
+              </w:rPr>
+            </m:ctrlPr>
+          </m:dPr>
+          <m:e>
+            <m:sSub>
+              <m:sSubPr>
+                <m:ctrlPr>
+                  <w:rPr>
+                    <w:rFonts w:ascii="Cambria Math" w:hAnsi="Cambria Math"/>
+                    <w:color w:val="000000"/>
+                  </w:rPr>
+                </m:ctrlPr>
+              </m:sSubPr>
+              <m:e>
+                <m:r>
+                  <w:rPr>
+                    <w:rFonts w:ascii="Cambria Math" w:hAnsi="Cambria Math"/>
+                    <w:color w:val="000000"/>
+                  </w:rPr>
+                  <m:t>y</m:t>
+                </m:r>
+              </m:e>
+              <m:sub>
+                <m:r>
+                  <m:rPr>
+                    <m:sty m:val="p"/>
+                  </m:rPr>
+                  <w:rPr>
+                    <w:rFonts w:ascii="Cambria Math" w:hAnsi="Cambria Math"/>
+                    <w:color w:val="000000"/>
+                  </w:rPr>
+                  <m:t>obs</m:t>
+                </m:r>
+              </m:sub>
+            </m:sSub>
+            <m:ctrlPr>
+              <w:rPr>
+                <w:rFonts w:ascii="Cambria Math" w:hAnsi="Cambria Math" w:cs="Cambria Math"/>
+                <w:color w:val="000000"/>
+              </w:rPr>
+            </m:ctrlPr>
+          </m:e>
+          <m:e>
+            <m:r>
+              <m:rPr>
+                <m:sty m:val="p"/>
+              </m:rPr>
+              <w:rPr>
+                <w:rFonts w:ascii="Cambria Math" w:hAnsi="Cambria Math"/>
+                <w:color w:val="000000"/>
+              </w:rPr>
+              <m:t>θ</m:t>
+            </m:r>
+          </m:e>
+        </m:d>
+      </m:oMath>
+    </w:p>
+    <w:p>
+      <w:pPr>
+        <w:jc w:val="center"/>
+        <w:rPr>
+          <w:color w:val="000000"/>
+        </w:rPr>
+      </w:pPr>
+      <m:oMathPara>
+        <m:oMath>
+          <m:acc>
+            <m:accPr>
+              <m:ctrlPr>
+                <w:rPr>
+                  <w:rFonts w:ascii="Cambria Math" w:hAnsi="Cambria Math"/>
+                  <w:color w:val="000000"/>
+                </w:rPr>
+              </m:ctrlPr>
+            </m:accPr>
+            <m:e>
+              <m:r>
+                <m:rPr>
+                  <m:sty m:val="p"/>
+                </m:rPr>
+                <w:rPr>
+                  <w:rFonts w:ascii="Cambria Math" w:hAnsi="Cambria Math"/>
+                  <w:color w:val="000000"/>
+                </w:rPr>
+                <m:t>θ</m:t>
+              </m:r>
+            </m:e>
+          </m:acc>
+          <m:r>
+            <w:rPr>
+              <w:rFonts w:ascii="Cambria Math" w:hAnsi="Cambria Math"/>
+              <w:color w:val="000000"/>
+            </w:rPr>
+            <m:t>=</m:t>
+          </m:r>
+          <m:func>
+            <m:funcPr>
+              <m:ctrlPr>
+                <w:rPr>
+                  <w:rFonts w:ascii="Cambria Math" w:hAnsi="Cambria Math"/>
+                  <w:i/>
+                  <w:color w:val="000000"/>
+                </w:rPr>
+              </m:ctrlPr>
+            </m:funcPr>
+            <m:fName>
+              <m:r>
+                <m:rPr>
+                  <m:sty m:val="p"/>
+                </m:rPr>
+                <w:rPr>
+                  <w:rFonts w:ascii="Cambria Math" w:hAnsi="Cambria Math"/>
+                  <w:color w:val="000000"/>
+                </w:rPr>
+                <m:t>arg</m:t>
+              </m:r>
+            </m:fName>
+            <m:e>
+              <m:func>
+                <m:funcPr>
+                  <m:ctrlPr>
+                    <w:rPr>
+                      <w:rFonts w:ascii="Cambria Math" w:hAnsi="Cambria Math"/>
+                      <w:i/>
+                      <w:color w:val="000000"/>
+                    </w:rPr>
+                  </m:ctrlPr>
+                </m:funcPr>
+                <m:fName>
+                  <m:r>
+                    <m:rPr>
+                      <m:sty m:val="p"/>
+                    </m:rPr>
+                    <w:rPr>
+                      <w:rFonts w:ascii="Cambria Math" w:hAnsi="Cambria Math"/>
+                      <w:color w:val="000000"/>
+                    </w:rPr>
+                    <m:t>max</m:t>
+                  </m:r>
+                </m:fName>
+                <m:e>
+                  <m:sSub>
+                    <m:sSubPr>
+                      <m:ctrlPr>
+                        <w:rPr>
+                          <w:rFonts w:ascii="Cambria Math" w:hAnsi="Cambria Math"/>
+                          <w:i/>
+                          <w:color w:val="000000"/>
+                        </w:rPr>
+                      </m:ctrlPr>
+                    </m:sSubPr>
+                    <m:e>
+                      <m:r>
+                        <w:rPr>
+                          <w:rFonts w:ascii="Cambria Math" w:hAnsi="Cambria Math"/>
+                          <w:color w:val="000000"/>
+                        </w:rPr>
+                        <m:t>f</m:t>
+                      </m:r>
+                    </m:e>
+                    <m:sub>
+                      <m:r>
+                        <w:rPr>
+                          <w:rFonts w:ascii="Cambria Math" w:hAnsi="Cambria Math"/>
+                          <w:color w:val="000000"/>
+                        </w:rPr>
+                        <m:t>Y</m:t>
+                      </m:r>
+                    </m:sub>
+                  </m:sSub>
+                  <m:d>
+                    <m:dPr>
+                      <m:sepChr m:val="∣"/>
+                      <m:ctrlPr>
+                        <w:rPr>
+                          <w:rFonts w:ascii="Cambria Math" w:hAnsi="Cambria Math"/>
+                          <w:color w:val="000000"/>
+                        </w:rPr>
+                      </m:ctrlPr>
+                    </m:dPr>
+                    <m:e>
+                      <m:sSub>
+                        <m:sSubPr>
+                          <m:ctrlPr>
+                            <w:rPr>
+                              <w:rFonts w:ascii="Cambria Math" w:hAnsi="Cambria Math"/>
+                              <w:color w:val="000000"/>
+                            </w:rPr>
+                          </m:ctrlPr>
+                        </m:sSubPr>
+                        <m:e>
+                          <m:r>
+                            <w:rPr>
+                              <w:rFonts w:ascii="Cambria Math" w:hAnsi="Cambria Math"/>
+                              <w:color w:val="000000"/>
+                            </w:rPr>
+                            <m:t>y</m:t>
+                          </m:r>
+                        </m:e>
+                        <m:sub>
+                          <m:r>
+                            <m:rPr>
+                              <m:sty m:val="p"/>
+                            </m:rPr>
+                            <w:rPr>
+                              <w:rFonts w:ascii="Cambria Math" w:hAnsi="Cambria Math"/>
+                              <w:color w:val="000000"/>
+                            </w:rPr>
+                            <m:t>obs</m:t>
+                          </m:r>
+                        </m:sub>
+                      </m:sSub>
+                      <m:ctrlPr>
+                        <w:rPr>
+                          <w:rFonts w:ascii="Cambria Math" w:hAnsi="Cambria Math" w:cs="Cambria Math"/>
+                          <w:color w:val="000000"/>
+                        </w:rPr>
+                      </m:ctrlPr>
+                    </m:e>
+                    <m:e>
+                      <m:r>
+                        <m:rPr>
+                          <m:sty m:val="p"/>
+                        </m:rPr>
+                        <w:rPr>
+                          <w:rFonts w:ascii="Cambria Math" w:hAnsi="Cambria Math"/>
+                          <w:color w:val="000000"/>
+                        </w:rPr>
+                        <m:t>θ</m:t>
+                      </m:r>
+                    </m:e>
+                  </m:d>
+                </m:e>
+              </m:func>
+            </m:e>
+          </m:func>
+        </m:oMath>
+      </m:oMathPara>
     </w:p>
     <w:p>
       <w:pPr>
@@ -2056,7 +3349,13 @@
         <w:rPr>
           <w:color w:val="000000"/>
         </w:rPr>
-        <w:t>here</w:t>
+        <w:t xml:space="preserve">here Y is the </w:t>
+      </w:r>
+      <w:r>
+        <w:rPr>
+          <w:color w:val="000000"/>
+        </w:rPr>
+        <w:t>stochastic</w:t>
       </w:r>
       <w:r>
         <w:rPr>
@@ -2068,67 +3367,131 @@
         <w:rPr>
           <w:color w:val="000000"/>
         </w:rPr>
-        <w:t>y represents the observed data (measure</w:t>
-      </w:r>
-      <w:r>
-        <w:rPr>
-          <w:color w:val="000000"/>
-        </w:rPr>
-        <w:t>d</w:t>
-      </w:r>
-      <w:r>
-        <w:rPr>
-          <w:color w:val="000000"/>
-        </w:rPr>
-        <w:t xml:space="preserve"> or collect</w:t>
-      </w:r>
-      <w:r>
-        <w:rPr>
-          <w:color w:val="000000"/>
-        </w:rPr>
-        <w:t>ed</w:t>
-      </w:r>
-      <w:r>
-        <w:rPr>
-          <w:color w:val="000000"/>
-        </w:rPr>
-        <w:t>)</w:t>
-      </w:r>
-      <w:r>
-        <w:rPr>
-          <w:color w:val="000000"/>
-        </w:rPr>
-        <w:t xml:space="preserve">, and </w:t>
-      </w:r>
-      <w:r>
-        <w:rPr>
-          <w:color w:val="000000"/>
-        </w:rPr>
-        <w:t>θ </w:t>
-      </w:r>
-      <w:r>
-        <w:rPr>
-          <w:color w:val="000000"/>
-        </w:rPr>
-        <w:t xml:space="preserve">represents the </w:t>
-      </w:r>
-      <w:r>
-        <w:rPr>
-          <w:color w:val="000000"/>
-        </w:rPr>
         <w:t xml:space="preserve">model </w:t>
       </w:r>
       <w:r>
         <w:rPr>
           <w:color w:val="000000"/>
         </w:rPr>
-        <w:t xml:space="preserve">parameters </w:t>
-      </w:r>
-      <w:r>
-        <w:rPr>
-          <w:color w:val="000000"/>
-        </w:rPr>
-        <w:t>of interest</w:t>
+        <w:t>output</w:t>
+      </w:r>
+      <w:r>
+        <w:rPr>
+          <w:color w:val="000000"/>
+        </w:rPr>
+        <w:t xml:space="preserve"> (e.g., a random variable), </w:t>
+      </w:r>
+      <m:oMath>
+        <m:sSub>
+          <m:sSubPr>
+            <m:ctrlPr>
+              <w:rPr>
+                <w:rFonts w:ascii="Cambria Math" w:hAnsi="Cambria Math"/>
+                <w:i/>
+                <w:color w:val="000000"/>
+              </w:rPr>
+            </m:ctrlPr>
+          </m:sSubPr>
+          <m:e>
+            <m:r>
+              <w:rPr>
+                <w:rFonts w:ascii="Cambria Math" w:hAnsi="Cambria Math"/>
+                <w:color w:val="000000"/>
+              </w:rPr>
+              <m:t>f</m:t>
+            </m:r>
+          </m:e>
+          <m:sub>
+            <m:r>
+              <w:rPr>
+                <w:rFonts w:ascii="Cambria Math" w:hAnsi="Cambria Math"/>
+                <w:color w:val="000000"/>
+              </w:rPr>
+              <m:t>Y</m:t>
+            </m:r>
+          </m:sub>
+        </m:sSub>
+        <m:d>
+          <m:dPr>
+            <m:sepChr m:val="∣"/>
+            <m:ctrlPr>
+              <w:rPr>
+                <w:rFonts w:ascii="Cambria Math" w:hAnsi="Cambria Math"/>
+                <w:color w:val="000000"/>
+              </w:rPr>
+            </m:ctrlPr>
+          </m:dPr>
+          <m:e>
+            <m:r>
+              <w:rPr>
+                <w:rFonts w:ascii="Cambria Math" w:hAnsi="Cambria Math"/>
+                <w:color w:val="000000"/>
+              </w:rPr>
+              <m:t>y</m:t>
+            </m:r>
+            <m:ctrlPr>
+              <w:rPr>
+                <w:rFonts w:ascii="Cambria Math" w:hAnsi="Cambria Math" w:cs="Cambria Math"/>
+                <w:color w:val="000000"/>
+              </w:rPr>
+            </m:ctrlPr>
+          </m:e>
+          <m:e>
+            <m:r>
+              <m:rPr>
+                <m:sty m:val="p"/>
+              </m:rPr>
+              <w:rPr>
+                <w:rFonts w:ascii="Cambria Math" w:hAnsi="Cambria Math"/>
+                <w:color w:val="000000"/>
+              </w:rPr>
+              <m:t>θ</m:t>
+            </m:r>
+          </m:e>
+        </m:d>
+        <m:r>
+          <w:rPr>
+            <w:rFonts w:ascii="Cambria Math" w:hAnsi="Cambria Math"/>
+            <w:color w:val="000000"/>
+          </w:rPr>
+          <m:t xml:space="preserve"> </m:t>
+        </m:r>
+      </m:oMath>
+      <w:r>
+        <w:rPr>
+          <w:color w:val="000000"/>
+        </w:rPr>
+        <w:t xml:space="preserve">is the probability distribution of model output </w:t>
+      </w:r>
+      <w:r>
+        <w:rPr>
+          <w:color w:val="000000"/>
+        </w:rPr>
+        <w:t>y</w:t>
+      </w:r>
+      <w:r>
+        <w:rPr>
+          <w:color w:val="000000"/>
+        </w:rPr>
+        <w:t xml:space="preserve"> conditional on input values </w:t>
+      </w:r>
+      <m:oMath>
+        <m:r>
+          <m:rPr>
+            <m:sty m:val="p"/>
+          </m:rPr>
+          <w:rPr>
+            <w:rFonts w:ascii="Cambria Math" w:hAnsi="Cambria Math"/>
+            <w:color w:val="000000"/>
+          </w:rPr>
+          <m:t>θ</m:t>
+        </m:r>
+      </m:oMath>
+      <w:r>
+        <w:rPr>
+          <w:color w:val="000000"/>
+        </w:rPr>
+        <w:t xml:space="preserve"> </w:t>
       </w:r>
       <w:r>
         <w:rPr>
@@ -2136,164 +3499,35 @@
         </w:rPr>
         <w:t xml:space="preserve">. </w:t>
       </w:r>
-      <w:r>
-        <w:rPr>
-          <w:color w:val="000000"/>
-        </w:rPr>
-        <w:t>In </w:t>
-      </w:r>
-      <w:r>
-        <w:rPr>
-          <w:b/>
-          <w:bCs/>
-          <w:color w:val="000000"/>
-        </w:rPr>
-        <w:t>stochastic models</w:t>
-      </w:r>
-      <w:r>
-        <w:rPr>
-          <w:color w:val="000000"/>
-        </w:rPr>
-        <w:t>, where outputs are random variables, the likelihood function is constructed using the </w:t>
-      </w:r>
-      <w:r>
-        <w:rPr>
-          <w:b/>
-          <w:bCs/>
-          <w:color w:val="000000"/>
-        </w:rPr>
-        <w:t>probability distribution</w:t>
-      </w:r>
-      <w:r>
-        <w:rPr>
-          <w:color w:val="000000"/>
-        </w:rPr>
-        <w:t> of the model’s outputs conditional on </w:t>
-      </w:r>
-      <w:r>
-        <w:rPr>
-          <w:color w:val="000000"/>
-        </w:rPr>
-        <w:t>model parameters (</w:t>
-      </w:r>
-      <w:r>
-        <w:rPr>
-          <w:color w:val="000000"/>
-        </w:rPr>
-        <w:t>θ</w:t>
-      </w:r>
-      <w:r>
-        <w:rPr>
-          <w:color w:val="000000"/>
-        </w:rPr>
-        <w:t>)</w:t>
-      </w:r>
-      <w:r>
-        <w:rPr>
-          <w:color w:val="000000"/>
-        </w:rPr>
-        <w:t>. The goal of </w:t>
-      </w:r>
-      <w:r>
-        <w:rPr>
-          <w:b/>
-          <w:bCs/>
-          <w:color w:val="000000"/>
-        </w:rPr>
-        <w:t>likelihood-based inference</w:t>
-      </w:r>
-      <w:r>
-        <w:rPr>
-          <w:color w:val="000000"/>
-        </w:rPr>
-        <w:t> is to find the parameter values θ that </w:t>
-      </w:r>
-      <w:r>
-        <w:rPr>
-          <w:b/>
-          <w:bCs/>
-          <w:color w:val="000000"/>
-        </w:rPr>
-        <w:t>maximize</w:t>
-      </w:r>
-      <w:r>
-        <w:rPr>
-          <w:color w:val="000000"/>
-        </w:rPr>
-        <w:t xml:space="preserve"> this likelihood function—i.e., the parameter set that makes the observed data most probable under the </w:t>
-      </w:r>
-      <w:proofErr w:type="spellStart"/>
-      <w:r>
-        <w:rPr>
-          <w:color w:val="000000"/>
-        </w:rPr>
-        <w:t>mode</w:t>
-      </w:r>
-      <w:r>
-        <w:rPr>
-          <w:color w:val="000000"/>
-        </w:rPr>
-        <w:t>I</w:t>
-      </w:r>
-      <w:proofErr w:type="spellEnd"/>
-      <w:r>
-        <w:rPr>
-          <w:color w:val="000000"/>
-        </w:rPr>
-        <w:t>.</w:t>
-      </w:r>
-    </w:p>
-    <w:p>
-      <w:pPr>
-        <w:rPr>
-          <w:color w:val="000000"/>
-        </w:rPr>
-      </w:pPr>
-    </w:p>
-    <w:p>
-      <w:pPr>
-        <w:pStyle w:val="Heading3"/>
-      </w:pPr>
-      <w:r>
-        <w:t>Step 2) Specification of a Stochastic Structure</w:t>
-      </w:r>
     </w:p>
     <w:p>
       <w:pPr>
         <w:pStyle w:val="Heading4"/>
-      </w:pPr>
-      <w:r>
-        <w:t>Estimating the Error</w:t>
-      </w:r>
-      <w:r>
-        <w:t xml:space="preserve"> in Observed Data</w:t>
-      </w:r>
-      <w:r>
-        <w:t xml:space="preserve"> and Characterizing Uncertainty</w:t>
-      </w:r>
-    </w:p>
-    <w:p>
-      <w:pPr>
-        <w:rPr>
-          <w:color w:val="000000"/>
-        </w:rPr>
-      </w:pPr>
-      <w:r>
-        <w:rPr>
-          <w:color w:val="000000"/>
-        </w:rPr>
-        <w:t>In most modeling contexts, the true outcome y′ is not directly observable. Instead, we rely on observed data y to infer y′. Differences between the true values y′ and the observed data y can arise from various sources of error</w:t>
-      </w:r>
-      <w:r>
-        <w:rPr>
-          <w:color w:val="000000"/>
-        </w:rPr>
+        <w:rPr>
+          <w:b w:val="0"/>
+        </w:rPr>
+      </w:pPr>
+      <w:r>
+        <w:t>Inco</w:t>
+      </w:r>
+      <w:r>
+        <w:t>rporating uncertainty in observed data into likelihood</w:t>
+      </w:r>
+    </w:p>
+    <w:p>
+      <w:r>
+        <w:t>In most modeling contexts, the true outcome is not directly observable. Instead, we rely on observed data to infer </w:t>
+      </w:r>
+      <w:r>
+        <w:t>the truth</w:t>
+      </w:r>
+      <w:r>
+        <w:t>. Differences between the true values and the observed data can arise from various sources of error</w:t>
+      </w:r>
+      <w:r>
         <w:t xml:space="preserve">. </w:t>
       </w:r>
       <w:r>
-        <w:rPr>
-          <w:color w:val="000000"/>
-        </w:rPr>
         <w:t>In epidemiological data, potential sources of error include:</w:t>
       </w:r>
     </w:p>
@@ -2363,6 +3597,7 @@
           <w:bCs/>
           <w:color w:val="000000"/>
         </w:rPr>
+        <w:lastRenderedPageBreak/>
         <w:t>Measurement Error</w:t>
       </w:r>
       <w:r>
@@ -2398,242 +3633,1079 @@
       </w:r>
     </w:p>
     <w:p>
-      <w:pPr>
-        <w:rPr>
-          <w:color w:val="000000"/>
-        </w:rPr>
-      </w:pPr>
-    </w:p>
-    <w:p>
-      <w:pPr>
-        <w:rPr>
-          <w:color w:val="000000"/>
-        </w:rPr>
-      </w:pPr>
-      <w:r>
-        <w:rPr>
-          <w:color w:val="000000"/>
-        </w:rPr>
+      <w:r>
         <w:t>These potential errors in capturing and reporting observed data can be translated into measures of uncertainty, which are incorporated into the likelihood model</w:t>
       </w:r>
       <w:r>
-        <w:rPr>
-          <w:color w:val="000000"/>
-        </w:rPr>
         <w:t xml:space="preserve">. </w:t>
       </w:r>
       <w:r>
-        <w:rPr>
-          <w:color w:val="000000"/>
-        </w:rPr>
         <w:t xml:space="preserve">To account for this uncertainty, we </w:t>
       </w:r>
       <w:r>
-        <w:rPr>
-          <w:color w:val="000000"/>
-        </w:rPr>
         <w:t>assume</w:t>
       </w:r>
       <w:r>
-        <w:rPr>
-          <w:color w:val="000000"/>
-        </w:rPr>
-        <w:t xml:space="preserve"> the observed data y as being drawn from a distribution centered around the true value y′, with an error term σ2 capturing this uncertainty. The relationship between the observed data and the true outcome is:</w:t>
+        <w:t xml:space="preserve"> the observed data </w:t>
+      </w:r>
+      <m:oMath>
+        <m:sSub>
+          <m:sSubPr>
+            <m:ctrlPr>
+              <w:rPr>
+                <w:rFonts w:ascii="Cambria Math" w:hAnsi="Cambria Math"/>
+              </w:rPr>
+            </m:ctrlPr>
+          </m:sSubPr>
+          <m:e>
+            <m:r>
+              <w:rPr>
+                <w:rFonts w:ascii="Cambria Math" w:hAnsi="Cambria Math"/>
+              </w:rPr>
+              <m:t>y</m:t>
+            </m:r>
+          </m:e>
+          <m:sub>
+            <m:r>
+              <w:rPr>
+                <w:rFonts w:ascii="Cambria Math" w:hAnsi="Cambria Math"/>
+              </w:rPr>
+              <m:t>obs</m:t>
+            </m:r>
+          </m:sub>
+        </m:sSub>
+      </m:oMath>
+      <w:r>
+        <w:t xml:space="preserve"> as being drawn from a </w:t>
+      </w:r>
+      <w:r>
+        <w:t xml:space="preserve">probability </w:t>
+      </w:r>
+      <w:r>
+        <w:t xml:space="preserve">distribution centered around the true </w:t>
+      </w:r>
+      <w:r>
+        <w:t xml:space="preserve">(but not observed) </w:t>
+      </w:r>
+      <w:r>
+        <w:t>value </w:t>
+      </w:r>
+      <m:oMath>
+        <m:sSub>
+          <m:sSubPr>
+            <m:ctrlPr>
+              <w:rPr>
+                <w:rFonts w:ascii="Cambria Math" w:hAnsi="Cambria Math"/>
+              </w:rPr>
+            </m:ctrlPr>
+          </m:sSubPr>
+          <m:e>
+            <m:r>
+              <w:rPr>
+                <w:rFonts w:ascii="Cambria Math" w:hAnsi="Cambria Math"/>
+              </w:rPr>
+              <m:t>y</m:t>
+            </m:r>
+          </m:e>
+          <m:sub>
+            <m:r>
+              <m:rPr>
+                <m:sty m:val="p"/>
+              </m:rPr>
+              <w:rPr>
+                <w:rFonts w:ascii="Cambria Math" w:hAnsi="Cambria Math"/>
+              </w:rPr>
+              <m:t>true</m:t>
+            </m:r>
+          </m:sub>
+        </m:sSub>
+        <m:r>
+          <w:rPr>
+            <w:rFonts w:ascii="Cambria Math" w:hAnsi="Cambria Math"/>
+          </w:rPr>
+          <m:t xml:space="preserve">, </m:t>
+        </m:r>
+      </m:oMath>
+      <w:r>
+        <w:t xml:space="preserve">with an error term capturing </w:t>
+      </w:r>
+      <w:r>
+        <w:t>the observation noise or uncertainty</w:t>
+      </w:r>
+      <w:r>
+        <w:t xml:space="preserve">. The relationship </w:t>
+      </w:r>
+      <w:r>
+        <w:t>can be expressed as:</w:t>
       </w:r>
     </w:p>
     <w:p>
       <w:pPr>
         <w:jc w:val="center"/>
       </w:pPr>
-      <w:proofErr w:type="spellStart"/>
-      <w:r>
-        <w:rPr>
-          <w:color w:val="000000"/>
-        </w:rPr>
-        <w:t>y</w:t>
-      </w:r>
+      <m:oMath>
+        <m:sSub>
+          <m:sSubPr>
+            <m:ctrlPr>
+              <w:rPr>
+                <w:rFonts w:ascii="Cambria Math" w:hAnsi="Cambria Math"/>
+              </w:rPr>
+            </m:ctrlPr>
+          </m:sSubPr>
+          <m:e>
+            <m:r>
+              <w:rPr>
+                <w:rFonts w:ascii="Cambria Math" w:hAnsi="Cambria Math"/>
+              </w:rPr>
+              <m:t>y</m:t>
+            </m:r>
+          </m:e>
+          <m:sub>
+            <m:r>
+              <m:rPr>
+                <m:sty m:val="p"/>
+              </m:rPr>
+              <w:rPr>
+                <w:rFonts w:ascii="Cambria Math" w:hAnsi="Cambria Math"/>
+              </w:rPr>
+              <m:t>obs</m:t>
+            </m:r>
+          </m:sub>
+        </m:sSub>
+      </m:oMath>
       <w:r>
         <w:rPr>
           <w:rFonts w:ascii="Cambria Math" w:hAnsi="Cambria Math" w:cs="Cambria Math"/>
-          <w:color w:val="000000"/>
         </w:rPr>
         <w:t>∣</w:t>
       </w:r>
-      <w:r>
-        <w:rPr>
-          <w:color w:val="000000"/>
-        </w:rPr>
-        <w:t>y</w:t>
-      </w:r>
-      <w:proofErr w:type="spellEnd"/>
-      <w:r>
-        <w:rPr>
-          <w:color w:val="000000"/>
-        </w:rPr>
-        <w:t>′=f(y</w:t>
-      </w:r>
-      <w:proofErr w:type="gramStart"/>
-      <w:r>
-        <w:rPr>
-          <w:color w:val="000000"/>
-        </w:rPr>
-        <w:t>′,σ</w:t>
-      </w:r>
-      <w:proofErr w:type="gramEnd"/>
-      <w:r>
-        <w:rPr>
-          <w:color w:val="000000"/>
-        </w:rPr>
-        <w:t>2)</w:t>
-      </w:r>
-    </w:p>
-    <w:p>
-      <w:pPr>
-        <w:rPr>
-          <w:color w:val="000000"/>
-        </w:rPr>
-      </w:pPr>
-    </w:p>
-    <w:p>
-      <w:pPr>
-        <w:rPr>
-          <w:color w:val="000000"/>
-        </w:rPr>
-      </w:pPr>
-      <w:r>
-        <w:rPr>
-          <w:color w:val="000000"/>
-        </w:rPr>
+      <m:oMath>
+        <m:sSub>
+          <m:sSubPr>
+            <m:ctrlPr>
+              <w:rPr>
+                <w:rFonts w:ascii="Cambria Math" w:hAnsi="Cambria Math"/>
+              </w:rPr>
+            </m:ctrlPr>
+          </m:sSubPr>
+          <m:e>
+            <m:r>
+              <w:rPr>
+                <w:rFonts w:ascii="Cambria Math" w:hAnsi="Cambria Math"/>
+              </w:rPr>
+              <m:t>y</m:t>
+            </m:r>
+          </m:e>
+          <m:sub>
+            <m:r>
+              <m:rPr>
+                <m:sty m:val="p"/>
+              </m:rPr>
+              <w:rPr>
+                <w:rFonts w:ascii="Cambria Math" w:hAnsi="Cambria Math"/>
+              </w:rPr>
+              <m:t>true</m:t>
+            </m:r>
+          </m:sub>
+        </m:sSub>
+        <m:r>
+          <w:rPr>
+            <w:rFonts w:ascii="Cambria Math" w:hAnsi="Cambria Math"/>
+          </w:rPr>
+          <m:t>=f</m:t>
+        </m:r>
+      </m:oMath>
+      <w:r>
+        <w:t>(</w:t>
+      </w:r>
+      <m:oMath>
+        <m:sSub>
+          <m:sSubPr>
+            <m:ctrlPr>
+              <w:rPr>
+                <w:rFonts w:ascii="Cambria Math" w:hAnsi="Cambria Math"/>
+              </w:rPr>
+            </m:ctrlPr>
+          </m:sSubPr>
+          <m:e>
+            <m:r>
+              <w:rPr>
+                <w:rFonts w:ascii="Cambria Math" w:hAnsi="Cambria Math"/>
+              </w:rPr>
+              <m:t>y</m:t>
+            </m:r>
+          </m:e>
+          <m:sub>
+            <m:r>
+              <m:rPr>
+                <m:sty m:val="p"/>
+              </m:rPr>
+              <w:rPr>
+                <w:rFonts w:ascii="Cambria Math" w:hAnsi="Cambria Math"/>
+              </w:rPr>
+              <m:t>true</m:t>
+            </m:r>
+          </m:sub>
+        </m:sSub>
+        <m:r>
+          <w:rPr>
+            <w:rFonts w:ascii="Cambria Math" w:hAnsi="Cambria Math"/>
+          </w:rPr>
+          <m:t xml:space="preserve">, </m:t>
+        </m:r>
+        <m:sSup>
+          <m:sSupPr>
+            <m:ctrlPr>
+              <w:rPr>
+                <w:rFonts w:ascii="Cambria Math" w:hAnsi="Cambria Math"/>
+                <w:i/>
+              </w:rPr>
+            </m:ctrlPr>
+          </m:sSupPr>
+          <m:e>
+            <m:r>
+              <w:rPr>
+                <w:rFonts w:ascii="Cambria Math" w:hAnsi="Cambria Math"/>
+              </w:rPr>
+              <m:t>σ</m:t>
+            </m:r>
+          </m:e>
+          <m:sup>
+            <m:r>
+              <w:rPr>
+                <w:rFonts w:ascii="Cambria Math" w:hAnsi="Cambria Math"/>
+              </w:rPr>
+              <m:t>2</m:t>
+            </m:r>
+          </m:sup>
+        </m:sSup>
+      </m:oMath>
+      <w:r>
+        <w:t>)</w:t>
+      </w:r>
+    </w:p>
+    <w:p>
+      <w:r>
         <w:t>where</w:t>
       </w:r>
       <w:r>
-        <w:rPr>
-          <w:color w:val="000000"/>
-        </w:rPr>
         <w:t xml:space="preserve"> </w:t>
       </w:r>
-      <w:r>
-        <w:rPr>
-          <w:color w:val="000000"/>
-        </w:rPr>
-        <w:t>f is the likelihood function representing an appropriate distribution (e.g., Poisson, normal),</w:t>
-      </w:r>
-      <w:r>
-        <w:rPr>
-          <w:color w:val="000000"/>
-        </w:rPr>
-        <w:t xml:space="preserve"> </w:t>
-      </w:r>
-      <w:r>
-        <w:rPr>
-          <w:color w:val="000000"/>
-        </w:rPr>
-        <w:t>σ2 is the variance or error term.</w:t>
-      </w:r>
-    </w:p>
-    <w:p>
-      <w:pPr>
-        <w:rPr>
-          <w:color w:val="000000"/>
-        </w:rPr>
-      </w:pPr>
-    </w:p>
-    <w:p>
-      <w:pPr>
-        <w:rPr>
-          <w:color w:val="000000"/>
-        </w:rPr>
-      </w:pPr>
-      <w:r>
-        <w:rPr>
-          <w:color w:val="000000"/>
-        </w:rPr>
-        <w:t>Epidemiological surveillance data are often presented with uncertainty ranges, such as confidence intervals, to account for the variability or unknown factors involved in data collection. These ranges provide a way to measure and communicate the level of uncertainty associated with the observed results.</w:t>
-      </w:r>
-      <w:r>
-        <w:rPr>
-          <w:color w:val="000000"/>
-        </w:rPr>
-        <w:t xml:space="preserve"> </w:t>
-      </w:r>
-      <w:r>
-        <w:rPr>
-          <w:color w:val="000000"/>
-        </w:rPr>
-        <w:t xml:space="preserve"> </w:t>
-      </w:r>
-      <w:r>
-        <w:rPr>
-          <w:color w:val="000000"/>
-        </w:rPr>
-        <w:t>In cases where confidence intervals are not reported, we can estimate the potential uncertainty in the underlying data using various methods. One such technique, particularly in the context of epidemiological surveillance reports, involves looking for comparable estimates of the value of interest from multiple sources. While these sources may not align perfectly, the variations in their reported values can be used to characterize the uncertainty in the data.</w:t>
-      </w:r>
-      <w:r>
-        <w:rPr>
-          <w:color w:val="000000"/>
-        </w:rPr>
-        <w:t xml:space="preserve"> </w:t>
-      </w:r>
-    </w:p>
-    <w:p/>
-    <w:p>
-      <w:pPr>
-        <w:rPr>
-          <w:color w:val="000000"/>
-        </w:rPr>
-      </w:pPr>
+      <m:oMath>
+        <m:r>
+          <w:rPr>
+            <w:rFonts w:ascii="Cambria Math" w:hAnsi="Cambria Math"/>
+          </w:rPr>
+          <m:t>f</m:t>
+        </m:r>
+      </m:oMath>
+      <w:r>
+        <w:t>(</w:t>
+      </w:r>
+      <m:oMath>
+        <m:sSub>
+          <m:sSubPr>
+            <m:ctrlPr>
+              <w:rPr>
+                <w:rFonts w:ascii="Cambria Math" w:hAnsi="Cambria Math"/>
+              </w:rPr>
+            </m:ctrlPr>
+          </m:sSubPr>
+          <m:e>
+            <m:r>
+              <w:rPr>
+                <w:rFonts w:ascii="Cambria Math" w:hAnsi="Cambria Math"/>
+              </w:rPr>
+              <m:t>y</m:t>
+            </m:r>
+          </m:e>
+          <m:sub>
+            <m:r>
+              <m:rPr>
+                <m:sty m:val="p"/>
+              </m:rPr>
+              <w:rPr>
+                <w:rFonts w:ascii="Cambria Math" w:hAnsi="Cambria Math"/>
+              </w:rPr>
+              <m:t>true</m:t>
+            </m:r>
+          </m:sub>
+        </m:sSub>
+        <m:r>
+          <w:rPr>
+            <w:rFonts w:ascii="Cambria Math" w:hAnsi="Cambria Math"/>
+          </w:rPr>
+          <m:t xml:space="preserve">, </m:t>
+        </m:r>
+        <m:sSup>
+          <m:sSupPr>
+            <m:ctrlPr>
+              <w:rPr>
+                <w:rFonts w:ascii="Cambria Math" w:hAnsi="Cambria Math"/>
+                <w:i/>
+              </w:rPr>
+            </m:ctrlPr>
+          </m:sSupPr>
+          <m:e>
+            <m:r>
+              <w:rPr>
+                <w:rFonts w:ascii="Cambria Math" w:hAnsi="Cambria Math"/>
+              </w:rPr>
+              <m:t>σ</m:t>
+            </m:r>
+          </m:e>
+          <m:sup>
+            <m:r>
+              <w:rPr>
+                <w:rFonts w:ascii="Cambria Math" w:hAnsi="Cambria Math"/>
+              </w:rPr>
+              <m:t>2</m:t>
+            </m:r>
+          </m:sup>
+        </m:sSup>
+      </m:oMath>
+      <w:r>
+        <w:t>)</w:t>
+      </w:r>
+      <w:r>
+        <w:t xml:space="preserve"> is the </w:t>
+      </w:r>
+      <w:r>
+        <w:t xml:space="preserve">probability </w:t>
+      </w:r>
+      <w:r>
+        <w:t xml:space="preserve">distribution </w:t>
+      </w:r>
+      <w:r>
+        <w:t>(e.g., Poisson, normal)</w:t>
+      </w:r>
+      <w:r>
+        <w:t xml:space="preserve"> used to model the likelihood of the observed data and </w:t>
+      </w:r>
+      <m:oMath>
+        <m:sSup>
+          <m:sSupPr>
+            <m:ctrlPr>
+              <w:rPr>
+                <w:rFonts w:ascii="Cambria Math" w:hAnsi="Cambria Math"/>
+                <w:i/>
+              </w:rPr>
+            </m:ctrlPr>
+          </m:sSupPr>
+          <m:e>
+            <m:r>
+              <w:rPr>
+                <w:rFonts w:ascii="Cambria Math" w:hAnsi="Cambria Math"/>
+              </w:rPr>
+              <m:t>σ</m:t>
+            </m:r>
+          </m:e>
+          <m:sup>
+            <m:r>
+              <w:rPr>
+                <w:rFonts w:ascii="Cambria Math" w:hAnsi="Cambria Math"/>
+              </w:rPr>
+              <m:t>2</m:t>
+            </m:r>
+          </m:sup>
+        </m:sSup>
+      </m:oMath>
+      <w:r>
+        <w:t> is the variance or error term</w:t>
+      </w:r>
+      <w:r>
+        <w:t xml:space="preserve"> characterizing the uncertainty in observ</w:t>
+      </w:r>
+      <w:r>
+        <w:t>ations</w:t>
+      </w:r>
+      <w:r>
+        <w:t>.</w:t>
+      </w:r>
+    </w:p>
+    <w:p>
       <w:r>
         <w:rPr>
           <w:b/>
           <w:bCs/>
         </w:rPr>
-        <w:t>Example: HIV Diagnos</w:t>
+        <w:t xml:space="preserve">Estimating the </w:t>
       </w:r>
       <w:r>
         <w:rPr>
           <w:b/>
           <w:bCs/>
         </w:rPr>
-        <w:t>e</w:t>
+        <w:t xml:space="preserve">observation </w:t>
       </w:r>
       <w:r>
         <w:rPr>
           <w:b/>
           <w:bCs/>
         </w:rPr>
-        <w:t>s Data</w:t>
-      </w:r>
+        <w:t>error:</w:t>
+      </w:r>
+      <w:r>
+        <w:t xml:space="preserve"> </w:t>
+      </w:r>
+      <w:r>
+        <w:t xml:space="preserve">Epidemiological surveillance data are often presented with uncertainty ranges, such as confidence intervals, to account for the variability or unknown factors involved in data collection. These ranges provide a way to measure and communicate the level of uncertainty </w:t>
+      </w:r>
+      <w:r>
+        <w:t>in the</w:t>
+      </w:r>
+      <w:r>
+        <w:t xml:space="preserve"> observed </w:t>
+      </w:r>
+      <w:r>
+        <w:t>data</w:t>
+      </w:r>
+      <w:r>
+        <w:t>.</w:t>
+      </w:r>
+      <w:r>
+        <w:t xml:space="preserve"> </w:t>
+      </w:r>
+      <w:r>
+        <w:t xml:space="preserve">When </w:t>
+      </w:r>
+      <w:r>
+        <w:t>confidence intervals are reported, we can</w:t>
+      </w:r>
+      <w:r>
+        <w:t xml:space="preserve"> estimate the observation error </w:t>
+      </w:r>
+      <w:r>
+        <w:t>by using t</w:t>
+      </w:r>
+      <w:r>
+        <w:t xml:space="preserve">he </w:t>
+      </w:r>
+      <w:r>
+        <w:t>h</w:t>
+      </w:r>
+      <w:r>
+        <w:t xml:space="preserve">alf-width </w:t>
+      </w:r>
+      <w:r>
+        <w:t xml:space="preserve">of the interval. Assuming that this interval is approximately symmetric and based on a normal distribution, the </w:t>
+      </w:r>
+      <w:r>
+        <w:t>standard deviation</w:t>
+      </w:r>
+      <w:r>
+        <w:t xml:space="preserve"> </w:t>
+      </w:r>
+      <m:oMath>
+        <m:r>
+          <w:rPr>
+            <w:rFonts w:ascii="Cambria Math" w:hAnsi="Cambria Math"/>
+          </w:rPr>
+          <m:t>σ</m:t>
+        </m:r>
+      </m:oMath>
+      <w:r>
+        <w:t xml:space="preserve"> can be estimated as:</w:t>
+      </w:r>
+    </w:p>
+    <w:p>
+      <m:oMathPara>
+        <m:oMath>
+          <m:r>
+            <w:rPr>
+              <w:rFonts w:ascii="Cambria Math" w:hAnsi="Cambria Math"/>
+            </w:rPr>
+            <m:t>σ</m:t>
+          </m:r>
+          <m:r>
+            <w:rPr>
+              <w:rFonts w:ascii="Cambria Math" w:hAnsi="Cambria Math"/>
+            </w:rPr>
+            <m:t>=(</m:t>
+          </m:r>
+          <m:f>
+            <m:fPr>
+              <m:ctrlPr>
+                <w:rPr>
+                  <w:rFonts w:ascii="Cambria Math" w:hAnsi="Cambria Math"/>
+                  <w:i/>
+                </w:rPr>
+              </m:ctrlPr>
+            </m:fPr>
+            <m:num>
+              <m:sSub>
+                <m:sSubPr>
+                  <m:ctrlPr>
+                    <w:rPr>
+                      <w:rFonts w:ascii="Cambria Math" w:hAnsi="Cambria Math"/>
+                      <w:i/>
+                    </w:rPr>
+                  </m:ctrlPr>
+                </m:sSubPr>
+                <m:e>
+                  <m:r>
+                    <w:rPr>
+                      <w:rFonts w:ascii="Cambria Math" w:hAnsi="Cambria Math"/>
+                    </w:rPr>
+                    <m:t>CI</m:t>
+                  </m:r>
+                </m:e>
+                <m:sub>
+                  <m:r>
+                    <w:rPr>
+                      <w:rFonts w:ascii="Cambria Math" w:hAnsi="Cambria Math"/>
+                    </w:rPr>
+                    <m:t>upper</m:t>
+                  </m:r>
+                </m:sub>
+              </m:sSub>
+              <m:r>
+                <w:rPr>
+                  <w:rFonts w:ascii="Cambria Math" w:hAnsi="Cambria Math"/>
+                </w:rPr>
+                <m:t>-</m:t>
+              </m:r>
+              <m:sSub>
+                <m:sSubPr>
+                  <m:ctrlPr>
+                    <w:rPr>
+                      <w:rFonts w:ascii="Cambria Math" w:hAnsi="Cambria Math"/>
+                      <w:i/>
+                    </w:rPr>
+                  </m:ctrlPr>
+                </m:sSubPr>
+                <m:e>
+                  <m:r>
+                    <w:rPr>
+                      <w:rFonts w:ascii="Cambria Math" w:hAnsi="Cambria Math"/>
+                    </w:rPr>
+                    <m:t>CI</m:t>
+                  </m:r>
+                </m:e>
+                <m:sub>
+                  <m:r>
+                    <w:rPr>
+                      <w:rFonts w:ascii="Cambria Math" w:hAnsi="Cambria Math"/>
+                    </w:rPr>
+                    <m:t>lower</m:t>
+                  </m:r>
+                </m:sub>
+              </m:sSub>
+            </m:num>
+            <m:den>
+              <m:r>
+                <w:rPr>
+                  <w:rFonts w:ascii="Cambria Math" w:hAnsi="Cambria Math"/>
+                </w:rPr>
+                <m:t>2z</m:t>
+              </m:r>
+            </m:den>
+          </m:f>
+          <m:r>
+            <w:rPr>
+              <w:rFonts w:ascii="Cambria Math" w:hAnsi="Cambria Math"/>
+            </w:rPr>
+            <m:t>)</m:t>
+          </m:r>
+        </m:oMath>
+      </m:oMathPara>
+    </w:p>
+    <w:p>
+      <w:r>
+        <w:t xml:space="preserve">Where </w:t>
+      </w:r>
+      <m:oMath>
+        <m:sSub>
+          <m:sSubPr>
+            <m:ctrlPr>
+              <w:rPr>
+                <w:rFonts w:ascii="Cambria Math" w:hAnsi="Cambria Math"/>
+                <w:i/>
+              </w:rPr>
+            </m:ctrlPr>
+          </m:sSubPr>
+          <m:e>
+            <m:r>
+              <w:rPr>
+                <w:rFonts w:ascii="Cambria Math" w:hAnsi="Cambria Math"/>
+              </w:rPr>
+              <m:t>CI</m:t>
+            </m:r>
+          </m:e>
+          <m:sub>
+            <m:r>
+              <w:rPr>
+                <w:rFonts w:ascii="Cambria Math" w:hAnsi="Cambria Math"/>
+              </w:rPr>
+              <m:t>upper</m:t>
+            </m:r>
+          </m:sub>
+        </m:sSub>
+      </m:oMath>
+      <w:r>
+        <w:t xml:space="preserve"> and </w:t>
+      </w:r>
+      <m:oMath>
+        <m:sSub>
+          <m:sSubPr>
+            <m:ctrlPr>
+              <w:rPr>
+                <w:rFonts w:ascii="Cambria Math" w:hAnsi="Cambria Math"/>
+                <w:i/>
+              </w:rPr>
+            </m:ctrlPr>
+          </m:sSubPr>
+          <m:e>
+            <m:r>
+              <w:rPr>
+                <w:rFonts w:ascii="Cambria Math" w:hAnsi="Cambria Math"/>
+              </w:rPr>
+              <m:t>CI</m:t>
+            </m:r>
+          </m:e>
+          <m:sub>
+            <m:r>
+              <w:rPr>
+                <w:rFonts w:ascii="Cambria Math" w:hAnsi="Cambria Math"/>
+              </w:rPr>
+              <m:t>lower</m:t>
+            </m:r>
+          </m:sub>
+        </m:sSub>
+      </m:oMath>
+      <w:r>
+        <w:t xml:space="preserve"> are the upper and lower bounds of the confidence interval, </w:t>
+      </w:r>
+      <m:oMath>
+        <m:r>
+          <w:rPr>
+            <w:rFonts w:ascii="Cambria Math" w:hAnsi="Cambria Math"/>
+          </w:rPr>
+          <m:t>z</m:t>
+        </m:r>
+      </m:oMath>
+      <w:r>
+        <w:t xml:space="preserve"> is the z-score corresponding to the desired confidence level (e.g., z=1.96 for 95% a confidence interval)</w:t>
+      </w:r>
+      <w:r>
+        <w:t>.</w:t>
+      </w:r>
+      <w:r>
+        <w:t xml:space="preserve"> </w:t>
+      </w:r>
+    </w:p>
+    <w:p>
+      <w:r>
+        <w:t>In cases where confidence intervals are not reported, we can estimate the potential uncertainty in the underlying data using various methods. One such technique, particularly in the context of epidemiological surveillance reports, involves looking for comparable estimates of the value of interest from multiple sources. While these sources may not align perfectly, the variations in their reported values can be used to characterize the uncertainty in the data.</w:t>
+      </w:r>
+      <w:r>
+        <w:t xml:space="preserve"> </w:t>
+      </w:r>
+    </w:p>
+    <w:p>
       <w:r>
         <w:rPr>
           <w:b/>
           <w:bCs/>
         </w:rPr>
+        <w:t>Example</w:t>
+      </w:r>
+      <w:r>
+        <w:rPr>
+          <w:b/>
+          <w:bCs/>
+        </w:rPr>
         <w:t xml:space="preserve">: </w:t>
       </w:r>
       <w:r>
-        <w:rPr>
-          <w:color w:val="000000"/>
-        </w:rPr>
-        <w:t>This discrepancy between different data sources provides a measure of error, which we can incorporate into our model to more accurately represent the distribution of uncertainty.</w:t>
-      </w:r>
-      <w:r>
-        <w:rPr>
-          <w:color w:val="000000"/>
-        </w:rPr>
+        <w:t>Reported number of</w:t>
+      </w:r>
+      <w:r>
+        <w:t xml:space="preserve"> annual HIV</w:t>
+      </w:r>
+      <w:r>
+        <w:t xml:space="preserve"> diagnosis </w:t>
+      </w:r>
+      <w:r>
+        <w:t>i</w:t>
+      </w:r>
+      <w:r>
+        <w:t xml:space="preserve">s one of the key calibration targets for HIV transmission models aiming to represent the true (but not observed) number of new infections that arise in a year. </w:t>
+      </w:r>
+      <w:r>
+        <w:t>HIV diagnosis data are primarily collected through national and local surveillance systems. In the US</w:t>
+      </w:r>
+      <w:r>
+        <w:t xml:space="preserve">, health care providers and laboratories are required to report confirmed HIV diagnoses to </w:t>
+      </w:r>
+      <w:r>
+        <w:t xml:space="preserve">the </w:t>
+      </w:r>
+      <w:r>
+        <w:t xml:space="preserve">state and local health departments, which then share this data with the </w:t>
+      </w:r>
+      <w:r>
+        <w:t>C</w:t>
+      </w:r>
+      <w:r>
+        <w:t xml:space="preserve">DC. CDC compiles and standardizes this information, ensuring </w:t>
+      </w:r>
+      <w:r>
+        <w:t>consistency, and</w:t>
+      </w:r>
+      <w:r>
+        <w:t xml:space="preserve"> performs quality control before publishing it. </w:t>
+      </w:r>
+      <w:r>
+        <w:t xml:space="preserve">Given the observed nature of this data, </w:t>
+      </w:r>
+      <w:r>
+        <w:t>estimates</w:t>
+      </w:r>
+      <w:r>
+        <w:t xml:space="preserve"> are not accompanied by confidence intervals. in such case, we can rely on multiple sources reporting this data to </w:t>
+      </w:r>
+      <w:r>
+        <w:t xml:space="preserve">estimate the “true” number. </w:t>
+      </w:r>
+    </w:p>
+    <w:p>
+      <w:r>
+        <w:t xml:space="preserve">Specifically, we rely on capturing the HIV diagnoses data from two sources: 1) </w:t>
+      </w:r>
+      <w:r>
+        <w:t xml:space="preserve">CDC </w:t>
+      </w:r>
+      <w:r>
+        <w:t xml:space="preserve">AtlasPlus (formerly NCHHSTP Atlas) is </w:t>
+      </w:r>
+      <w:r>
+        <w:t>a</w:t>
+      </w:r>
+      <w:r>
         <w:t xml:space="preserve"> </w:t>
       </w:r>
-      <w:r>
-        <w:rPr>
-          <w:color w:val="000000"/>
-        </w:rPr>
-        <w:t xml:space="preserve">For example, HIV </w:t>
-      </w:r>
-      <w:r>
-        <w:rPr>
-          <w:color w:val="000000"/>
-        </w:rPr>
-        <w:lastRenderedPageBreak/>
-        <w:t>diagnosis data might be available from the CDC's Atlas website, while local health departments may report similar data. In such cases, we can assess the likelihood that the data from each source reflects the "true" number of diagnoses. If we assume that the CDC data is more reliable, we can model the observed data from other sources as being drawn from a distribution centered around the CDC's estimate, with σ2 capturing the variability or error between the sources.</w:t>
+      <w:proofErr w:type="gramStart"/>
+      <w:r>
+        <w:t>platforms</w:t>
+      </w:r>
+      <w:proofErr w:type="gramEnd"/>
+      <w:r>
+        <w:t xml:space="preserve"> that CDC uses to disseminate </w:t>
+      </w:r>
+      <w:r>
+        <w:t>HIV/STI data</w:t>
+      </w:r>
+      <w:r>
+        <w:t xml:space="preserve">. AtlasPlus is an interactive tool that provides access to HIV diagnoses data (among other outcomes) over time and at different levels of stratifications (by age, race, location, </w:t>
+      </w:r>
+      <w:proofErr w:type="spellStart"/>
+      <w:r>
+        <w:t>etc</w:t>
+      </w:r>
+      <w:proofErr w:type="spellEnd"/>
+      <w:r>
+        <w:t>)</w:t>
+      </w:r>
+      <w:r>
+        <w:t xml:space="preserve">, 2) local health department publish </w:t>
+      </w:r>
+      <w:r>
+        <w:t>annual</w:t>
+      </w:r>
+      <w:r>
+        <w:t xml:space="preserve"> HIV surveillance </w:t>
+      </w:r>
+      <w:r>
+        <w:t xml:space="preserve">summaries. Difference in reported data from these sources can arise due to different reasons, such as </w:t>
+      </w:r>
+      <w:r>
+        <w:t>duplications</w:t>
+      </w:r>
+      <w:r>
+        <w:t xml:space="preserve">, reporting completeness, timeline, and case definition. If we rely on the CDC reported data as the more reliable data, we can </w:t>
+      </w:r>
+      <w:r>
+        <w:t xml:space="preserve">model data from local health </w:t>
+      </w:r>
+      <w:r>
+        <w:t>department</w:t>
+      </w:r>
+      <w:r>
+        <w:t xml:space="preserve"> as being drawn from a distribution centered on the CDC estimate, with an error term capturing the </w:t>
+      </w:r>
+      <w:r>
+        <w:t>discrepancies</w:t>
+      </w:r>
+      <w:r>
+        <w:t>:</w:t>
+      </w:r>
+    </w:p>
+    <w:p>
+      <m:oMathPara>
+        <m:oMath>
+          <m:sSub>
+            <m:sSubPr>
+              <m:ctrlPr>
+                <w:rPr>
+                  <w:rFonts w:ascii="Cambria Math" w:hAnsi="Cambria Math"/>
+                  <w:i/>
+                </w:rPr>
+              </m:ctrlPr>
+            </m:sSubPr>
+            <m:e>
+              <m:r>
+                <w:rPr>
+                  <w:rFonts w:ascii="Cambria Math" w:hAnsi="Cambria Math"/>
+                </w:rPr>
+                <m:t>y</m:t>
+              </m:r>
+            </m:e>
+            <m:sub>
+              <m:r>
+                <w:rPr>
+                  <w:rFonts w:ascii="Cambria Math" w:hAnsi="Cambria Math"/>
+                </w:rPr>
+                <m:t>local</m:t>
+              </m:r>
+            </m:sub>
+          </m:sSub>
+          <m:r>
+            <w:rPr>
+              <w:rFonts w:ascii="Cambria Math" w:hAnsi="Cambria Math"/>
+            </w:rPr>
+            <m:t xml:space="preserve"> | </m:t>
+          </m:r>
+          <m:sSub>
+            <m:sSubPr>
+              <m:ctrlPr>
+                <w:rPr>
+                  <w:rFonts w:ascii="Cambria Math" w:hAnsi="Cambria Math"/>
+                  <w:i/>
+                </w:rPr>
+              </m:ctrlPr>
+            </m:sSubPr>
+            <m:e>
+              <m:r>
+                <w:rPr>
+                  <w:rFonts w:ascii="Cambria Math" w:hAnsi="Cambria Math"/>
+                </w:rPr>
+                <m:t>y</m:t>
+              </m:r>
+            </m:e>
+            <m:sub>
+              <m:r>
+                <w:rPr>
+                  <w:rFonts w:ascii="Cambria Math" w:hAnsi="Cambria Math"/>
+                </w:rPr>
+                <m:t>CDC</m:t>
+              </m:r>
+            </m:sub>
+          </m:sSub>
+          <m:r>
+            <w:rPr>
+              <w:rFonts w:ascii="Cambria Math" w:hAnsi="Cambria Math"/>
+            </w:rPr>
+            <m:t>=N (</m:t>
+          </m:r>
+          <m:sSub>
+            <m:sSubPr>
+              <m:ctrlPr>
+                <w:rPr>
+                  <w:rFonts w:ascii="Cambria Math" w:hAnsi="Cambria Math"/>
+                  <w:i/>
+                </w:rPr>
+              </m:ctrlPr>
+            </m:sSubPr>
+            <m:e>
+              <m:r>
+                <w:rPr>
+                  <w:rFonts w:ascii="Cambria Math" w:hAnsi="Cambria Math"/>
+                </w:rPr>
+                <m:t>y</m:t>
+              </m:r>
+            </m:e>
+            <m:sub>
+              <m:r>
+                <w:rPr>
+                  <w:rFonts w:ascii="Cambria Math" w:hAnsi="Cambria Math"/>
+                </w:rPr>
+                <m:t>CDC</m:t>
+              </m:r>
+            </m:sub>
+          </m:sSub>
+          <m:r>
+            <w:rPr>
+              <w:rFonts w:ascii="Cambria Math" w:hAnsi="Cambria Math"/>
+            </w:rPr>
+            <m:t>,</m:t>
+          </m:r>
+          <m:sSup>
+            <m:sSupPr>
+              <m:ctrlPr>
+                <w:rPr>
+                  <w:rFonts w:ascii="Cambria Math" w:hAnsi="Cambria Math"/>
+                  <w:i/>
+                </w:rPr>
+              </m:ctrlPr>
+            </m:sSupPr>
+            <m:e>
+              <m:r>
+                <w:rPr>
+                  <w:rFonts w:ascii="Cambria Math" w:hAnsi="Cambria Math"/>
+                </w:rPr>
+                <m:t>σ</m:t>
+              </m:r>
+            </m:e>
+            <m:sup>
+              <m:r>
+                <w:rPr>
+                  <w:rFonts w:ascii="Cambria Math" w:hAnsi="Cambria Math"/>
+                </w:rPr>
+                <m:t>2</m:t>
+              </m:r>
+            </m:sup>
+          </m:sSup>
+          <m:r>
+            <w:rPr>
+              <w:rFonts w:ascii="Cambria Math" w:hAnsi="Cambria Math"/>
+            </w:rPr>
+            <m:t>)</m:t>
+          </m:r>
+        </m:oMath>
+      </m:oMathPara>
+    </w:p>
+    <w:p>
+      <w:r>
+        <w:t xml:space="preserve">Where </w:t>
+      </w:r>
+      <m:oMath>
+        <m:sSub>
+          <m:sSubPr>
+            <m:ctrlPr>
+              <w:rPr>
+                <w:rFonts w:ascii="Cambria Math" w:hAnsi="Cambria Math"/>
+                <w:i/>
+              </w:rPr>
+            </m:ctrlPr>
+          </m:sSubPr>
+          <m:e>
+            <m:r>
+              <w:rPr>
+                <w:rFonts w:ascii="Cambria Math" w:hAnsi="Cambria Math"/>
+              </w:rPr>
+              <m:t>y</m:t>
+            </m:r>
+          </m:e>
+          <m:sub>
+            <m:r>
+              <w:rPr>
+                <w:rFonts w:ascii="Cambria Math" w:hAnsi="Cambria Math"/>
+              </w:rPr>
+              <m:t>local</m:t>
+            </m:r>
+          </m:sub>
+        </m:sSub>
+      </m:oMath>
+      <w:r>
+        <w:t xml:space="preserve"> is the number of diagnoses reported by a local health department, </w:t>
+      </w:r>
+      <m:oMath>
+        <m:sSub>
+          <m:sSubPr>
+            <m:ctrlPr>
+              <w:rPr>
+                <w:rFonts w:ascii="Cambria Math" w:hAnsi="Cambria Math"/>
+                <w:i/>
+              </w:rPr>
+            </m:ctrlPr>
+          </m:sSubPr>
+          <m:e>
+            <m:r>
+              <w:rPr>
+                <w:rFonts w:ascii="Cambria Math" w:hAnsi="Cambria Math"/>
+              </w:rPr>
+              <m:t>y</m:t>
+            </m:r>
+          </m:e>
+          <m:sub>
+            <m:r>
+              <w:rPr>
+                <w:rFonts w:ascii="Cambria Math" w:hAnsi="Cambria Math"/>
+              </w:rPr>
+              <m:t>CDC</m:t>
+            </m:r>
+          </m:sub>
+        </m:sSub>
+      </m:oMath>
+      <w:r>
+        <w:t xml:space="preserve"> is the CDC’s estimated (treated as the reference value),</w:t>
+      </w:r>
+      <w:r>
+        <w:t xml:space="preserve"> and</w:t>
+      </w:r>
+      <w:r>
+        <w:t xml:space="preserve"> </w:t>
+      </w:r>
+      <m:oMath>
+        <m:sSup>
+          <m:sSupPr>
+            <m:ctrlPr>
+              <w:rPr>
+                <w:rFonts w:ascii="Cambria Math" w:hAnsi="Cambria Math"/>
+                <w:i/>
+              </w:rPr>
+            </m:ctrlPr>
+          </m:sSupPr>
+          <m:e>
+            <m:r>
+              <w:rPr>
+                <w:rFonts w:ascii="Cambria Math" w:hAnsi="Cambria Math"/>
+              </w:rPr>
+              <m:t>σ</m:t>
+            </m:r>
+          </m:e>
+          <m:sup>
+            <m:r>
+              <w:rPr>
+                <w:rFonts w:ascii="Cambria Math" w:hAnsi="Cambria Math"/>
+              </w:rPr>
+              <m:t>2</m:t>
+            </m:r>
+          </m:sup>
+        </m:sSup>
+      </m:oMath>
+      <w:r>
+        <w:t xml:space="preserve"> captures the </w:t>
+      </w:r>
+      <w:r>
+        <w:t xml:space="preserve">discrepancy between these two sources. </w:t>
+      </w:r>
+    </w:p>
+    <w:p/>
+    <w:p/>
+    <w:p>
+      <w:pPr>
+        <w:rPr>
+          <w:color w:val="000000"/>
+        </w:rPr>
+      </w:pPr>
+      <w:r>
+        <w:t xml:space="preserve"> </w:t>
+      </w:r>
+      <w:proofErr w:type="spellStart"/>
+      <w:r>
+        <w:rPr>
+          <w:color w:val="000000"/>
+        </w:rPr>
+        <w:t>hile</w:t>
+      </w:r>
+      <w:proofErr w:type="spellEnd"/>
+      <w:r>
+        <w:rPr>
+          <w:color w:val="000000"/>
+        </w:rPr>
+        <w:t xml:space="preserve"> local health departments may report similar data. In such cases, we can assess the likelihood that the data from each source reflects the "true" number of diagnoses. If we assume that the CDC data is more reliable, we can model the observed data from other sources as being drawn from a distribution centered around the CDC's estimate, with σ2 capturing the variability or error between the sources.</w:t>
       </w:r>
     </w:p>
     <w:p>
@@ -3178,6 +5250,7 @@
         <w:rPr>
           <w:color w:val="000000"/>
         </w:rPr>
+        <w:lastRenderedPageBreak/>
         <w:t>Y′</w:t>
       </w:r>
       <w:r>
@@ -3290,14 +5363,7 @@
         <w:rPr>
           <w:color w:val="000000"/>
         </w:rPr>
-        <w:t xml:space="preserve">, the Poisson distribution </w:t>
-      </w:r>
-      <w:r>
-        <w:rPr>
-          <w:color w:val="000000"/>
-        </w:rPr>
-        <w:lastRenderedPageBreak/>
-        <w:t>remains more skewed, and the normal approximation may not accurately reflect the characteristics of the data. In these cases, it is better to use the Poisson distribution directly.</w:t>
+        <w:t>, the Poisson distribution remains more skewed, and the normal approximation may not accurately reflect the characteristics of the data. In these cases, it is better to use the Poisson distribution directly.</w:t>
       </w:r>
     </w:p>
     <w:p>
@@ -3794,7 +5860,11 @@
       </w:r>
       <w:proofErr w:type="gramEnd"/>
       <w:r>
-        <w:t xml:space="preserve"> Model error assumes a normal approximation to a binomial distribution, where the variance of the model estimates equals the mean estimated value. Both measurement error/bias and model estimates are allowed to be correlated: we allow measurement error/bias to be correlated over time (e.g., the error in reported incidence for 2009 is correlated to the error in reported incidence for 2010), and model estimates to be correlated due to overlapping strata</w:t>
+        <w:t xml:space="preserve"> Model error assumes a normal approximation to a binomial distribution, where the variance of the model estimates equals the mean estimated value. Both measurement error/bias and model estimates are allowed to be correlated: we allow measurement error/bias to be correlated over time (e.g., the error in reported incidence for 2009 is </w:t>
+      </w:r>
+      <w:r>
+        <w:lastRenderedPageBreak/>
+        <w:t>correlated to the error in reported incidence for 2010), and model estimates to be correlated due to overlapping strata</w:t>
       </w:r>
     </w:p>
     <w:p>
@@ -3815,7 +5885,6 @@
         <w:pStyle w:val="Heading2"/>
       </w:pPr>
       <w:r>
-        <w:lastRenderedPageBreak/>
         <w:t xml:space="preserve">Theory </w:t>
       </w:r>
     </w:p>
@@ -4831,6 +6900,7 @@
             <w:rPr>
               <w:rFonts w:ascii="Cambria Math" w:hAnsi="Cambria Math"/>
             </w:rPr>
+            <w:lastRenderedPageBreak/>
             <m:t>M=</m:t>
           </m:r>
           <m:d>
@@ -6309,7 +8379,6 @@
           <w:rPr>
             <w:rFonts w:ascii="Cambria Math" w:hAnsi="Cambria Math"/>
           </w:rPr>
-          <w:lastRenderedPageBreak/>
           <m:t>Γ</m:t>
         </m:r>
       </m:oMath>
@@ -6632,6 +8701,7 @@
         <w:pStyle w:val="Heading3"/>
       </w:pPr>
       <w:r>
+        <w:lastRenderedPageBreak/>
         <w:t>Simulation Error</w:t>
       </w:r>
       <w:r>
@@ -7411,7 +9481,6 @@
     </w:p>
     <w:p>
       <w:r>
-        <w:lastRenderedPageBreak/>
         <w:t xml:space="preserve">It’s easier to break </w:t>
       </w:r>
       <w:r>
@@ -8294,7 +10363,6 @@
     <w:p/>
     <w:p>
       <w:r>
-        <w:lastRenderedPageBreak/>
         <w:t>Where ρ is the correlation coefficient between successive time points.</w:t>
       </w:r>
     </w:p>
@@ -9005,6 +11073,7 @@
         <w:rPr>
           <w:rFonts w:eastAsiaTheme="majorEastAsia"/>
         </w:rPr>
+        <w:lastRenderedPageBreak/>
         <w:t>This setup allows us to model the number of correct classifications while accounting for the misclassification probabilities of each stage.</w:t>
       </w:r>
     </w:p>
@@ -9090,7 +11159,6 @@
         <w:rPr>
           <w:rFonts w:eastAsiaTheme="majorEastAsia"/>
         </w:rPr>
-        <w:lastRenderedPageBreak/>
         <w:t>o</w:t>
       </w:r>
       <w:r>
@@ -10782,6 +12850,7 @@
           <w:b/>
           <w:bCs/>
         </w:rPr>
+        <w:lastRenderedPageBreak/>
         <w:t>Con</w:t>
       </w:r>
       <w:r>
@@ -11554,7 +13623,6 @@
         <w:jc w:val="center"/>
       </w:pPr>
       <w:r>
-        <w:lastRenderedPageBreak/>
         <w:t>E(</w:t>
       </w:r>
       <w:proofErr w:type="spellStart"/>
@@ -12710,6 +14778,7 @@
         </w:numPr>
       </w:pPr>
       <w:r>
+        <w:lastRenderedPageBreak/>
         <w:t>For the </w:t>
       </w:r>
       <w:r>
@@ -12744,11 +14813,7 @@
       <w:proofErr w:type="spellEnd"/>
       <w:proofErr w:type="gramEnd"/>
       <w:r>
-        <w:t xml:space="preserve">, representing individuals who are diagnosed and receiving treatment for conditions related to HIV/STI. This helps </w:t>
-      </w:r>
-      <w:r>
-        <w:lastRenderedPageBreak/>
-        <w:t>differentiate between at-risk individuals and those who are under care, capturing both the uninfected and treated segments of the population.</w:t>
+        <w:t>, representing individuals who are diagnosed and receiving treatment for conditions related to HIV/STI. This helps differentiate between at-risk individuals and those who are under care, capturing both the uninfected and treated segments of the population.</w:t>
       </w:r>
     </w:p>
     <w:p>
@@ -12897,6 +14962,7 @@
           <w:b/>
           <w:bCs/>
         </w:rPr>
+        <w:lastRenderedPageBreak/>
         <w:t xml:space="preserve">Differential Aging Rates: </w:t>
       </w:r>
       <w:r>
@@ -12923,7 +14989,6 @@
           <w:b/>
           <w:bCs/>
         </w:rPr>
-        <w:lastRenderedPageBreak/>
         <w:t xml:space="preserve">Sexual Transmission: </w:t>
       </w:r>
       <w:r>
@@ -13108,6 +15173,7 @@
           <w:b/>
           <w:bCs/>
         </w:rPr>
+        <w:lastRenderedPageBreak/>
         <w:t xml:space="preserve">Compartment Outputs: </w:t>
       </w:r>
       <w:r>
@@ -13130,7 +15196,6 @@
           <w:b/>
           <w:bCs/>
         </w:rPr>
-        <w:lastRenderedPageBreak/>
         <w:t>track.point</w:t>
       </w:r>
       <w:proofErr w:type="gramEnd"/>
@@ -13727,7 +15792,6 @@
         <w:pStyle w:val="Heading1"/>
       </w:pPr>
       <w:r>
-        <w:lastRenderedPageBreak/>
         <w:t>Initial population</w:t>
       </w:r>
     </w:p>
@@ -14077,6 +16141,7 @@
         <w:ind w:left="360"/>
       </w:pPr>
       <w:r>
+        <w:lastRenderedPageBreak/>
         <w:t>This approach provides a more accurate reflection of the population composition in the "Asian or Pacific Islander" group.</w:t>
       </w:r>
     </w:p>
@@ -14384,6 +16449,7 @@
           <w:rFonts w:eastAsia="Times New Roman"/>
           <w:bCs/>
         </w:rPr>
+        <w:lastRenderedPageBreak/>
         <w:t>Time-Dependent Aging Rates</w:t>
       </w:r>
       <w:r>
@@ -14531,7 +16597,6 @@
         </w:numPr>
       </w:pPr>
       <w:r>
-        <w:lastRenderedPageBreak/>
         <w:t>HIV-Positive Population: Estimated HIV prevalence by age allows us to capture aging patterns among the infected population.</w:t>
       </w:r>
     </w:p>
@@ -14703,6 +16768,7 @@
     </w:p>
     <w:p>
       <w:r>
+        <w:lastRenderedPageBreak/>
         <w:t>Using this model, we estimate three separate age models for females, heterosexual men, and MSM. These are stored in </w:t>
       </w:r>
       <w:proofErr w:type="spellStart"/>
@@ -14921,7 +16987,6 @@
         <w:pStyle w:val="Heading3"/>
       </w:pPr>
       <w:r>
-        <w:lastRenderedPageBreak/>
         <w:t>Age of Sexual Debut and Availability</w:t>
       </w:r>
     </w:p>
@@ -15040,6 +17105,7 @@
         <w:pStyle w:val="Heading2"/>
       </w:pPr>
       <w:r>
+        <w:lastRenderedPageBreak/>
         <w:t>Sex Mixing Model</w:t>
       </w:r>
     </w:p>
@@ -15328,7 +17394,6 @@
         <w:pStyle w:val="Heading2"/>
       </w:pPr>
       <w:r>
-        <w:lastRenderedPageBreak/>
         <w:t xml:space="preserve">Race mixing model </w:t>
       </w:r>
     </w:p>
@@ -16195,6 +18260,7 @@
     </w:p>
     <w:p>
       <w:r>
+        <w:lastRenderedPageBreak/>
         <w:t xml:space="preserve">For example, consider a spline model with two knots </w:t>
       </w:r>
       <w:proofErr w:type="gramStart"/>
@@ -16223,11 +18289,7 @@
       <w:proofErr w:type="spellEnd"/>
       <w:proofErr w:type="gramEnd"/>
       <w:r>
-        <w:t xml:space="preserve"> of 10% to adjust future projections. Using these parameters, the model creates a new </w:t>
-      </w:r>
-      <w:r>
-        <w:lastRenderedPageBreak/>
-        <w:t>virtual knot in 2030 (red dot) and assigns it a value based on the change observed between 2010 and 2020 (delta), scaled by the modifier value.</w:t>
+        <w:t> of 10% to adjust future projections. Using these parameters, the model creates a new virtual knot in 2030 (red dot) and assigns it a value based on the change observed between 2010 and 2020 (delta), scaled by the modifier value.</w:t>
       </w:r>
     </w:p>
     <w:p>
@@ -16727,7 +18789,6 @@
     </w:p>
     <w:p>
       <w:r>
-        <w:lastRenderedPageBreak/>
         <w:t>Both types of estimates rely on the </w:t>
       </w:r>
       <w:r>
@@ -17617,7 +19678,6 @@
           <w:sz w:val="21"/>
           <w:szCs w:val="21"/>
         </w:rPr>
-        <w:lastRenderedPageBreak/>
         <w:t>This approach assumes that the </w:t>
       </w:r>
       <w:r>
@@ -18291,6 +20351,7 @@
           <w:rFonts w:cs="Calibri"/>
           <w:szCs w:val="20"/>
         </w:rPr>
+        <w:lastRenderedPageBreak/>
         <w:t xml:space="preserve">  </w:t>
       </w:r>
       <w:r>
@@ -20527,11 +22588,10 @@
   <w:abstractNum w:abstractNumId="18" w15:restartNumberingAfterBreak="0">
     <w:nsid w:val="23C04854"/>
     <w:multiLevelType w:val="multilevel"/>
-    <w:tmpl w:val="FE64DCA4"/>
+    <w:tmpl w:val="9162DE2E"/>
     <w:lvl w:ilvl="0">
       <w:start w:val="1"/>
       <w:numFmt w:val="decimal"/>
-      <w:pStyle w:val="Heading1"/>
       <w:lvlText w:val="%1."/>
       <w:lvlJc w:val="left"/>
       <w:pPr>
@@ -20544,7 +22604,6 @@
     <w:lvl w:ilvl="1">
       <w:start w:val="1"/>
       <w:numFmt w:val="decimal"/>
-      <w:pStyle w:val="Heading2"/>
       <w:lvlText w:val="%1.%2."/>
       <w:lvlJc w:val="left"/>
       <w:pPr>
@@ -20557,7 +22616,6 @@
     <w:lvl w:ilvl="2">
       <w:start w:val="1"/>
       <w:numFmt w:val="decimal"/>
-      <w:pStyle w:val="Heading3"/>
       <w:lvlText w:val="%1.%2.%3."/>
       <w:lvlJc w:val="left"/>
       <w:pPr>
@@ -25051,6 +27109,128 @@
     </w:lvl>
   </w:abstractNum>
   <w:abstractNum w:abstractNumId="56" w15:restartNumberingAfterBreak="0">
+    <w:nsid w:val="6B2F3F18"/>
+    <w:multiLevelType w:val="multilevel"/>
+    <w:tmpl w:val="93BC333C"/>
+    <w:lvl w:ilvl="0">
+      <w:start w:val="1"/>
+      <w:numFmt w:val="decimal"/>
+      <w:pStyle w:val="Heading1"/>
+      <w:lvlText w:val="%1"/>
+      <w:lvlJc w:val="left"/>
+      <w:pPr>
+        <w:ind w:left="432" w:hanging="432"/>
+      </w:pPr>
+      <w:rPr>
+        <w:rFonts w:hint="default"/>
+      </w:rPr>
+    </w:lvl>
+    <w:lvl w:ilvl="1">
+      <w:start w:val="1"/>
+      <w:numFmt w:val="decimal"/>
+      <w:pStyle w:val="Heading2"/>
+      <w:lvlText w:val="%1.%2"/>
+      <w:lvlJc w:val="left"/>
+      <w:pPr>
+        <w:ind w:left="576" w:hanging="576"/>
+      </w:pPr>
+      <w:rPr>
+        <w:rFonts w:hint="default"/>
+      </w:rPr>
+    </w:lvl>
+    <w:lvl w:ilvl="2">
+      <w:start w:val="1"/>
+      <w:numFmt w:val="decimal"/>
+      <w:pStyle w:val="Heading3"/>
+      <w:lvlText w:val="%1.%2.%3"/>
+      <w:lvlJc w:val="left"/>
+      <w:pPr>
+        <w:ind w:left="720" w:hanging="720"/>
+      </w:pPr>
+      <w:rPr>
+        <w:rFonts w:hint="default"/>
+      </w:rPr>
+    </w:lvl>
+    <w:lvl w:ilvl="3">
+      <w:start w:val="1"/>
+      <w:numFmt w:val="decimal"/>
+      <w:pStyle w:val="Heading4"/>
+      <w:lvlText w:val="%1.%2.%3.%4"/>
+      <w:lvlJc w:val="left"/>
+      <w:pPr>
+        <w:ind w:left="864" w:hanging="864"/>
+      </w:pPr>
+      <w:rPr>
+        <w:rFonts w:hint="default"/>
+      </w:rPr>
+    </w:lvl>
+    <w:lvl w:ilvl="4">
+      <w:start w:val="1"/>
+      <w:numFmt w:val="decimal"/>
+      <w:pStyle w:val="Heading5"/>
+      <w:lvlText w:val="%1.%2.%3.%4.%5"/>
+      <w:lvlJc w:val="left"/>
+      <w:pPr>
+        <w:ind w:left="1008" w:hanging="1008"/>
+      </w:pPr>
+      <w:rPr>
+        <w:rFonts w:hint="default"/>
+      </w:rPr>
+    </w:lvl>
+    <w:lvl w:ilvl="5">
+      <w:start w:val="1"/>
+      <w:numFmt w:val="decimal"/>
+      <w:pStyle w:val="Heading6"/>
+      <w:lvlText w:val="%1.%2.%3.%4.%5.%6"/>
+      <w:lvlJc w:val="left"/>
+      <w:pPr>
+        <w:ind w:left="1152" w:hanging="1152"/>
+      </w:pPr>
+      <w:rPr>
+        <w:rFonts w:hint="default"/>
+      </w:rPr>
+    </w:lvl>
+    <w:lvl w:ilvl="6">
+      <w:start w:val="1"/>
+      <w:numFmt w:val="decimal"/>
+      <w:pStyle w:val="Heading7"/>
+      <w:lvlText w:val="%1.%2.%3.%4.%5.%6.%7"/>
+      <w:lvlJc w:val="left"/>
+      <w:pPr>
+        <w:ind w:left="1296" w:hanging="1296"/>
+      </w:pPr>
+      <w:rPr>
+        <w:rFonts w:hint="default"/>
+      </w:rPr>
+    </w:lvl>
+    <w:lvl w:ilvl="7">
+      <w:start w:val="1"/>
+      <w:numFmt w:val="decimal"/>
+      <w:pStyle w:val="Heading8"/>
+      <w:lvlText w:val="%1.%2.%3.%4.%5.%6.%7.%8"/>
+      <w:lvlJc w:val="left"/>
+      <w:pPr>
+        <w:ind w:left="1440" w:hanging="1440"/>
+      </w:pPr>
+      <w:rPr>
+        <w:rFonts w:hint="default"/>
+      </w:rPr>
+    </w:lvl>
+    <w:lvl w:ilvl="8">
+      <w:start w:val="1"/>
+      <w:numFmt w:val="decimal"/>
+      <w:pStyle w:val="Heading9"/>
+      <w:lvlText w:val="%1.%2.%3.%4.%5.%6.%7.%8.%9"/>
+      <w:lvlJc w:val="left"/>
+      <w:pPr>
+        <w:ind w:left="1584" w:hanging="1584"/>
+      </w:pPr>
+      <w:rPr>
+        <w:rFonts w:hint="default"/>
+      </w:rPr>
+    </w:lvl>
+  </w:abstractNum>
+  <w:abstractNum w:abstractNumId="57" w15:restartNumberingAfterBreak="0">
     <w:nsid w:val="6B544A9C"/>
     <w:multiLevelType w:val="multilevel"/>
     <w:tmpl w:val="7840B5DC"/>
@@ -25164,7 +27344,7 @@
       </w:rPr>
     </w:lvl>
   </w:abstractNum>
-  <w:abstractNum w:abstractNumId="57" w15:restartNumberingAfterBreak="0">
+  <w:abstractNum w:abstractNumId="58" w15:restartNumberingAfterBreak="0">
     <w:nsid w:val="6C44386A"/>
     <w:multiLevelType w:val="hybridMultilevel"/>
     <w:tmpl w:val="0C6CED76"/>
@@ -25280,7 +27460,7 @@
       </w:rPr>
     </w:lvl>
   </w:abstractNum>
-  <w:abstractNum w:abstractNumId="58" w15:restartNumberingAfterBreak="0">
+  <w:abstractNum w:abstractNumId="59" w15:restartNumberingAfterBreak="0">
     <w:nsid w:val="716800AD"/>
     <w:multiLevelType w:val="hybridMultilevel"/>
     <w:tmpl w:val="69765392"/>
@@ -25393,7 +27573,7 @@
       </w:rPr>
     </w:lvl>
   </w:abstractNum>
-  <w:abstractNum w:abstractNumId="59" w15:restartNumberingAfterBreak="0">
+  <w:abstractNum w:abstractNumId="60" w15:restartNumberingAfterBreak="0">
     <w:nsid w:val="72783D38"/>
     <w:multiLevelType w:val="multilevel"/>
     <w:tmpl w:val="0B46F594"/>
@@ -25542,7 +27722,7 @@
       </w:rPr>
     </w:lvl>
   </w:abstractNum>
-  <w:abstractNum w:abstractNumId="60" w15:restartNumberingAfterBreak="0">
+  <w:abstractNum w:abstractNumId="61" w15:restartNumberingAfterBreak="0">
     <w:nsid w:val="72AE5E7B"/>
     <w:multiLevelType w:val="hybridMultilevel"/>
     <w:tmpl w:val="A238DD84"/>
@@ -25658,7 +27838,7 @@
       </w:rPr>
     </w:lvl>
   </w:abstractNum>
-  <w:abstractNum w:abstractNumId="61" w15:restartNumberingAfterBreak="0">
+  <w:abstractNum w:abstractNumId="62" w15:restartNumberingAfterBreak="0">
     <w:nsid w:val="78243CD8"/>
     <w:multiLevelType w:val="multilevel"/>
     <w:tmpl w:val="0409001D"/>
@@ -25745,7 +27925,7 @@
       </w:pPr>
     </w:lvl>
   </w:abstractNum>
-  <w:abstractNum w:abstractNumId="62" w15:restartNumberingAfterBreak="0">
+  <w:abstractNum w:abstractNumId="63" w15:restartNumberingAfterBreak="0">
     <w:nsid w:val="78F639D6"/>
     <w:multiLevelType w:val="hybridMultilevel"/>
     <w:tmpl w:val="181898C0"/>
@@ -25859,7 +28039,7 @@
     </w:lvl>
   </w:abstractNum>
   <w:num w:numId="1" w16cid:durableId="604456592">
-    <w:abstractNumId w:val="56"/>
+    <w:abstractNumId w:val="57"/>
   </w:num>
   <w:num w:numId="2" w16cid:durableId="1014537">
     <w:abstractNumId w:val="12"/>
@@ -25961,10 +28141,10 @@
     <w:abstractNumId w:val="13"/>
   </w:num>
   <w:num w:numId="34" w16cid:durableId="2101482579">
-    <w:abstractNumId w:val="57"/>
+    <w:abstractNumId w:val="58"/>
   </w:num>
   <w:num w:numId="35" w16cid:durableId="975717653">
-    <w:abstractNumId w:val="60"/>
+    <w:abstractNumId w:val="61"/>
   </w:num>
   <w:num w:numId="36" w16cid:durableId="305161981">
     <w:abstractNumId w:val="45"/>
@@ -25979,7 +28159,7 @@
     <w:abstractNumId w:val="30"/>
   </w:num>
   <w:num w:numId="40" w16cid:durableId="1401826513">
-    <w:abstractNumId w:val="62"/>
+    <w:abstractNumId w:val="63"/>
   </w:num>
   <w:num w:numId="41" w16cid:durableId="459155191">
     <w:abstractNumId w:val="10"/>
@@ -26009,7 +28189,7 @@
     <w:abstractNumId w:val="34"/>
   </w:num>
   <w:num w:numId="50" w16cid:durableId="1646549114">
-    <w:abstractNumId w:val="61"/>
+    <w:abstractNumId w:val="62"/>
   </w:num>
   <w:num w:numId="51" w16cid:durableId="1358044538">
     <w:abstractNumId w:val="11"/>
@@ -26024,7 +28204,7 @@
     <w:abstractNumId w:val="44"/>
   </w:num>
   <w:num w:numId="55" w16cid:durableId="212887651">
-    <w:abstractNumId w:val="58"/>
+    <w:abstractNumId w:val="59"/>
   </w:num>
   <w:num w:numId="56" w16cid:durableId="1797409328">
     <w:abstractNumId w:val="49"/>
@@ -26042,7 +28222,7 @@
     <w:abstractNumId w:val="46"/>
   </w:num>
   <w:num w:numId="61" w16cid:durableId="1274366349">
-    <w:abstractNumId w:val="59"/>
+    <w:abstractNumId w:val="60"/>
   </w:num>
   <w:num w:numId="62" w16cid:durableId="2104840302">
     <w:abstractNumId w:val="40"/>
@@ -26052,6 +28232,9 @@
   </w:num>
   <w:num w:numId="64" w16cid:durableId="1931506657">
     <w:abstractNumId w:val="36"/>
+  </w:num>
+  <w:num w:numId="65" w16cid:durableId="77141569">
+    <w:abstractNumId w:val="56"/>
   </w:num>
   <w:numIdMacAtCleanup w:val="55"/>
 </w:numbering>
@@ -26453,7 +28636,10 @@
   <w:style w:type="paragraph" w:default="1" w:styleId="Normal">
     <w:name w:val="Normal"/>
     <w:qFormat/>
-    <w:rsid w:val="001B37E0"/>
+    <w:rsid w:val="002F1490"/>
+    <w:pPr>
+      <w:spacing w:before="120" w:after="120"/>
+    </w:pPr>
     <w:rPr>
       <w:rFonts w:ascii="Calibri" w:hAnsi="Calibri" w:cs="Times New Roman"/>
       <w:kern w:val="0"/>
@@ -26474,7 +28660,7 @@
       <w:keepNext/>
       <w:keepLines/>
       <w:numPr>
-        <w:numId w:val="52"/>
+        <w:numId w:val="65"/>
       </w:numPr>
       <w:pBdr>
         <w:top w:val="single" w:sz="8" w:space="1" w:color="0E2841" w:themeColor="text2"/>
@@ -26509,10 +28695,9 @@
       <w:keepLines/>
       <w:numPr>
         <w:ilvl w:val="1"/>
-        <w:numId w:val="52"/>
+        <w:numId w:val="65"/>
       </w:numPr>
       <w:spacing w:before="160" w:after="80"/>
-      <w:ind w:left="432"/>
       <w:outlineLvl w:val="1"/>
     </w:pPr>
     <w:rPr>
@@ -26537,10 +28722,9 @@
       <w:keepLines/>
       <w:numPr>
         <w:ilvl w:val="2"/>
-        <w:numId w:val="52"/>
+        <w:numId w:val="65"/>
       </w:numPr>
       <w:spacing w:before="160" w:after="80"/>
-      <w:ind w:left="504"/>
       <w:outlineLvl w:val="2"/>
     </w:pPr>
     <w:rPr>
@@ -26558,18 +28742,23 @@
     <w:uiPriority w:val="9"/>
     <w:unhideWhenUsed/>
     <w:qFormat/>
-    <w:rsid w:val="00F87862"/>
+    <w:rsid w:val="001D1248"/>
     <w:pPr>
       <w:keepNext/>
       <w:keepLines/>
+      <w:numPr>
+        <w:ilvl w:val="3"/>
+        <w:numId w:val="65"/>
+      </w:numPr>
       <w:spacing w:before="80" w:after="40"/>
       <w:outlineLvl w:val="3"/>
     </w:pPr>
     <w:rPr>
       <w:rFonts w:asciiTheme="minorHAnsi" w:eastAsiaTheme="majorEastAsia" w:hAnsiTheme="minorHAnsi" w:cstheme="majorBidi"/>
+      <w:b/>
       <w:i/>
       <w:iCs/>
-      <w:color w:val="0F4761" w:themeColor="accent1" w:themeShade="BF"/>
+      <w:color w:val="45B0E1" w:themeColor="accent1" w:themeTint="99"/>
     </w:rPr>
   </w:style>
   <w:style w:type="paragraph" w:styleId="Heading5">
@@ -26584,6 +28773,10 @@
     <w:pPr>
       <w:keepNext/>
       <w:keepLines/>
+      <w:numPr>
+        <w:ilvl w:val="4"/>
+        <w:numId w:val="65"/>
+      </w:numPr>
       <w:spacing w:before="80" w:after="40"/>
       <w:outlineLvl w:val="4"/>
     </w:pPr>
@@ -26605,6 +28798,10 @@
     <w:pPr>
       <w:keepNext/>
       <w:keepLines/>
+      <w:numPr>
+        <w:ilvl w:val="5"/>
+        <w:numId w:val="65"/>
+      </w:numPr>
       <w:spacing w:before="40"/>
       <w:outlineLvl w:val="5"/>
     </w:pPr>
@@ -26628,6 +28825,10 @@
     <w:pPr>
       <w:keepNext/>
       <w:keepLines/>
+      <w:numPr>
+        <w:ilvl w:val="6"/>
+        <w:numId w:val="65"/>
+      </w:numPr>
       <w:spacing w:before="40"/>
       <w:outlineLvl w:val="6"/>
     </w:pPr>
@@ -26649,6 +28850,10 @@
     <w:pPr>
       <w:keepNext/>
       <w:keepLines/>
+      <w:numPr>
+        <w:ilvl w:val="7"/>
+        <w:numId w:val="65"/>
+      </w:numPr>
       <w:outlineLvl w:val="7"/>
     </w:pPr>
     <w:rPr>
@@ -26671,6 +28876,10 @@
     <w:pPr>
       <w:keepNext/>
       <w:keepLines/>
+      <w:numPr>
+        <w:ilvl w:val="8"/>
+        <w:numId w:val="65"/>
+      </w:numPr>
       <w:outlineLvl w:val="8"/>
     </w:pPr>
     <w:rPr>
@@ -26773,14 +28982,15 @@
     <w:basedOn w:val="DefaultParagraphFont"/>
     <w:link w:val="Heading4"/>
     <w:uiPriority w:val="9"/>
-    <w:rsid w:val="00F87862"/>
+    <w:rsid w:val="001D1248"/>
     <w:rPr>
       <w:rFonts w:eastAsiaTheme="majorEastAsia" w:cstheme="majorBidi"/>
+      <w:b/>
       <w:i/>
       <w:iCs/>
-      <w:color w:val="0F4761" w:themeColor="accent1" w:themeShade="BF"/>
+      <w:color w:val="45B0E1" w:themeColor="accent1" w:themeTint="99"/>
       <w:kern w:val="0"/>
-      <w:sz w:val="22"/>
+      <w:sz w:val="20"/>
       <w14:ligatures w14:val="none"/>
     </w:rPr>
   </w:style>

</xml_diff>

<commit_message>
adding 3 knots to sym.testing, for a total of 6 to align with transmission knots:  1970,1990,1995,2000,2010,2020
</commit_message>
<xml_diff>
--- a/applications/SHIELD/support/parametrization.docx
+++ b/applications/SHIELD/support/parametrization.docx
@@ -1107,15 +1107,7 @@
             <w:rFonts w:ascii="Cambria Math" w:hAnsi="Cambria Math"/>
             <w:color w:val="000000"/>
           </w:rPr>
-          <m:t>Z</m:t>
-        </m:r>
-        <m:r>
-          <w:rPr>
-            <w:rStyle w:val="delimsizing"/>
-            <w:rFonts w:ascii="Cambria Math" w:hAnsi="Cambria Math"/>
-            <w:color w:val="000000"/>
-          </w:rPr>
-          <m:t>1=</m:t>
+          <m:t>Z1=</m:t>
         </m:r>
         <m:f>
           <m:fPr>
@@ -1155,15 +1147,7 @@
             <w:rFonts w:ascii="Cambria Math" w:hAnsi="Cambria Math"/>
             <w:color w:val="000000"/>
           </w:rPr>
-          <m:t>=</m:t>
-        </m:r>
-        <m:r>
-          <w:rPr>
-            <w:rStyle w:val="delimsizing"/>
-            <w:rFonts w:ascii="Cambria Math" w:hAnsi="Cambria Math"/>
-            <w:color w:val="000000"/>
-          </w:rPr>
-          <m:t>0.42     P</m:t>
+          <m:t>=0.42     P</m:t>
         </m:r>
         <m:d>
           <m:dPr>
@@ -1210,23 +1194,7 @@
             <w:rFonts w:ascii="Cambria Math" w:hAnsi="Cambria Math"/>
             <w:color w:val="000000"/>
           </w:rPr>
-          <m:t>Z</m:t>
-        </m:r>
-        <m:r>
-          <w:rPr>
-            <w:rStyle w:val="delimsizing"/>
-            <w:rFonts w:ascii="Cambria Math" w:hAnsi="Cambria Math"/>
-            <w:color w:val="000000"/>
-          </w:rPr>
-          <m:t>2</m:t>
-        </m:r>
-        <m:r>
-          <w:rPr>
-            <w:rStyle w:val="delimsizing"/>
-            <w:rFonts w:ascii="Cambria Math" w:hAnsi="Cambria Math"/>
-            <w:color w:val="000000"/>
-          </w:rPr>
-          <m:t>=</m:t>
+          <m:t>Z2=</m:t>
         </m:r>
         <m:f>
           <m:fPr>
@@ -1246,15 +1214,7 @@
                 <w:rFonts w:ascii="Cambria Math" w:hAnsi="Cambria Math"/>
                 <w:color w:val="000000"/>
               </w:rPr>
-              <m:t>7</m:t>
-            </m:r>
-            <m:r>
-              <w:rPr>
-                <w:rStyle w:val="delimsizing"/>
-                <w:rFonts w:ascii="Cambria Math" w:hAnsi="Cambria Math"/>
-                <w:color w:val="000000"/>
-              </w:rPr>
-              <m:t>-4</m:t>
+              <m:t>7-4</m:t>
             </m:r>
           </m:num>
           <m:den>
@@ -1274,63 +1234,7 @@
             <w:rFonts w:ascii="Cambria Math" w:hAnsi="Cambria Math"/>
             <w:color w:val="000000"/>
           </w:rPr>
-          <m:t>=</m:t>
-        </m:r>
-        <m:r>
-          <w:rPr>
-            <w:rStyle w:val="delimsizing"/>
-            <w:rFonts w:ascii="Cambria Math" w:hAnsi="Cambria Math"/>
-            <w:color w:val="000000"/>
-          </w:rPr>
-          <m:t>1.</m:t>
-        </m:r>
-        <m:r>
-          <w:rPr>
-            <w:rStyle w:val="delimsizing"/>
-            <w:rFonts w:ascii="Cambria Math" w:hAnsi="Cambria Math"/>
-            <w:color w:val="000000"/>
-          </w:rPr>
-          <m:t>2</m:t>
-        </m:r>
-        <m:r>
-          <w:rPr>
-            <w:rStyle w:val="delimsizing"/>
-            <w:rFonts w:ascii="Cambria Math" w:hAnsi="Cambria Math"/>
-            <w:color w:val="000000"/>
-          </w:rPr>
-          <m:t>5</m:t>
-        </m:r>
-        <m:r>
-          <w:rPr>
-            <w:rStyle w:val="delimsizing"/>
-            <w:rFonts w:ascii="Cambria Math" w:hAnsi="Cambria Math"/>
-            <w:color w:val="000000"/>
-          </w:rPr>
-          <m:t xml:space="preserve"> </m:t>
-        </m:r>
-        <m:r>
-          <w:rPr>
-            <w:rStyle w:val="delimsizing"/>
-            <w:rFonts w:ascii="Cambria Math" w:hAnsi="Cambria Math"/>
-            <w:color w:val="000000"/>
-          </w:rPr>
-          <m:t xml:space="preserve">   </m:t>
-        </m:r>
-        <m:r>
-          <w:rPr>
-            <w:rStyle w:val="delimsizing"/>
-            <w:rFonts w:ascii="Cambria Math" w:hAnsi="Cambria Math"/>
-            <w:color w:val="000000"/>
-          </w:rPr>
-          <m:t xml:space="preserve"> </m:t>
-        </m:r>
-        <m:r>
-          <w:rPr>
-            <w:rStyle w:val="delimsizing"/>
-            <w:rFonts w:ascii="Cambria Math" w:hAnsi="Cambria Math"/>
-            <w:color w:val="000000"/>
-          </w:rPr>
-          <m:t>P</m:t>
+          <m:t>=1.25     P</m:t>
         </m:r>
         <m:d>
           <m:dPr>
@@ -1350,31 +1254,7 @@
                 <w:rFonts w:ascii="Cambria Math" w:hAnsi="Cambria Math"/>
                 <w:color w:val="000000"/>
               </w:rPr>
-              <m:t>Z≤</m:t>
-            </m:r>
-            <m:r>
-              <w:rPr>
-                <w:rStyle w:val="delimsizing"/>
-                <w:rFonts w:ascii="Cambria Math" w:hAnsi="Cambria Math"/>
-                <w:color w:val="000000"/>
-              </w:rPr>
-              <m:t>1.</m:t>
-            </m:r>
-            <m:r>
-              <w:rPr>
-                <w:rStyle w:val="delimsizing"/>
-                <w:rFonts w:ascii="Cambria Math" w:hAnsi="Cambria Math"/>
-                <w:color w:val="000000"/>
-              </w:rPr>
-              <m:t>2</m:t>
-            </m:r>
-            <m:r>
-              <w:rPr>
-                <w:rStyle w:val="delimsizing"/>
-                <w:rFonts w:ascii="Cambria Math" w:hAnsi="Cambria Math"/>
-                <w:color w:val="000000"/>
-              </w:rPr>
-              <m:t>5</m:t>
+              <m:t>Z≤1.25</m:t>
             </m:r>
           </m:e>
         </m:d>
@@ -1384,15 +1264,7 @@
             <w:rFonts w:ascii="Cambria Math" w:hAnsi="Cambria Math"/>
             <w:color w:val="000000"/>
           </w:rPr>
-          <m:t>≈0.</m:t>
-        </m:r>
-        <m:r>
-          <w:rPr>
-            <w:rStyle w:val="delimsizing"/>
-            <w:rFonts w:ascii="Cambria Math" w:hAnsi="Cambria Math"/>
-            <w:color w:val="000000"/>
-          </w:rPr>
-          <m:t>66</m:t>
+          <m:t>≈0.66</m:t>
         </m:r>
       </m:oMath>
     </w:p>
@@ -1433,39 +1305,7 @@
                   <w:rFonts w:ascii="Cambria Math" w:hAnsi="Cambria Math"/>
                   <w:color w:val="000000"/>
                 </w:rPr>
-                <m:t>5</m:t>
-              </m:r>
-              <m:r>
-                <w:rPr>
-                  <w:rStyle w:val="delimsizing"/>
-                  <w:rFonts w:ascii="Cambria Math" w:hAnsi="Cambria Math"/>
-                  <w:color w:val="000000"/>
-                </w:rPr>
-                <m:t>≤</m:t>
-              </m:r>
-              <m:r>
-                <w:rPr>
-                  <w:rStyle w:val="delimsizing"/>
-                  <w:rFonts w:ascii="Cambria Math" w:hAnsi="Cambria Math"/>
-                  <w:color w:val="000000"/>
-                </w:rPr>
-                <m:t>X</m:t>
-              </m:r>
-              <m:r>
-                <w:rPr>
-                  <w:rStyle w:val="delimsizing"/>
-                  <w:rFonts w:ascii="Cambria Math" w:hAnsi="Cambria Math"/>
-                  <w:color w:val="000000"/>
-                </w:rPr>
-                <m:t>≤</m:t>
-              </m:r>
-              <m:r>
-                <w:rPr>
-                  <w:rStyle w:val="delimsizing"/>
-                  <w:rFonts w:ascii="Cambria Math" w:hAnsi="Cambria Math"/>
-                  <w:color w:val="000000"/>
-                </w:rPr>
-                <m:t>7</m:t>
+                <m:t>5≤X≤7</m:t>
               </m:r>
             </m:e>
           </m:d>
@@ -1624,13 +1464,7 @@
         </w:numPr>
       </w:pPr>
       <w:r>
-        <w:t xml:space="preserve">How should uncertainty in observed data (e.g., due to measurement error or reporting biases) be quantified and </w:t>
-      </w:r>
-      <w:r>
-        <w:t>i</w:t>
-      </w:r>
-      <w:r>
-        <w:t>ncorporated into calibration?</w:t>
+        <w:t>How should uncertainty in observed data (e.g., due to measurement error or reporting biases) be quantified and incorporated into calibration?</w:t>
       </w:r>
     </w:p>
     <w:p>
@@ -1666,13 +1500,7 @@
         </w:numPr>
       </w:pPr>
       <w:r>
-        <w:t xml:space="preserve">Should all data points be weighted equally during calibration, or should some carry more weight based on </w:t>
-      </w:r>
-      <w:r>
-        <w:t>r</w:t>
-      </w:r>
-      <w:r>
-        <w:t>eliability or relevance?</w:t>
+        <w:t>Should all data points be weighted equally during calibration, or should some carry more weight based on reliability or relevance?</w:t>
       </w:r>
     </w:p>
     <w:p>
@@ -1684,10 +1512,7 @@
         </w:numPr>
       </w:pPr>
       <w:r>
-        <w:t>How can we distinguish between model misspecification and data noise when fit is poor?</w:t>
-      </w:r>
-      <w:r>
-        <w:t xml:space="preserve"> </w:t>
+        <w:t xml:space="preserve">How can we distinguish between model misspecification and data noise when fit is poor? </w:t>
       </w:r>
     </w:p>
     <w:p>
@@ -1699,10 +1524,7 @@
         </w:numPr>
       </w:pPr>
       <w:r>
-        <w:t>What role does expert judgment play in interpreting calibration results under uncertainty?</w:t>
-      </w:r>
-      <w:r>
-        <w:t xml:space="preserve"> </w:t>
+        <w:t xml:space="preserve">What role does expert judgment play in interpreting calibration results under uncertainty? </w:t>
       </w:r>
     </w:p>
     <w:p>
@@ -1756,10 +1578,7 @@
         <w:t xml:space="preserve">In the context of model </w:t>
       </w:r>
       <w:r>
-        <w:t xml:space="preserve">calibration, </w:t>
-      </w:r>
-      <w:r>
-        <w:t>a likelihood-based inference approach involves adjusting the model parameters to maximize the likelihood function, which</w:t>
+        <w:t>calibration, a likelihood-based inference approach involves adjusting the model parameters to maximize the likelihood function, which</w:t>
       </w:r>
       <w:r>
         <w:t xml:space="preserve"> measures how well the model explains the observed data</w:t>
@@ -1779,10 +1598,7 @@
         <w:t xml:space="preserve">Step 1) </w:t>
       </w:r>
       <w:r>
-        <w:t>D</w:t>
-      </w:r>
-      <w:r>
-        <w:t>efinition of a likelihood function</w:t>
+        <w:t>Definition of a likelihood function</w:t>
       </w:r>
     </w:p>
     <w:p>
@@ -2553,25 +2369,7 @@
         <w:rPr>
           <w:color w:val="000000"/>
         </w:rPr>
-        <w:t xml:space="preserve"> is the probability </w:t>
-      </w:r>
-      <w:r>
-        <w:rPr>
-          <w:color w:val="000000"/>
-        </w:rPr>
-        <w:t xml:space="preserve">(for discrete data) or probability density (for continues data) of observing </w:t>
-      </w:r>
-      <w:r>
-        <w:rPr>
-          <w:color w:val="000000"/>
-        </w:rPr>
-        <w:t>of observing</w:t>
-      </w:r>
-      <w:r>
-        <w:rPr>
-          <w:color w:val="000000"/>
-        </w:rPr>
-        <w:t xml:space="preserve"> </w:t>
+        <w:t xml:space="preserve"> is the probability (for discrete data) or probability density (for continues data) of observing of observing </w:t>
       </w:r>
       <m:oMath>
         <m:sSub>
@@ -2610,13 +2408,7 @@
         <w:rPr>
           <w:color w:val="000000"/>
         </w:rPr>
-        <w:t xml:space="preserve"> given </w:t>
-      </w:r>
-      <w:r>
-        <w:rPr>
-          <w:color w:val="000000"/>
-        </w:rPr>
-        <w:t xml:space="preserve"> </w:t>
+        <w:t xml:space="preserve"> given  </w:t>
       </w:r>
       <m:oMath>
         <m:r>
@@ -2791,15 +2583,7 @@
           <w:bCs/>
           <w:color w:val="000000"/>
         </w:rPr>
-        <w:t>probability distribution of the model’s outputs conditional on </w:t>
-      </w:r>
-      <w:r>
-        <w:rPr>
-          <w:b/>
-          <w:bCs/>
-          <w:color w:val="000000"/>
-        </w:rPr>
-        <w:t>model parameters</w:t>
+        <w:t>probability distribution of the model’s outputs conditional on model parameters</w:t>
       </w:r>
       <w:r>
         <w:rPr>
@@ -4029,21 +3813,7 @@
           <w:b/>
           <w:bCs/>
         </w:rPr>
-        <w:t xml:space="preserve">Estimating the </w:t>
-      </w:r>
-      <w:r>
-        <w:rPr>
-          <w:b/>
-          <w:bCs/>
-        </w:rPr>
-        <w:t xml:space="preserve">observation </w:t>
-      </w:r>
-      <w:r>
-        <w:rPr>
-          <w:b/>
-          <w:bCs/>
-        </w:rPr>
-        <w:t>error:</w:t>
+        <w:t>Estimating the observation error:</w:t>
       </w:r>
       <w:r>
         <w:t xml:space="preserve"> </w:t>
@@ -4115,13 +3885,7 @@
             <w:rPr>
               <w:rFonts w:ascii="Cambria Math" w:hAnsi="Cambria Math"/>
             </w:rPr>
-            <m:t>σ</m:t>
-          </m:r>
-          <m:r>
-            <w:rPr>
-              <w:rFonts w:ascii="Cambria Math" w:hAnsi="Cambria Math"/>
-            </w:rPr>
-            <m:t>=(</m:t>
+            <m:t>σ=(</m:t>
           </m:r>
           <m:f>
             <m:fPr>
@@ -17740,23 +17504,43 @@
           <w:numId w:val="28"/>
         </w:numPr>
       </w:pPr>
+      <w:proofErr w:type="spellStart"/>
       <w:r>
         <w:rPr>
           <w:b/>
           <w:bCs/>
         </w:rPr>
-        <w:t>min/max:</w:t>
-      </w:r>
-      <w:r>
-        <w:t xml:space="preserve"> protect against spline values falling outside of range. The minimum and maximum values this functional form can create. The default (NA) sets to the min/max for the link specified (</w:t>
+        <w:t>knot.min</w:t>
+      </w:r>
+      <w:proofErr w:type="spellEnd"/>
+      <w:r>
+        <w:rPr>
+          <w:b/>
+          <w:bCs/>
+        </w:rPr>
+        <w:t>/</w:t>
       </w:r>
       <w:proofErr w:type="spellStart"/>
       <w:r>
-        <w:t>eg</w:t>
+        <w:rPr>
+          <w:b/>
+          <w:bCs/>
+        </w:rPr>
+        <w:t>knot.max</w:t>
       </w:r>
       <w:proofErr w:type="spellEnd"/>
       <w:r>
-        <w:t>, 0-Inf for a log link, 0-1 for a logistic link)</w:t>
+        <w:rPr>
+          <w:b/>
+          <w:bCs/>
+        </w:rPr>
+        <w:t xml:space="preserve">:  </w:t>
+      </w:r>
+      <w:r>
+        <w:t>Th</w:t>
+      </w:r>
+      <w:r>
+        <w:t>e min and max values that KNOTS can take before being splined (note, the min and max values the functional form can take, after splining, are determined by parameters min and max)</w:t>
       </w:r>
     </w:p>
     <w:p>
@@ -17767,50 +17551,23 @@
           <w:numId w:val="28"/>
         </w:numPr>
       </w:pPr>
-      <w:proofErr w:type="spellStart"/>
       <w:r>
         <w:rPr>
           <w:b/>
           <w:bCs/>
         </w:rPr>
-        <w:t>knot</w:t>
-      </w:r>
-      <w:r>
-        <w:rPr>
-          <w:b/>
-          <w:bCs/>
-        </w:rPr>
-        <w:t>.min</w:t>
+        <w:t>min/max:</w:t>
+      </w:r>
+      <w:r>
+        <w:t xml:space="preserve"> protect against spline values falling outside of range. The minimum and maximum values this functional form can create. The default (NA) sets to the min/max for the link specified (</w:t>
+      </w:r>
+      <w:proofErr w:type="spellStart"/>
+      <w:r>
+        <w:t>eg</w:t>
       </w:r>
       <w:proofErr w:type="spellEnd"/>
       <w:r>
-        <w:rPr>
-          <w:b/>
-          <w:bCs/>
-        </w:rPr>
-        <w:t>/</w:t>
-      </w:r>
-      <w:proofErr w:type="spellStart"/>
-      <w:r>
-        <w:rPr>
-          <w:b/>
-          <w:bCs/>
-        </w:rPr>
-        <w:t>knot.max</w:t>
-      </w:r>
-      <w:proofErr w:type="spellEnd"/>
-      <w:r>
-        <w:rPr>
-          <w:b/>
-          <w:bCs/>
-        </w:rPr>
-        <w:t xml:space="preserve">:  </w:t>
-      </w:r>
-      <w:r>
-        <w:t>Th</w:t>
-      </w:r>
-      <w:r>
-        <w:t>e min and max values that KNOTS can take before being splined (note, the min and max values the functional form can take, after splining, are determined by parameters min and max)</w:t>
+        <w:t>, 0-Inf for a log link, 0-1 for a logistic link)</w:t>
       </w:r>
     </w:p>
     <w:p>
@@ -17821,18 +17578,29 @@
           <w:numId w:val="28"/>
         </w:numPr>
       </w:pPr>
+      <w:proofErr w:type="spellStart"/>
+      <w:proofErr w:type="gramStart"/>
       <w:r>
         <w:rPr>
           <w:b/>
           <w:bCs/>
         </w:rPr>
-        <w:t>link:</w:t>
-      </w:r>
-      <w:r>
-        <w:t xml:space="preserve"> </w:t>
-      </w:r>
-      <w:r>
-        <w:t xml:space="preserve">The name of a transformation to the scale at which the SPLINE should apply. The knots are transformed to this scale, the spline is applied, and then the splined values are </w:t>
+        <w:t>knot.link</w:t>
+      </w:r>
+      <w:proofErr w:type="spellEnd"/>
+      <w:proofErr w:type="gramEnd"/>
+      <w:r>
+        <w:rPr>
+          <w:b/>
+          <w:bCs/>
+        </w:rPr>
+        <w:t xml:space="preserve">: </w:t>
+      </w:r>
+      <w:r>
+        <w:t>T</w:t>
+      </w:r>
+      <w:r>
+        <w:t xml:space="preserve">he name of a transformation to the scale at which the knot values have alphas ADDED. The knots are </w:t>
       </w:r>
       <w:proofErr w:type="gramStart"/>
       <w:r>
@@ -17840,7 +17608,7 @@
       </w:r>
       <w:proofErr w:type="gramEnd"/>
       <w:r>
-        <w:t>. One of 'identity', 'log', or 'logistic'</w:t>
+        <w:t xml:space="preserve"> from this scale prior to the spline scale being applied</w:t>
       </w:r>
     </w:p>
     <w:p>
@@ -17851,37 +17619,26 @@
           <w:numId w:val="28"/>
         </w:numPr>
       </w:pPr>
-      <w:proofErr w:type="spellStart"/>
-      <w:proofErr w:type="gramStart"/>
       <w:r>
         <w:rPr>
           <w:b/>
           <w:bCs/>
         </w:rPr>
-        <w:t>knot.link</w:t>
-      </w:r>
-      <w:proofErr w:type="spellEnd"/>
+        <w:t>link:</w:t>
+      </w:r>
+      <w:r>
+        <w:t xml:space="preserve"> </w:t>
+      </w:r>
+      <w:r>
+        <w:t xml:space="preserve">The name of a transformation to the scale at which the SPLINE should apply. The knots are transformed to this scale, the spline is applied, and then the splined values are </w:t>
+      </w:r>
+      <w:proofErr w:type="gramStart"/>
+      <w:r>
+        <w:t>back-transformed</w:t>
+      </w:r>
       <w:proofErr w:type="gramEnd"/>
       <w:r>
-        <w:rPr>
-          <w:b/>
-          <w:bCs/>
-        </w:rPr>
-        <w:t xml:space="preserve">: </w:t>
-      </w:r>
-      <w:r>
-        <w:t>T</w:t>
-      </w:r>
-      <w:r>
-        <w:t xml:space="preserve">he name of a transformation to the scale at which the knot values have alphas ADDED. The knots are </w:t>
-      </w:r>
-      <w:proofErr w:type="gramStart"/>
-      <w:r>
-        <w:t>back-transformed</w:t>
-      </w:r>
-      <w:proofErr w:type="gramEnd"/>
-      <w:r>
-        <w:t xml:space="preserve"> from this scale prior to the spline scale being applied</w:t>
+        <w:t>. One of 'identity', 'log', or 'logistic'</w:t>
       </w:r>
     </w:p>
     <w:p>
@@ -28890,6 +28647,7 @@
   <w:style w:type="character" w:default="1" w:styleId="DefaultParagraphFont">
     <w:name w:val="Default Paragraph Font"/>
     <w:uiPriority w:val="1"/>
+    <w:semiHidden/>
     <w:unhideWhenUsed/>
   </w:style>
   <w:style w:type="table" w:default="1" w:styleId="TableNormal">

</xml_diff>